<commit_message>
Finalize details for developer guide.
</commit_message>
<xml_diff>
--- a/PerMonitorDPI/Developer Guide - Per Monitor DPI - WPF Preview.docx
+++ b/PerMonitorDPI/Developer Guide - Per Monitor DPI - WPF Preview.docx
@@ -6,8 +6,6 @@
       <w:pPr>
         <w:pStyle w:val="Title"/>
       </w:pPr>
-      <w:bookmarkStart w:id="0" w:name="_GoBack"/>
-      <w:bookmarkEnd w:id="0"/>
       <w:r>
         <w:t>Per Monitor DPI</w:t>
       </w:r>
@@ -1510,13 +1508,19 @@
       <w:r>
         <w:t>HWND Apps</w:t>
       </w:r>
+      <w:r>
+        <w:t xml:space="preserve"> (NOT SUPPORTED)</w:t>
+      </w:r>
     </w:p>
     <w:p>
       <w:pPr>
         <w:jc w:val="both"/>
       </w:pPr>
       <w:r>
-        <w:t>we have not tested this scenario yet. We’ll post info and a sample if needed, in the coming days.</w:t>
+        <w:t xml:space="preserve">The scenario where a Win32 hosts WPF via HwndSource does not currently support Per Monitor DPI. DPI changed messages (WM_DPICHANGED) are only sent to the top level window, so WPF is not informed of a change. </w:t>
+      </w:r>
+      <w:r>
+        <w:t>We’ll consider doing work in the future here, but it likely will require additional features from the Windows team.</w:t>
       </w:r>
     </w:p>
     <w:p>
@@ -1524,23 +1528,39 @@
         <w:pStyle w:val="Heading2"/>
       </w:pPr>
       <w:r>
+        <w:lastRenderedPageBreak/>
         <w:t>WindowsForms App</w:t>
       </w:r>
       <w:r>
         <w:t>s</w:t>
       </w:r>
-    </w:p>
-    <w:p>
-      <w:pPr>
-        <w:pStyle w:val="ListParagraph"/>
-        <w:numPr>
-          <w:ilvl w:val="0"/>
-          <w:numId w:val="6"/>
-        </w:numPr>
+      <w:r>
+        <w:t xml:space="preserve"> (NOT SUPPORTED)</w:t>
+      </w:r>
+      <w:bookmarkStart w:id="0" w:name="_GoBack"/>
+      <w:bookmarkEnd w:id="0"/>
+    </w:p>
+    <w:p>
+      <w:pPr>
         <w:jc w:val="both"/>
       </w:pPr>
       <w:r>
-        <w:t xml:space="preserve">currently, WPF hosted inside of a WindowsForms App, will not be able to properly support Per Monitor DPI. </w:t>
+        <w:t xml:space="preserve">The scenario where a </w:t>
+      </w:r>
+      <w:r>
+        <w:t>WindowsForms app</w:t>
+      </w:r>
+      <w:r>
+        <w:t xml:space="preserve"> hosts WPF via </w:t>
+      </w:r>
+      <w:r>
+        <w:t>ElementHost</w:t>
+      </w:r>
+      <w:r>
+        <w:t xml:space="preserve"> does not currently support Per Monitor DPI. </w:t>
+      </w:r>
+      <w:r>
+        <w:t>We’ll consider doing work in the future here, but it likely will require additional features from the Windows team.</w:t>
       </w:r>
     </w:p>
     <w:p>
@@ -1549,7 +1569,6 @@
         <w:jc w:val="both"/>
       </w:pPr>
       <w:r>
-        <w:lastRenderedPageBreak/>
         <w:t>Using new APIs requires Reference Assembly Install Step</w:t>
       </w:r>
     </w:p>

</xml_diff>

<commit_message>
Added known issue to TextFormatting scenario in Developer Guide
</commit_message>
<xml_diff>
--- a/PerMonitorDPI/Developer Guide - Per Monitor DPI - WPF Preview.docx
+++ b/PerMonitorDPI/Developer Guide - Per Monitor DPI - WPF Preview.docx
@@ -1517,10 +1517,7 @@
         <w:jc w:val="both"/>
       </w:pPr>
       <w:r>
-        <w:t xml:space="preserve">The scenario where a Win32 hosts WPF via HwndSource does not currently support Per Monitor DPI. DPI changed messages (WM_DPICHANGED) are only sent to the top level window, so WPF is not informed of a change. </w:t>
-      </w:r>
-      <w:r>
-        <w:t>We’ll consider doing work in the future here, but it likely will require additional features from the Windows team.</w:t>
+        <w:t>The scenario where a Win32 hosts WPF via HwndSource does not currently support Per Monitor DPI. DPI changed messages (WM_DPICHANGED) are only sent to the top level window, so WPF is not informed of a change. We’ll consider doing work in the future here, but it likely will require additional features from the Windows team.</w:t>
       </w:r>
     </w:p>
     <w:p>
@@ -1537,30 +1534,13 @@
       <w:r>
         <w:t xml:space="preserve"> (NOT SUPPORTED)</w:t>
       </w:r>
-      <w:bookmarkStart w:id="0" w:name="_GoBack"/>
-      <w:bookmarkEnd w:id="0"/>
     </w:p>
     <w:p>
       <w:pPr>
         <w:jc w:val="both"/>
       </w:pPr>
       <w:r>
-        <w:t xml:space="preserve">The scenario where a </w:t>
-      </w:r>
-      <w:r>
-        <w:t>WindowsForms app</w:t>
-      </w:r>
-      <w:r>
-        <w:t xml:space="preserve"> hosts WPF via </w:t>
-      </w:r>
-      <w:r>
-        <w:t>ElementHost</w:t>
-      </w:r>
-      <w:r>
-        <w:t xml:space="preserve"> does not currently support Per Monitor DPI. </w:t>
-      </w:r>
-      <w:r>
-        <w:t>We’ll consider doing work in the future here, but it likely will require additional features from the Windows team.</w:t>
+        <w:t>The scenario where a WindowsForms app hosts WPF via ElementHost does not currently support Per Monitor DPI. We’ll consider doing work in the future here, but it likely will require additional features from the Windows team.</w:t>
       </w:r>
     </w:p>
     <w:p>
@@ -3243,7 +3223,13 @@
         <w:t>If you use low level Text Formatting API</w:t>
       </w:r>
       <w:r>
-        <w:t xml:space="preserve">s and use custom TextSource ,TextRun , </w:t>
+        <w:t>s and</w:t>
+      </w:r>
+      <w:r>
+        <w:t xml:space="preserve"> use custom TextSource, TextRun</w:t>
+      </w:r>
+      <w:r>
+        <w:t xml:space="preserve">, </w:t>
       </w:r>
       <w:r>
         <w:t>GlyphRun</w:t>
@@ -3252,10 +3238,10 @@
         <w:t>, FormattedText</w:t>
       </w:r>
       <w:r>
-        <w:t xml:space="preserve"> etc</w:t>
-      </w:r>
-      <w:r>
-        <w:t xml:space="preserve"> to draw text in your app, then you need to use the following guidelines:</w:t>
+        <w:t xml:space="preserve"> </w:t>
+      </w:r>
+      <w:r>
+        <w:t>to draw text in your app, then you need to use the following guidelines:</w:t>
       </w:r>
     </w:p>
     <w:p>
@@ -3284,7 +3270,27 @@
         <w:t>TextSource, TextRunProperties, GlyphRun and FormattedText have a new PixelsPerDip property, which should be updated to reflect the DPI at which the text should be rendered.</w:t>
       </w:r>
       <w:r>
-        <w:t xml:space="preserve"> For guidelines on how to do this effectively, look at the Per Monitor DPI samples under WPF Samples on Github.</w:t>
+        <w:t xml:space="preserve"> For guidelines</w:t>
+      </w:r>
+      <w:r>
+        <w:t xml:space="preserve"> on how to do this effectively, see PerMonitorDPI\FormattedTextExample and PerMonitorDPI\TextFormatting samples on github.com/WpfSamples.</w:t>
+      </w:r>
+      <w:bookmarkStart w:id="0" w:name="_GoBack"/>
+      <w:bookmarkEnd w:id="0"/>
+    </w:p>
+    <w:p>
+      <w:pPr>
+        <w:ind w:left="360"/>
+        <w:jc w:val="both"/>
+      </w:pPr>
+      <w:r>
+        <w:rPr>
+          <w:b/>
+        </w:rPr>
+        <w:t xml:space="preserve">Known Issue: </w:t>
+      </w:r>
+      <w:r>
+        <w:t>DisplayMode text does not render properly on a DPI other than the DPI of the primary monitor. We are currently testing a fix for this, and will provide the fix in the next preview release.</w:t>
       </w:r>
     </w:p>
     <w:p>

</xml_diff>

<commit_message>
Included reference to WinFormsHostScaling example
</commit_message>
<xml_diff>
--- a/PerMonitorDPI/Developer Guide - Per Monitor DPI - WPF Preview.docx
+++ b/PerMonitorDPI/Developer Guide - Per Monitor DPI - WPF Preview.docx
@@ -1,6 +1,6 @@
 
 <file path=word/document.xml><?xml version="1.0" encoding="utf-8"?>
-<w:document xmlns:wpc="http://schemas.microsoft.com/office/word/2010/wordprocessingCanvas" xmlns:cx="http://schemas.microsoft.com/office/drawing/2014/chartex" xmlns:cx1="http://schemas.microsoft.com/office/drawing/2015/9/8/chartex" xmlns:mc="http://schemas.openxmlformats.org/markup-compatibility/2006" xmlns:o="urn:schemas-microsoft-com:office:office" xmlns:r="http://schemas.openxmlformats.org/officeDocument/2006/relationships" xmlns:m="http://schemas.openxmlformats.org/officeDocument/2006/math" xmlns:v="urn:schemas-microsoft-com:vml" xmlns:wp14="http://schemas.microsoft.com/office/word/2010/wordprocessingDrawing" xmlns:wp="http://schemas.openxmlformats.org/drawingml/2006/wordprocessingDrawing" xmlns:w10="urn:schemas-microsoft-com:office:word" xmlns:w="http://schemas.openxmlformats.org/wordprocessingml/2006/main" xmlns:w14="http://schemas.microsoft.com/office/word/2010/wordml" xmlns:w15="http://schemas.microsoft.com/office/word/2012/wordml" xmlns:w16se="http://schemas.microsoft.com/office/word/2015/wordml/symex" xmlns:wpg="http://schemas.microsoft.com/office/word/2010/wordprocessingGroup" xmlns:wpi="http://schemas.microsoft.com/office/word/2010/wordprocessingInk" xmlns:wne="http://schemas.microsoft.com/office/word/2006/wordml" xmlns:wps="http://schemas.microsoft.com/office/word/2010/wordprocessingShape" mc:Ignorable="w14 w15 w16se wp14">
+<w:document xmlns:wpc="http://schemas.microsoft.com/office/word/2010/wordprocessingCanvas" xmlns:cx="http://schemas.microsoft.com/office/drawing/2014/chartex" xmlns:cx1="http://schemas.microsoft.com/office/drawing/2015/9/8/chartex" xmlns:cx2="http://schemas.microsoft.com/office/drawing/2015/10/21/chartex" xmlns:mc="http://schemas.openxmlformats.org/markup-compatibility/2006" xmlns:o="urn:schemas-microsoft-com:office:office" xmlns:r="http://schemas.openxmlformats.org/officeDocument/2006/relationships" xmlns:m="http://schemas.openxmlformats.org/officeDocument/2006/math" xmlns:v="urn:schemas-microsoft-com:vml" xmlns:wp14="http://schemas.microsoft.com/office/word/2010/wordprocessingDrawing" xmlns:wp="http://schemas.openxmlformats.org/drawingml/2006/wordprocessingDrawing" xmlns:w10="urn:schemas-microsoft-com:office:word" xmlns:w="http://schemas.openxmlformats.org/wordprocessingml/2006/main" xmlns:w14="http://schemas.microsoft.com/office/word/2010/wordml" xmlns:w15="http://schemas.microsoft.com/office/word/2012/wordml" xmlns:w16se="http://schemas.microsoft.com/office/word/2015/wordml/symex" xmlns:wpg="http://schemas.microsoft.com/office/word/2010/wordprocessingGroup" xmlns:wpi="http://schemas.microsoft.com/office/word/2010/wordprocessingInk" xmlns:wne="http://schemas.microsoft.com/office/word/2006/wordml" xmlns:wps="http://schemas.microsoft.com/office/word/2010/wordprocessingShape" mc:Ignorable="w14 w15 w16se wp14">
   <w:body>
     <w:p>
       <w:pPr>
@@ -1460,8 +1460,16 @@
         <w:t>Hosted Hwnds or WindowsForms controls</w:t>
       </w:r>
       <w:r>
-        <w:t xml:space="preserve"> - if your application uses HwndHost or WindowsFormsHost, you’ll want to listen to DpiChanged on that control and adapt your scaling as appropriate.</w:t>
-      </w:r>
+        <w:t xml:space="preserve"> - if your application uses HwndHost or WindowsFormsHost, you’ll want to listen to DpiChanged on that control and ad</w:t>
+      </w:r>
+      <w:r>
+        <w:t>apt your scaling as appropriate - see PerMonitorDPI\WinFormsHost sample on github.com/WpfSampl</w:t>
+      </w:r>
+      <w:r>
+        <w:t xml:space="preserve">es </w:t>
+      </w:r>
+      <w:bookmarkStart w:id="0" w:name="_GoBack"/>
+      <w:bookmarkEnd w:id="0"/>
     </w:p>
     <w:p>
       <w:pPr>
@@ -3275,8 +3283,6 @@
       <w:r>
         <w:t xml:space="preserve"> on how to do this effectively, see PerMonitorDPI\FormattedTextExample and PerMonitorDPI\TextFormatting samples on github.com/WpfSamples.</w:t>
       </w:r>
-      <w:bookmarkStart w:id="0" w:name="_GoBack"/>
-      <w:bookmarkEnd w:id="0"/>
     </w:p>
     <w:p>
       <w:pPr>
@@ -3339,7 +3345,7 @@
 </file>
 
 <file path=word/endnotes.xml><?xml version="1.0" encoding="utf-8"?>
-<w:endnotes xmlns:wpc="http://schemas.microsoft.com/office/word/2010/wordprocessingCanvas" xmlns:cx="http://schemas.microsoft.com/office/drawing/2014/chartex" xmlns:cx1="http://schemas.microsoft.com/office/drawing/2015/9/8/chartex" xmlns:mc="http://schemas.openxmlformats.org/markup-compatibility/2006" xmlns:o="urn:schemas-microsoft-com:office:office" xmlns:r="http://schemas.openxmlformats.org/officeDocument/2006/relationships" xmlns:m="http://schemas.openxmlformats.org/officeDocument/2006/math" xmlns:v="urn:schemas-microsoft-com:vml" xmlns:wp14="http://schemas.microsoft.com/office/word/2010/wordprocessingDrawing" xmlns:wp="http://schemas.openxmlformats.org/drawingml/2006/wordprocessingDrawing" xmlns:w10="urn:schemas-microsoft-com:office:word" xmlns:w="http://schemas.openxmlformats.org/wordprocessingml/2006/main" xmlns:w14="http://schemas.microsoft.com/office/word/2010/wordml" xmlns:w15="http://schemas.microsoft.com/office/word/2012/wordml" xmlns:w16se="http://schemas.microsoft.com/office/word/2015/wordml/symex" xmlns:wpg="http://schemas.microsoft.com/office/word/2010/wordprocessingGroup" xmlns:wpi="http://schemas.microsoft.com/office/word/2010/wordprocessingInk" xmlns:wne="http://schemas.microsoft.com/office/word/2006/wordml" xmlns:wps="http://schemas.microsoft.com/office/word/2010/wordprocessingShape" mc:Ignorable="w14 w15 w16se wp14">
+<w:endnotes xmlns:wpc="http://schemas.microsoft.com/office/word/2010/wordprocessingCanvas" xmlns:cx="http://schemas.microsoft.com/office/drawing/2014/chartex" xmlns:cx1="http://schemas.microsoft.com/office/drawing/2015/9/8/chartex" xmlns:cx2="http://schemas.microsoft.com/office/drawing/2015/10/21/chartex" xmlns:mc="http://schemas.openxmlformats.org/markup-compatibility/2006" xmlns:o="urn:schemas-microsoft-com:office:office" xmlns:r="http://schemas.openxmlformats.org/officeDocument/2006/relationships" xmlns:m="http://schemas.openxmlformats.org/officeDocument/2006/math" xmlns:v="urn:schemas-microsoft-com:vml" xmlns:wp14="http://schemas.microsoft.com/office/word/2010/wordprocessingDrawing" xmlns:wp="http://schemas.openxmlformats.org/drawingml/2006/wordprocessingDrawing" xmlns:w10="urn:schemas-microsoft-com:office:word" xmlns:w="http://schemas.openxmlformats.org/wordprocessingml/2006/main" xmlns:w14="http://schemas.microsoft.com/office/word/2010/wordml" xmlns:w15="http://schemas.microsoft.com/office/word/2012/wordml" xmlns:w16se="http://schemas.microsoft.com/office/word/2015/wordml/symex" xmlns:wpg="http://schemas.microsoft.com/office/word/2010/wordprocessingGroup" xmlns:wpi="http://schemas.microsoft.com/office/word/2010/wordprocessingInk" xmlns:wne="http://schemas.microsoft.com/office/word/2006/wordml" xmlns:wps="http://schemas.microsoft.com/office/word/2010/wordprocessingShape" mc:Ignorable="w14 w15 w16se wp14">
   <w:endnote w:type="separator" w:id="-1">
     <w:p>
       <w:pPr>
@@ -3364,7 +3370,7 @@
 </file>
 
 <file path=word/footer1.xml><?xml version="1.0" encoding="utf-8"?>
-<w:ftr xmlns:wpc="http://schemas.microsoft.com/office/word/2010/wordprocessingCanvas" xmlns:cx="http://schemas.microsoft.com/office/drawing/2014/chartex" xmlns:cx1="http://schemas.microsoft.com/office/drawing/2015/9/8/chartex" xmlns:mc="http://schemas.openxmlformats.org/markup-compatibility/2006" xmlns:o="urn:schemas-microsoft-com:office:office" xmlns:r="http://schemas.openxmlformats.org/officeDocument/2006/relationships" xmlns:m="http://schemas.openxmlformats.org/officeDocument/2006/math" xmlns:v="urn:schemas-microsoft-com:vml" xmlns:wp14="http://schemas.microsoft.com/office/word/2010/wordprocessingDrawing" xmlns:wp="http://schemas.openxmlformats.org/drawingml/2006/wordprocessingDrawing" xmlns:w10="urn:schemas-microsoft-com:office:word" xmlns:w="http://schemas.openxmlformats.org/wordprocessingml/2006/main" xmlns:w14="http://schemas.microsoft.com/office/word/2010/wordml" xmlns:w15="http://schemas.microsoft.com/office/word/2012/wordml" xmlns:w16se="http://schemas.microsoft.com/office/word/2015/wordml/symex" xmlns:wpg="http://schemas.microsoft.com/office/word/2010/wordprocessingGroup" xmlns:wpi="http://schemas.microsoft.com/office/word/2010/wordprocessingInk" xmlns:wne="http://schemas.microsoft.com/office/word/2006/wordml" xmlns:wps="http://schemas.microsoft.com/office/word/2010/wordprocessingShape" mc:Ignorable="w14 w15 w16se wp14">
+<w:ftr xmlns:wpc="http://schemas.microsoft.com/office/word/2010/wordprocessingCanvas" xmlns:cx="http://schemas.microsoft.com/office/drawing/2014/chartex" xmlns:cx1="http://schemas.microsoft.com/office/drawing/2015/9/8/chartex" xmlns:cx2="http://schemas.microsoft.com/office/drawing/2015/10/21/chartex" xmlns:mc="http://schemas.openxmlformats.org/markup-compatibility/2006" xmlns:o="urn:schemas-microsoft-com:office:office" xmlns:r="http://schemas.openxmlformats.org/officeDocument/2006/relationships" xmlns:m="http://schemas.openxmlformats.org/officeDocument/2006/math" xmlns:v="urn:schemas-microsoft-com:vml" xmlns:wp14="http://schemas.microsoft.com/office/word/2010/wordprocessingDrawing" xmlns:wp="http://schemas.openxmlformats.org/drawingml/2006/wordprocessingDrawing" xmlns:w10="urn:schemas-microsoft-com:office:word" xmlns:w="http://schemas.openxmlformats.org/wordprocessingml/2006/main" xmlns:w14="http://schemas.microsoft.com/office/word/2010/wordml" xmlns:w15="http://schemas.microsoft.com/office/word/2012/wordml" xmlns:w16se="http://schemas.microsoft.com/office/word/2015/wordml/symex" xmlns:wpg="http://schemas.microsoft.com/office/word/2010/wordprocessingGroup" xmlns:wpi="http://schemas.microsoft.com/office/word/2010/wordprocessingInk" xmlns:wne="http://schemas.microsoft.com/office/word/2006/wordml" xmlns:wps="http://schemas.microsoft.com/office/word/2010/wordprocessingShape" mc:Ignorable="w14 w15 w16se wp14">
   <w:p>
     <w:pPr>
       <w:pStyle w:val="Footer"/>
@@ -3374,7 +3380,7 @@
 </file>
 
 <file path=word/footer2.xml><?xml version="1.0" encoding="utf-8"?>
-<w:ftr xmlns:wpc="http://schemas.microsoft.com/office/word/2010/wordprocessingCanvas" xmlns:cx="http://schemas.microsoft.com/office/drawing/2014/chartex" xmlns:cx1="http://schemas.microsoft.com/office/drawing/2015/9/8/chartex" xmlns:mc="http://schemas.openxmlformats.org/markup-compatibility/2006" xmlns:o="urn:schemas-microsoft-com:office:office" xmlns:r="http://schemas.openxmlformats.org/officeDocument/2006/relationships" xmlns:m="http://schemas.openxmlformats.org/officeDocument/2006/math" xmlns:v="urn:schemas-microsoft-com:vml" xmlns:wp14="http://schemas.microsoft.com/office/word/2010/wordprocessingDrawing" xmlns:wp="http://schemas.openxmlformats.org/drawingml/2006/wordprocessingDrawing" xmlns:w10="urn:schemas-microsoft-com:office:word" xmlns:w="http://schemas.openxmlformats.org/wordprocessingml/2006/main" xmlns:w14="http://schemas.microsoft.com/office/word/2010/wordml" xmlns:w15="http://schemas.microsoft.com/office/word/2012/wordml" xmlns:w16se="http://schemas.microsoft.com/office/word/2015/wordml/symex" xmlns:wpg="http://schemas.microsoft.com/office/word/2010/wordprocessingGroup" xmlns:wpi="http://schemas.microsoft.com/office/word/2010/wordprocessingInk" xmlns:wne="http://schemas.microsoft.com/office/word/2006/wordml" xmlns:wps="http://schemas.microsoft.com/office/word/2010/wordprocessingShape" mc:Ignorable="w14 w15 w16se wp14">
+<w:ftr xmlns:wpc="http://schemas.microsoft.com/office/word/2010/wordprocessingCanvas" xmlns:cx="http://schemas.microsoft.com/office/drawing/2014/chartex" xmlns:cx1="http://schemas.microsoft.com/office/drawing/2015/9/8/chartex" xmlns:cx2="http://schemas.microsoft.com/office/drawing/2015/10/21/chartex" xmlns:mc="http://schemas.openxmlformats.org/markup-compatibility/2006" xmlns:o="urn:schemas-microsoft-com:office:office" xmlns:r="http://schemas.openxmlformats.org/officeDocument/2006/relationships" xmlns:m="http://schemas.openxmlformats.org/officeDocument/2006/math" xmlns:v="urn:schemas-microsoft-com:vml" xmlns:wp14="http://schemas.microsoft.com/office/word/2010/wordprocessingDrawing" xmlns:wp="http://schemas.openxmlformats.org/drawingml/2006/wordprocessingDrawing" xmlns:w10="urn:schemas-microsoft-com:office:word" xmlns:w="http://schemas.openxmlformats.org/wordprocessingml/2006/main" xmlns:w14="http://schemas.microsoft.com/office/word/2010/wordml" xmlns:w15="http://schemas.microsoft.com/office/word/2012/wordml" xmlns:w16se="http://schemas.microsoft.com/office/word/2015/wordml/symex" xmlns:wpg="http://schemas.microsoft.com/office/word/2010/wordprocessingGroup" xmlns:wpi="http://schemas.microsoft.com/office/word/2010/wordprocessingInk" xmlns:wne="http://schemas.microsoft.com/office/word/2006/wordml" xmlns:wps="http://schemas.microsoft.com/office/word/2010/wordprocessingShape" mc:Ignorable="w14 w15 w16se wp14">
   <w:p>
     <w:pPr>
       <w:pStyle w:val="Footer"/>
@@ -3384,7 +3390,7 @@
 </file>
 
 <file path=word/footer3.xml><?xml version="1.0" encoding="utf-8"?>
-<w:ftr xmlns:wpc="http://schemas.microsoft.com/office/word/2010/wordprocessingCanvas" xmlns:cx="http://schemas.microsoft.com/office/drawing/2014/chartex" xmlns:cx1="http://schemas.microsoft.com/office/drawing/2015/9/8/chartex" xmlns:mc="http://schemas.openxmlformats.org/markup-compatibility/2006" xmlns:o="urn:schemas-microsoft-com:office:office" xmlns:r="http://schemas.openxmlformats.org/officeDocument/2006/relationships" xmlns:m="http://schemas.openxmlformats.org/officeDocument/2006/math" xmlns:v="urn:schemas-microsoft-com:vml" xmlns:wp14="http://schemas.microsoft.com/office/word/2010/wordprocessingDrawing" xmlns:wp="http://schemas.openxmlformats.org/drawingml/2006/wordprocessingDrawing" xmlns:w10="urn:schemas-microsoft-com:office:word" xmlns:w="http://schemas.openxmlformats.org/wordprocessingml/2006/main" xmlns:w14="http://schemas.microsoft.com/office/word/2010/wordml" xmlns:w15="http://schemas.microsoft.com/office/word/2012/wordml" xmlns:w16se="http://schemas.microsoft.com/office/word/2015/wordml/symex" xmlns:wpg="http://schemas.microsoft.com/office/word/2010/wordprocessingGroup" xmlns:wpi="http://schemas.microsoft.com/office/word/2010/wordprocessingInk" xmlns:wne="http://schemas.microsoft.com/office/word/2006/wordml" xmlns:wps="http://schemas.microsoft.com/office/word/2010/wordprocessingShape" mc:Ignorable="w14 w15 w16se wp14">
+<w:ftr xmlns:wpc="http://schemas.microsoft.com/office/word/2010/wordprocessingCanvas" xmlns:cx="http://schemas.microsoft.com/office/drawing/2014/chartex" xmlns:cx1="http://schemas.microsoft.com/office/drawing/2015/9/8/chartex" xmlns:cx2="http://schemas.microsoft.com/office/drawing/2015/10/21/chartex" xmlns:mc="http://schemas.openxmlformats.org/markup-compatibility/2006" xmlns:o="urn:schemas-microsoft-com:office:office" xmlns:r="http://schemas.openxmlformats.org/officeDocument/2006/relationships" xmlns:m="http://schemas.openxmlformats.org/officeDocument/2006/math" xmlns:v="urn:schemas-microsoft-com:vml" xmlns:wp14="http://schemas.microsoft.com/office/word/2010/wordprocessingDrawing" xmlns:wp="http://schemas.openxmlformats.org/drawingml/2006/wordprocessingDrawing" xmlns:w10="urn:schemas-microsoft-com:office:word" xmlns:w="http://schemas.openxmlformats.org/wordprocessingml/2006/main" xmlns:w14="http://schemas.microsoft.com/office/word/2010/wordml" xmlns:w15="http://schemas.microsoft.com/office/word/2012/wordml" xmlns:w16se="http://schemas.microsoft.com/office/word/2015/wordml/symex" xmlns:wpg="http://schemas.microsoft.com/office/word/2010/wordprocessingGroup" xmlns:wpi="http://schemas.microsoft.com/office/word/2010/wordprocessingInk" xmlns:wne="http://schemas.microsoft.com/office/word/2006/wordml" xmlns:wps="http://schemas.microsoft.com/office/word/2010/wordprocessingShape" mc:Ignorable="w14 w15 w16se wp14">
   <w:p>
     <w:pPr>
       <w:pStyle w:val="Footer"/>
@@ -3394,7 +3400,7 @@
 </file>
 
 <file path=word/footnotes.xml><?xml version="1.0" encoding="utf-8"?>
-<w:footnotes xmlns:wpc="http://schemas.microsoft.com/office/word/2010/wordprocessingCanvas" xmlns:cx="http://schemas.microsoft.com/office/drawing/2014/chartex" xmlns:cx1="http://schemas.microsoft.com/office/drawing/2015/9/8/chartex" xmlns:mc="http://schemas.openxmlformats.org/markup-compatibility/2006" xmlns:o="urn:schemas-microsoft-com:office:office" xmlns:r="http://schemas.openxmlformats.org/officeDocument/2006/relationships" xmlns:m="http://schemas.openxmlformats.org/officeDocument/2006/math" xmlns:v="urn:schemas-microsoft-com:vml" xmlns:wp14="http://schemas.microsoft.com/office/word/2010/wordprocessingDrawing" xmlns:wp="http://schemas.openxmlformats.org/drawingml/2006/wordprocessingDrawing" xmlns:w10="urn:schemas-microsoft-com:office:word" xmlns:w="http://schemas.openxmlformats.org/wordprocessingml/2006/main" xmlns:w14="http://schemas.microsoft.com/office/word/2010/wordml" xmlns:w15="http://schemas.microsoft.com/office/word/2012/wordml" xmlns:w16se="http://schemas.microsoft.com/office/word/2015/wordml/symex" xmlns:wpg="http://schemas.microsoft.com/office/word/2010/wordprocessingGroup" xmlns:wpi="http://schemas.microsoft.com/office/word/2010/wordprocessingInk" xmlns:wne="http://schemas.microsoft.com/office/word/2006/wordml" xmlns:wps="http://schemas.microsoft.com/office/word/2010/wordprocessingShape" mc:Ignorable="w14 w15 w16se wp14">
+<w:footnotes xmlns:wpc="http://schemas.microsoft.com/office/word/2010/wordprocessingCanvas" xmlns:cx="http://schemas.microsoft.com/office/drawing/2014/chartex" xmlns:cx1="http://schemas.microsoft.com/office/drawing/2015/9/8/chartex" xmlns:cx2="http://schemas.microsoft.com/office/drawing/2015/10/21/chartex" xmlns:mc="http://schemas.openxmlformats.org/markup-compatibility/2006" xmlns:o="urn:schemas-microsoft-com:office:office" xmlns:r="http://schemas.openxmlformats.org/officeDocument/2006/relationships" xmlns:m="http://schemas.openxmlformats.org/officeDocument/2006/math" xmlns:v="urn:schemas-microsoft-com:vml" xmlns:wp14="http://schemas.microsoft.com/office/word/2010/wordprocessingDrawing" xmlns:wp="http://schemas.openxmlformats.org/drawingml/2006/wordprocessingDrawing" xmlns:w10="urn:schemas-microsoft-com:office:word" xmlns:w="http://schemas.openxmlformats.org/wordprocessingml/2006/main" xmlns:w14="http://schemas.microsoft.com/office/word/2010/wordml" xmlns:w15="http://schemas.microsoft.com/office/word/2012/wordml" xmlns:w16se="http://schemas.microsoft.com/office/word/2015/wordml/symex" xmlns:wpg="http://schemas.microsoft.com/office/word/2010/wordprocessingGroup" xmlns:wpi="http://schemas.microsoft.com/office/word/2010/wordprocessingInk" xmlns:wne="http://schemas.microsoft.com/office/word/2006/wordml" xmlns:wps="http://schemas.microsoft.com/office/word/2010/wordprocessingShape" mc:Ignorable="w14 w15 w16se wp14">
   <w:footnote w:type="separator" w:id="-1">
     <w:p>
       <w:pPr>
@@ -3419,7 +3425,7 @@
 </file>
 
 <file path=word/header1.xml><?xml version="1.0" encoding="utf-8"?>
-<w:hdr xmlns:wpc="http://schemas.microsoft.com/office/word/2010/wordprocessingCanvas" xmlns:cx="http://schemas.microsoft.com/office/drawing/2014/chartex" xmlns:cx1="http://schemas.microsoft.com/office/drawing/2015/9/8/chartex" xmlns:mc="http://schemas.openxmlformats.org/markup-compatibility/2006" xmlns:o="urn:schemas-microsoft-com:office:office" xmlns:r="http://schemas.openxmlformats.org/officeDocument/2006/relationships" xmlns:m="http://schemas.openxmlformats.org/officeDocument/2006/math" xmlns:v="urn:schemas-microsoft-com:vml" xmlns:wp14="http://schemas.microsoft.com/office/word/2010/wordprocessingDrawing" xmlns:wp="http://schemas.openxmlformats.org/drawingml/2006/wordprocessingDrawing" xmlns:w10="urn:schemas-microsoft-com:office:word" xmlns:w="http://schemas.openxmlformats.org/wordprocessingml/2006/main" xmlns:w14="http://schemas.microsoft.com/office/word/2010/wordml" xmlns:w15="http://schemas.microsoft.com/office/word/2012/wordml" xmlns:w16se="http://schemas.microsoft.com/office/word/2015/wordml/symex" xmlns:wpg="http://schemas.microsoft.com/office/word/2010/wordprocessingGroup" xmlns:wpi="http://schemas.microsoft.com/office/word/2010/wordprocessingInk" xmlns:wne="http://schemas.microsoft.com/office/word/2006/wordml" xmlns:wps="http://schemas.microsoft.com/office/word/2010/wordprocessingShape" mc:Ignorable="w14 w15 w16se wp14">
+<w:hdr xmlns:wpc="http://schemas.microsoft.com/office/word/2010/wordprocessingCanvas" xmlns:cx="http://schemas.microsoft.com/office/drawing/2014/chartex" xmlns:cx1="http://schemas.microsoft.com/office/drawing/2015/9/8/chartex" xmlns:cx2="http://schemas.microsoft.com/office/drawing/2015/10/21/chartex" xmlns:mc="http://schemas.openxmlformats.org/markup-compatibility/2006" xmlns:o="urn:schemas-microsoft-com:office:office" xmlns:r="http://schemas.openxmlformats.org/officeDocument/2006/relationships" xmlns:m="http://schemas.openxmlformats.org/officeDocument/2006/math" xmlns:v="urn:schemas-microsoft-com:vml" xmlns:wp14="http://schemas.microsoft.com/office/word/2010/wordprocessingDrawing" xmlns:wp="http://schemas.openxmlformats.org/drawingml/2006/wordprocessingDrawing" xmlns:w10="urn:schemas-microsoft-com:office:word" xmlns:w="http://schemas.openxmlformats.org/wordprocessingml/2006/main" xmlns:w14="http://schemas.microsoft.com/office/word/2010/wordml" xmlns:w15="http://schemas.microsoft.com/office/word/2012/wordml" xmlns:w16se="http://schemas.microsoft.com/office/word/2015/wordml/symex" xmlns:wpg="http://schemas.microsoft.com/office/word/2010/wordprocessingGroup" xmlns:wpi="http://schemas.microsoft.com/office/word/2010/wordprocessingInk" xmlns:wne="http://schemas.microsoft.com/office/word/2006/wordml" xmlns:wps="http://schemas.microsoft.com/office/word/2010/wordprocessingShape" mc:Ignorable="w14 w15 w16se wp14">
   <w:p>
     <w:pPr>
       <w:pStyle w:val="Header"/>
@@ -3429,7 +3435,7 @@
 </file>
 
 <file path=word/header2.xml><?xml version="1.0" encoding="utf-8"?>
-<w:hdr xmlns:wpc="http://schemas.microsoft.com/office/word/2010/wordprocessingCanvas" xmlns:cx="http://schemas.microsoft.com/office/drawing/2014/chartex" xmlns:cx1="http://schemas.microsoft.com/office/drawing/2015/9/8/chartex" xmlns:mc="http://schemas.openxmlformats.org/markup-compatibility/2006" xmlns:o="urn:schemas-microsoft-com:office:office" xmlns:r="http://schemas.openxmlformats.org/officeDocument/2006/relationships" xmlns:m="http://schemas.openxmlformats.org/officeDocument/2006/math" xmlns:v="urn:schemas-microsoft-com:vml" xmlns:wp14="http://schemas.microsoft.com/office/word/2010/wordprocessingDrawing" xmlns:wp="http://schemas.openxmlformats.org/drawingml/2006/wordprocessingDrawing" xmlns:w10="urn:schemas-microsoft-com:office:word" xmlns:w="http://schemas.openxmlformats.org/wordprocessingml/2006/main" xmlns:w14="http://schemas.microsoft.com/office/word/2010/wordml" xmlns:w15="http://schemas.microsoft.com/office/word/2012/wordml" xmlns:w16se="http://schemas.microsoft.com/office/word/2015/wordml/symex" xmlns:wpg="http://schemas.microsoft.com/office/word/2010/wordprocessingGroup" xmlns:wpi="http://schemas.microsoft.com/office/word/2010/wordprocessingInk" xmlns:wne="http://schemas.microsoft.com/office/word/2006/wordml" xmlns:wps="http://schemas.microsoft.com/office/word/2010/wordprocessingShape" mc:Ignorable="w14 w15 w16se wp14">
+<w:hdr xmlns:wpc="http://schemas.microsoft.com/office/word/2010/wordprocessingCanvas" xmlns:cx="http://schemas.microsoft.com/office/drawing/2014/chartex" xmlns:cx1="http://schemas.microsoft.com/office/drawing/2015/9/8/chartex" xmlns:cx2="http://schemas.microsoft.com/office/drawing/2015/10/21/chartex" xmlns:mc="http://schemas.openxmlformats.org/markup-compatibility/2006" xmlns:o="urn:schemas-microsoft-com:office:office" xmlns:r="http://schemas.openxmlformats.org/officeDocument/2006/relationships" xmlns:m="http://schemas.openxmlformats.org/officeDocument/2006/math" xmlns:v="urn:schemas-microsoft-com:vml" xmlns:wp14="http://schemas.microsoft.com/office/word/2010/wordprocessingDrawing" xmlns:wp="http://schemas.openxmlformats.org/drawingml/2006/wordprocessingDrawing" xmlns:w10="urn:schemas-microsoft-com:office:word" xmlns:w="http://schemas.openxmlformats.org/wordprocessingml/2006/main" xmlns:w14="http://schemas.microsoft.com/office/word/2010/wordml" xmlns:w15="http://schemas.microsoft.com/office/word/2012/wordml" xmlns:w16se="http://schemas.microsoft.com/office/word/2015/wordml/symex" xmlns:wpg="http://schemas.microsoft.com/office/word/2010/wordprocessingGroup" xmlns:wpi="http://schemas.microsoft.com/office/word/2010/wordprocessingInk" xmlns:wne="http://schemas.microsoft.com/office/word/2006/wordml" xmlns:wps="http://schemas.microsoft.com/office/word/2010/wordprocessingShape" mc:Ignorable="w14 w15 w16se wp14">
   <w:p>
     <w:pPr>
       <w:pStyle w:val="Header"/>
@@ -3439,7 +3445,7 @@
 </file>
 
 <file path=word/header3.xml><?xml version="1.0" encoding="utf-8"?>
-<w:hdr xmlns:wpc="http://schemas.microsoft.com/office/word/2010/wordprocessingCanvas" xmlns:cx="http://schemas.microsoft.com/office/drawing/2014/chartex" xmlns:cx1="http://schemas.microsoft.com/office/drawing/2015/9/8/chartex" xmlns:mc="http://schemas.openxmlformats.org/markup-compatibility/2006" xmlns:o="urn:schemas-microsoft-com:office:office" xmlns:r="http://schemas.openxmlformats.org/officeDocument/2006/relationships" xmlns:m="http://schemas.openxmlformats.org/officeDocument/2006/math" xmlns:v="urn:schemas-microsoft-com:vml" xmlns:wp14="http://schemas.microsoft.com/office/word/2010/wordprocessingDrawing" xmlns:wp="http://schemas.openxmlformats.org/drawingml/2006/wordprocessingDrawing" xmlns:w10="urn:schemas-microsoft-com:office:word" xmlns:w="http://schemas.openxmlformats.org/wordprocessingml/2006/main" xmlns:w14="http://schemas.microsoft.com/office/word/2010/wordml" xmlns:w15="http://schemas.microsoft.com/office/word/2012/wordml" xmlns:w16se="http://schemas.microsoft.com/office/word/2015/wordml/symex" xmlns:wpg="http://schemas.microsoft.com/office/word/2010/wordprocessingGroup" xmlns:wpi="http://schemas.microsoft.com/office/word/2010/wordprocessingInk" xmlns:wne="http://schemas.microsoft.com/office/word/2006/wordml" xmlns:wps="http://schemas.microsoft.com/office/word/2010/wordprocessingShape" mc:Ignorable="w14 w15 w16se wp14">
+<w:hdr xmlns:wpc="http://schemas.microsoft.com/office/word/2010/wordprocessingCanvas" xmlns:cx="http://schemas.microsoft.com/office/drawing/2014/chartex" xmlns:cx1="http://schemas.microsoft.com/office/drawing/2015/9/8/chartex" xmlns:cx2="http://schemas.microsoft.com/office/drawing/2015/10/21/chartex" xmlns:mc="http://schemas.openxmlformats.org/markup-compatibility/2006" xmlns:o="urn:schemas-microsoft-com:office:office" xmlns:r="http://schemas.openxmlformats.org/officeDocument/2006/relationships" xmlns:m="http://schemas.openxmlformats.org/officeDocument/2006/math" xmlns:v="urn:schemas-microsoft-com:vml" xmlns:wp14="http://schemas.microsoft.com/office/word/2010/wordprocessingDrawing" xmlns:wp="http://schemas.openxmlformats.org/drawingml/2006/wordprocessingDrawing" xmlns:w10="urn:schemas-microsoft-com:office:word" xmlns:w="http://schemas.openxmlformats.org/wordprocessingml/2006/main" xmlns:w14="http://schemas.microsoft.com/office/word/2010/wordml" xmlns:w15="http://schemas.microsoft.com/office/word/2012/wordml" xmlns:w16se="http://schemas.microsoft.com/office/word/2015/wordml/symex" xmlns:wpg="http://schemas.microsoft.com/office/word/2010/wordprocessingGroup" xmlns:wpi="http://schemas.microsoft.com/office/word/2010/wordprocessingInk" xmlns:wne="http://schemas.microsoft.com/office/word/2006/wordml" xmlns:wps="http://schemas.microsoft.com/office/word/2010/wordprocessingShape" mc:Ignorable="w14 w15 w16se wp14">
   <w:p>
     <w:pPr>
       <w:pStyle w:val="Header"/>
@@ -3449,7 +3455,7 @@
 </file>
 
 <file path=word/numbering.xml><?xml version="1.0" encoding="utf-8"?>
-<w:numbering xmlns:wpc="http://schemas.microsoft.com/office/word/2010/wordprocessingCanvas" xmlns:cx="http://schemas.microsoft.com/office/drawing/2014/chartex" xmlns:cx1="http://schemas.microsoft.com/office/drawing/2015/9/8/chartex" xmlns:mc="http://schemas.openxmlformats.org/markup-compatibility/2006" xmlns:o="urn:schemas-microsoft-com:office:office" xmlns:r="http://schemas.openxmlformats.org/officeDocument/2006/relationships" xmlns:m="http://schemas.openxmlformats.org/officeDocument/2006/math" xmlns:v="urn:schemas-microsoft-com:vml" xmlns:wp14="http://schemas.microsoft.com/office/word/2010/wordprocessingDrawing" xmlns:wp="http://schemas.openxmlformats.org/drawingml/2006/wordprocessingDrawing" xmlns:w10="urn:schemas-microsoft-com:office:word" xmlns:w="http://schemas.openxmlformats.org/wordprocessingml/2006/main" xmlns:w14="http://schemas.microsoft.com/office/word/2010/wordml" xmlns:w15="http://schemas.microsoft.com/office/word/2012/wordml" xmlns:w16se="http://schemas.microsoft.com/office/word/2015/wordml/symex" xmlns:wpg="http://schemas.microsoft.com/office/word/2010/wordprocessingGroup" xmlns:wpi="http://schemas.microsoft.com/office/word/2010/wordprocessingInk" xmlns:wne="http://schemas.microsoft.com/office/word/2006/wordml" xmlns:wps="http://schemas.microsoft.com/office/word/2010/wordprocessingShape" mc:Ignorable="w14 w15 w16se wp14">
+<w:numbering xmlns:wpc="http://schemas.microsoft.com/office/word/2010/wordprocessingCanvas" xmlns:cx="http://schemas.microsoft.com/office/drawing/2014/chartex" xmlns:cx1="http://schemas.microsoft.com/office/drawing/2015/9/8/chartex" xmlns:cx2="http://schemas.microsoft.com/office/drawing/2015/10/21/chartex" xmlns:mc="http://schemas.openxmlformats.org/markup-compatibility/2006" xmlns:o="urn:schemas-microsoft-com:office:office" xmlns:r="http://schemas.openxmlformats.org/officeDocument/2006/relationships" xmlns:m="http://schemas.openxmlformats.org/officeDocument/2006/math" xmlns:v="urn:schemas-microsoft-com:vml" xmlns:wp14="http://schemas.microsoft.com/office/word/2010/wordprocessingDrawing" xmlns:wp="http://schemas.openxmlformats.org/drawingml/2006/wordprocessingDrawing" xmlns:w10="urn:schemas-microsoft-com:office:word" xmlns:w="http://schemas.openxmlformats.org/wordprocessingml/2006/main" xmlns:w14="http://schemas.microsoft.com/office/word/2010/wordml" xmlns:w15="http://schemas.microsoft.com/office/word/2012/wordml" xmlns:w16se="http://schemas.microsoft.com/office/word/2015/wordml/symex" xmlns:wpg="http://schemas.microsoft.com/office/word/2010/wordprocessingGroup" xmlns:wpi="http://schemas.microsoft.com/office/word/2010/wordprocessingInk" xmlns:wne="http://schemas.microsoft.com/office/word/2006/wordml" xmlns:wps="http://schemas.microsoft.com/office/word/2010/wordprocessingShape" mc:Ignorable="w14 w15 w16se wp14">
   <w:abstractNum w:abstractNumId="0" w15:restartNumberingAfterBreak="0">
     <w:nsid w:val="01C47562"/>
     <w:multiLevelType w:val="hybridMultilevel"/>
@@ -4277,7 +4283,7 @@
       </w:pPr>
     </w:pPrDefault>
   </w:docDefaults>
-  <w:latentStyles w:defLockedState="0" w:defUIPriority="99" w:defSemiHidden="0" w:defUnhideWhenUsed="0" w:defQFormat="0" w:count="371">
+  <w:latentStyles w:defLockedState="0" w:defUIPriority="99" w:defSemiHidden="0" w:defUnhideWhenUsed="0" w:defQFormat="0" w:count="372">
     <w:lsdException w:name="Normal" w:uiPriority="0" w:qFormat="1"/>
     <w:lsdException w:name="heading 1" w:uiPriority="9" w:qFormat="1"/>
     <w:lsdException w:name="heading 2" w:semiHidden="1" w:uiPriority="9" w:unhideWhenUsed="1" w:qFormat="1"/>
@@ -4383,7 +4389,6 @@
     <w:lsdException w:name="HTML Sample" w:semiHidden="1" w:unhideWhenUsed="1"/>
     <w:lsdException w:name="HTML Typewriter" w:semiHidden="1" w:unhideWhenUsed="1"/>
     <w:lsdException w:name="HTML Variable" w:semiHidden="1" w:unhideWhenUsed="1"/>
-    <w:lsdException w:name="Normal Table" w:semiHidden="1" w:unhideWhenUsed="1"/>
     <w:lsdException w:name="annotation subject" w:semiHidden="1" w:unhideWhenUsed="1"/>
     <w:lsdException w:name="No List" w:semiHidden="1" w:unhideWhenUsed="1"/>
     <w:lsdException w:name="Outline List 1" w:semiHidden="1" w:unhideWhenUsed="1"/>
@@ -4430,10 +4435,8 @@
     <w:lsdException w:name="Table Subtle 2" w:semiHidden="1" w:unhideWhenUsed="1"/>
     <w:lsdException w:name="Table Web 1" w:semiHidden="1" w:unhideWhenUsed="1"/>
     <w:lsdException w:name="Table Web 2" w:semiHidden="1" w:unhideWhenUsed="1"/>
-    <w:lsdException w:name="Table Web 3" w:semiHidden="1" w:unhideWhenUsed="1"/>
     <w:lsdException w:name="Balloon Text" w:semiHidden="1" w:unhideWhenUsed="1"/>
     <w:lsdException w:name="Table Grid" w:uiPriority="39"/>
-    <w:lsdException w:name="Table Theme" w:semiHidden="1" w:unhideWhenUsed="1"/>
     <w:lsdException w:name="Placeholder Text" w:semiHidden="1"/>
     <w:lsdException w:name="No Spacing" w:uiPriority="1" w:qFormat="1"/>
     <w:lsdException w:name="Light Shading" w:uiPriority="60"/>
@@ -4649,6 +4652,7 @@
     <w:lsdException w:name="List Table 5 Dark Accent 6" w:uiPriority="50"/>
     <w:lsdException w:name="List Table 6 Colorful Accent 6" w:uiPriority="51"/>
     <w:lsdException w:name="List Table 7 Colorful Accent 6" w:uiPriority="52"/>
+    <w:lsdException w:name="Mention" w:semiHidden="1" w:unhideWhenUsed="1"/>
   </w:latentStyles>
   <w:style w:type="paragraph" w:default="1" w:styleId="Normal">
     <w:name w:val="Normal"/>

</xml_diff>

<commit_message>
Updated developer guide to include the most up to date APIs
DpiScaleInfo was changed to DpiScale
Minimum OS requirements have changed.
</commit_message>
<xml_diff>
--- a/PerMonitorDPI/Developer Guide - Per Monitor DPI - WPF Preview.docx
+++ b/PerMonitorDPI/Developer Guide - Per Monitor DPI - WPF Preview.docx
@@ -1,6 +1,6 @@
 
 <file path=word/document.xml><?xml version="1.0" encoding="utf-8"?>
-<w:document xmlns:wpc="http://schemas.microsoft.com/office/word/2010/wordprocessingCanvas" xmlns:cx="http://schemas.microsoft.com/office/drawing/2014/chartex" xmlns:cx1="http://schemas.microsoft.com/office/drawing/2015/9/8/chartex" xmlns:mc="http://schemas.openxmlformats.org/markup-compatibility/2006" xmlns:o="urn:schemas-microsoft-com:office:office" xmlns:r="http://schemas.openxmlformats.org/officeDocument/2006/relationships" xmlns:m="http://schemas.openxmlformats.org/officeDocument/2006/math" xmlns:v="urn:schemas-microsoft-com:vml" xmlns:wp14="http://schemas.microsoft.com/office/word/2010/wordprocessingDrawing" xmlns:wp="http://schemas.openxmlformats.org/drawingml/2006/wordprocessingDrawing" xmlns:w10="urn:schemas-microsoft-com:office:word" xmlns:w="http://schemas.openxmlformats.org/wordprocessingml/2006/main" xmlns:w14="http://schemas.microsoft.com/office/word/2010/wordml" xmlns:w15="http://schemas.microsoft.com/office/word/2012/wordml" xmlns:w16se="http://schemas.microsoft.com/office/word/2015/wordml/symex" xmlns:wpg="http://schemas.microsoft.com/office/word/2010/wordprocessingGroup" xmlns:wpi="http://schemas.microsoft.com/office/word/2010/wordprocessingInk" xmlns:wne="http://schemas.microsoft.com/office/word/2006/wordml" xmlns:wps="http://schemas.microsoft.com/office/word/2010/wordprocessingShape" mc:Ignorable="w14 w15 w16se wp14">
+<w:document xmlns:wpc="http://schemas.microsoft.com/office/word/2010/wordprocessingCanvas" xmlns:cx="http://schemas.microsoft.com/office/drawing/2014/chartex" xmlns:cx1="http://schemas.microsoft.com/office/drawing/2015/9/8/chartex" xmlns:cx2="http://schemas.microsoft.com/office/drawing/2015/10/21/chartex" xmlns:mc="http://schemas.openxmlformats.org/markup-compatibility/2006" xmlns:o="urn:schemas-microsoft-com:office:office" xmlns:r="http://schemas.openxmlformats.org/officeDocument/2006/relationships" xmlns:m="http://schemas.openxmlformats.org/officeDocument/2006/math" xmlns:v="urn:schemas-microsoft-com:vml" xmlns:wp14="http://schemas.microsoft.com/office/word/2010/wordprocessingDrawing" xmlns:wp="http://schemas.openxmlformats.org/drawingml/2006/wordprocessingDrawing" xmlns:w10="urn:schemas-microsoft-com:office:word" xmlns:w="http://schemas.openxmlformats.org/wordprocessingml/2006/main" xmlns:w14="http://schemas.microsoft.com/office/word/2010/wordml" xmlns:w15="http://schemas.microsoft.com/office/word/2012/wordml" xmlns:w16se="http://schemas.microsoft.com/office/word/2015/wordml/symex" xmlns:wpg="http://schemas.microsoft.com/office/word/2010/wordprocessingGroup" xmlns:wpi="http://schemas.microsoft.com/office/word/2010/wordprocessingInk" xmlns:wne="http://schemas.microsoft.com/office/word/2006/wordml" xmlns:wps="http://schemas.microsoft.com/office/word/2010/wordprocessingShape" mc:Ignorable="w14 w15 w16se wp14">
   <w:body>
     <w:p>
       <w:pPr>
@@ -141,10 +141,16 @@
         <w:jc w:val="both"/>
       </w:pPr>
       <w:r>
-        <w:t xml:space="preserve">In order to enable Per Monitor DPI Awareness in your app, you should be running Windows 8.1 or </w:t>
-      </w:r>
-      <w:r>
-        <w:t>Windows 10.</w:t>
+        <w:t xml:space="preserve">In order to enable Per Monitor DPI Awareness in your app, you should be running </w:t>
+      </w:r>
+      <w:r>
+        <w:t>Windows 10</w:t>
+      </w:r>
+      <w:r>
+        <w:t xml:space="preserve"> RS1 or higher</w:t>
+      </w:r>
+      <w:r>
+        <w:t>.</w:t>
       </w:r>
       <w:r>
         <w:t xml:space="preserve"> </w:t>
@@ -1363,7 +1369,15 @@
         <w:jc w:val="both"/>
       </w:pPr>
       <w:r>
-        <w:t>Run on a PC with 2 monitors, running Windows 8.1 or Windows 10.</w:t>
+        <w:t>Run on a PC with 2 monitors, Windows 10</w:t>
+      </w:r>
+      <w:r>
+        <w:t xml:space="preserve"> RS1 or higher</w:t>
+      </w:r>
+      <w:bookmarkStart w:id="0" w:name="_GoBack"/>
+      <w:bookmarkEnd w:id="0"/>
+      <w:r>
+        <w:t>.</w:t>
       </w:r>
     </w:p>
     <w:p>
@@ -1460,7 +1474,13 @@
         <w:t>Hosted Hwnds or WindowsForms controls</w:t>
       </w:r>
       <w:r>
-        <w:t xml:space="preserve"> - if your application uses HwndHost or WindowsFormsHost, you’ll want to listen to DpiChanged on that control and adapt your scaling as appropriate.</w:t>
+        <w:t xml:space="preserve"> - if your application uses HwndHost or WindowsFormsHost, you’ll want to listen to DpiChanged on that control and ad</w:t>
+      </w:r>
+      <w:r>
+        <w:t>apt your scaling as appropriate - see PerMonitorDPI\WinFormsHost sample on github.com/WpfSampl</w:t>
+      </w:r>
+      <w:r>
+        <w:t xml:space="preserve">es </w:t>
       </w:r>
     </w:p>
     <w:p>
@@ -1479,7 +1499,13 @@
         <w:t>RenderTargetBitmap</w:t>
       </w:r>
       <w:r>
-        <w:t xml:space="preserve"> – If you are rendering a set of visuals, which are not part of the main visual tree, via RenderTargetBitmap – WPF should be told the target DPI for that set of visuals. Call VisualTreeHelper.SetRootDpi(rootVisual, dpiScaleInfo) before calling Measure and/or RenderTargetBitmap.</w:t>
+        <w:t xml:space="preserve"> – If you are rendering a set of visuals, which are not part of the main visual tree, via RenderTargetBitmap – WPF should be told the target DPI for that set of visuals. Call VisualTreeHelper.SetRootDpi(rootVisual, </w:t>
+      </w:r>
+      <w:r>
+        <w:t>DpiScale</w:t>
+      </w:r>
+      <w:r>
+        <w:t>) before calling Measure and/or RenderTargetBitmap.</w:t>
       </w:r>
     </w:p>
     <w:p>
@@ -1517,10 +1543,7 @@
         <w:jc w:val="both"/>
       </w:pPr>
       <w:r>
-        <w:t xml:space="preserve">The scenario where a Win32 hosts WPF via HwndSource does not currently support Per Monitor DPI. DPI changed messages (WM_DPICHANGED) are only sent to the top level window, so WPF is not informed of a change. </w:t>
-      </w:r>
-      <w:r>
-        <w:t>We’ll consider doing work in the future here, but it likely will require additional features from the Windows team.</w:t>
+        <w:t>The scenario where a Win32 hosts WPF via HwndSource does not currently support Per Monitor DPI. DPI changed messages (WM_DPICHANGED) are only sent to the top level window, so WPF is not informed of a change. We’ll consider doing work in the future here, but it likely will require additional features from the Windows team.</w:t>
       </w:r>
     </w:p>
     <w:p>
@@ -1537,30 +1560,13 @@
       <w:r>
         <w:t xml:space="preserve"> (NOT SUPPORTED)</w:t>
       </w:r>
-      <w:bookmarkStart w:id="0" w:name="_GoBack"/>
-      <w:bookmarkEnd w:id="0"/>
     </w:p>
     <w:p>
       <w:pPr>
         <w:jc w:val="both"/>
       </w:pPr>
       <w:r>
-        <w:t xml:space="preserve">The scenario where a </w:t>
-      </w:r>
-      <w:r>
-        <w:t>WindowsForms app</w:t>
-      </w:r>
-      <w:r>
-        <w:t xml:space="preserve"> hosts WPF via </w:t>
-      </w:r>
-      <w:r>
-        <w:t>ElementHost</w:t>
-      </w:r>
-      <w:r>
-        <w:t xml:space="preserve"> does not currently support Per Monitor DPI. </w:t>
-      </w:r>
-      <w:r>
-        <w:t>We’ll consider doing work in the future here, but it likely will require additional features from the Windows team.</w:t>
+        <w:t>The scenario where a WindowsForms app hosts WPF via ElementHost does not currently support Per Monitor DPI. We’ll consider doing work in the future here, but it likely will require additional features from the Windows team.</w:t>
       </w:r>
     </w:p>
     <w:p>
@@ -1910,7 +1916,7 @@
                                 <w:szCs w:val="19"/>
                                 <w:highlight w:val="white"/>
                               </w:rPr>
-                              <w:t>DpiScaleInfo</w:t>
+                              <w:t>DpiScale</w:t>
                             </w:r>
                             <w:r>
                               <w:rPr>
@@ -1930,7 +1936,7 @@
                                 <w:szCs w:val="19"/>
                                 <w:highlight w:val="white"/>
                               </w:rPr>
-                              <w:t>DpiScaleInfo</w:t>
+                              <w:t>DpiScale</w:t>
                             </w:r>
                             <w:r>
                               <w:rPr>
@@ -2034,7 +2040,7 @@
                           <w:szCs w:val="19"/>
                           <w:highlight w:val="white"/>
                         </w:rPr>
-                        <w:t>DpiScaleInfo</w:t>
+                        <w:t>DpiScale</w:t>
                       </w:r>
                       <w:r>
                         <w:rPr>
@@ -2054,7 +2060,7 @@
                           <w:szCs w:val="19"/>
                           <w:highlight w:val="white"/>
                         </w:rPr>
-                        <w:t>DpiScaleInfo</w:t>
+                        <w:t>DpiScale</w:t>
                       </w:r>
                       <w:r>
                         <w:rPr>
@@ -2341,7 +2347,7 @@
                                 <w:szCs w:val="19"/>
                                 <w:highlight w:val="white"/>
                               </w:rPr>
-                              <w:t>DpiScaleInfo</w:t>
+                              <w:t>DpiScale</w:t>
                             </w:r>
                             <w:r>
                               <w:rPr>
@@ -2564,7 +2570,7 @@
                           <w:szCs w:val="19"/>
                           <w:highlight w:val="white"/>
                         </w:rPr>
-                        <w:t>DpiScaleInfo</w:t>
+                        <w:t>DpiScale</w:t>
                       </w:r>
                       <w:r>
                         <w:rPr>
@@ -2917,7 +2923,7 @@
                                 <w:szCs w:val="19"/>
                                 <w:highlight w:val="white"/>
                               </w:rPr>
-                              <w:t>DpiScaleInfo</w:t>
+                              <w:t>DpiScale</w:t>
                             </w:r>
                             <w:r>
                               <w:rPr>
@@ -3195,7 +3201,7 @@
                           <w:szCs w:val="19"/>
                           <w:highlight w:val="white"/>
                         </w:rPr>
-                        <w:t>DpiScaleInfo</w:t>
+                        <w:t>DpiScale</w:t>
                       </w:r>
                       <w:r>
                         <w:rPr>
@@ -3243,7 +3249,13 @@
         <w:t>If you use low level Text Formatting API</w:t>
       </w:r>
       <w:r>
-        <w:t xml:space="preserve">s and use custom TextSource ,TextRun , </w:t>
+        <w:t>s and</w:t>
+      </w:r>
+      <w:r>
+        <w:t xml:space="preserve"> use custom TextSource, TextRun</w:t>
+      </w:r>
+      <w:r>
+        <w:t xml:space="preserve">, </w:t>
       </w:r>
       <w:r>
         <w:t>GlyphRun</w:t>
@@ -3252,10 +3264,10 @@
         <w:t>, FormattedText</w:t>
       </w:r>
       <w:r>
-        <w:t xml:space="preserve"> etc</w:t>
-      </w:r>
-      <w:r>
-        <w:t xml:space="preserve"> to draw text in your app, then you need to use the following guidelines:</w:t>
+        <w:t xml:space="preserve"> </w:t>
+      </w:r>
+      <w:r>
+        <w:t>to draw text in your app, then you need to use the following guidelines:</w:t>
       </w:r>
     </w:p>
     <w:p>
@@ -3284,7 +3296,10 @@
         <w:t>TextSource, TextRunProperties, GlyphRun and FormattedText have a new PixelsPerDip property, which should be updated to reflect the DPI at which the text should be rendered.</w:t>
       </w:r>
       <w:r>
-        <w:t xml:space="preserve"> For guidelines on how to do this effectively, look at the Per Monitor DPI samples under WPF Samples on Github.</w:t>
+        <w:t xml:space="preserve"> For guidelines</w:t>
+      </w:r>
+      <w:r>
+        <w:t xml:space="preserve"> on how to do this effectively, see PerMonitorDPI\FormattedTextExample and PerMonitorDPI\TextFormatting samples on github.com/WpfSamples.</w:t>
       </w:r>
     </w:p>
     <w:p>
@@ -3333,7 +3348,7 @@
 </file>
 
 <file path=word/endnotes.xml><?xml version="1.0" encoding="utf-8"?>
-<w:endnotes xmlns:wpc="http://schemas.microsoft.com/office/word/2010/wordprocessingCanvas" xmlns:cx="http://schemas.microsoft.com/office/drawing/2014/chartex" xmlns:cx1="http://schemas.microsoft.com/office/drawing/2015/9/8/chartex" xmlns:mc="http://schemas.openxmlformats.org/markup-compatibility/2006" xmlns:o="urn:schemas-microsoft-com:office:office" xmlns:r="http://schemas.openxmlformats.org/officeDocument/2006/relationships" xmlns:m="http://schemas.openxmlformats.org/officeDocument/2006/math" xmlns:v="urn:schemas-microsoft-com:vml" xmlns:wp14="http://schemas.microsoft.com/office/word/2010/wordprocessingDrawing" xmlns:wp="http://schemas.openxmlformats.org/drawingml/2006/wordprocessingDrawing" xmlns:w10="urn:schemas-microsoft-com:office:word" xmlns:w="http://schemas.openxmlformats.org/wordprocessingml/2006/main" xmlns:w14="http://schemas.microsoft.com/office/word/2010/wordml" xmlns:w15="http://schemas.microsoft.com/office/word/2012/wordml" xmlns:w16se="http://schemas.microsoft.com/office/word/2015/wordml/symex" xmlns:wpg="http://schemas.microsoft.com/office/word/2010/wordprocessingGroup" xmlns:wpi="http://schemas.microsoft.com/office/word/2010/wordprocessingInk" xmlns:wne="http://schemas.microsoft.com/office/word/2006/wordml" xmlns:wps="http://schemas.microsoft.com/office/word/2010/wordprocessingShape" mc:Ignorable="w14 w15 w16se wp14">
+<w:endnotes xmlns:wpc="http://schemas.microsoft.com/office/word/2010/wordprocessingCanvas" xmlns:cx="http://schemas.microsoft.com/office/drawing/2014/chartex" xmlns:cx1="http://schemas.microsoft.com/office/drawing/2015/9/8/chartex" xmlns:cx2="http://schemas.microsoft.com/office/drawing/2015/10/21/chartex" xmlns:mc="http://schemas.openxmlformats.org/markup-compatibility/2006" xmlns:o="urn:schemas-microsoft-com:office:office" xmlns:r="http://schemas.openxmlformats.org/officeDocument/2006/relationships" xmlns:m="http://schemas.openxmlformats.org/officeDocument/2006/math" xmlns:v="urn:schemas-microsoft-com:vml" xmlns:wp14="http://schemas.microsoft.com/office/word/2010/wordprocessingDrawing" xmlns:wp="http://schemas.openxmlformats.org/drawingml/2006/wordprocessingDrawing" xmlns:w10="urn:schemas-microsoft-com:office:word" xmlns:w="http://schemas.openxmlformats.org/wordprocessingml/2006/main" xmlns:w14="http://schemas.microsoft.com/office/word/2010/wordml" xmlns:w15="http://schemas.microsoft.com/office/word/2012/wordml" xmlns:w16se="http://schemas.microsoft.com/office/word/2015/wordml/symex" xmlns:wpg="http://schemas.microsoft.com/office/word/2010/wordprocessingGroup" xmlns:wpi="http://schemas.microsoft.com/office/word/2010/wordprocessingInk" xmlns:wne="http://schemas.microsoft.com/office/word/2006/wordml" xmlns:wps="http://schemas.microsoft.com/office/word/2010/wordprocessingShape" mc:Ignorable="w14 w15 w16se wp14">
   <w:endnote w:type="separator" w:id="-1">
     <w:p>
       <w:pPr>
@@ -3358,7 +3373,7 @@
 </file>
 
 <file path=word/footer1.xml><?xml version="1.0" encoding="utf-8"?>
-<w:ftr xmlns:wpc="http://schemas.microsoft.com/office/word/2010/wordprocessingCanvas" xmlns:cx="http://schemas.microsoft.com/office/drawing/2014/chartex" xmlns:cx1="http://schemas.microsoft.com/office/drawing/2015/9/8/chartex" xmlns:mc="http://schemas.openxmlformats.org/markup-compatibility/2006" xmlns:o="urn:schemas-microsoft-com:office:office" xmlns:r="http://schemas.openxmlformats.org/officeDocument/2006/relationships" xmlns:m="http://schemas.openxmlformats.org/officeDocument/2006/math" xmlns:v="urn:schemas-microsoft-com:vml" xmlns:wp14="http://schemas.microsoft.com/office/word/2010/wordprocessingDrawing" xmlns:wp="http://schemas.openxmlformats.org/drawingml/2006/wordprocessingDrawing" xmlns:w10="urn:schemas-microsoft-com:office:word" xmlns:w="http://schemas.openxmlformats.org/wordprocessingml/2006/main" xmlns:w14="http://schemas.microsoft.com/office/word/2010/wordml" xmlns:w15="http://schemas.microsoft.com/office/word/2012/wordml" xmlns:w16se="http://schemas.microsoft.com/office/word/2015/wordml/symex" xmlns:wpg="http://schemas.microsoft.com/office/word/2010/wordprocessingGroup" xmlns:wpi="http://schemas.microsoft.com/office/word/2010/wordprocessingInk" xmlns:wne="http://schemas.microsoft.com/office/word/2006/wordml" xmlns:wps="http://schemas.microsoft.com/office/word/2010/wordprocessingShape" mc:Ignorable="w14 w15 w16se wp14">
+<w:ftr xmlns:wpc="http://schemas.microsoft.com/office/word/2010/wordprocessingCanvas" xmlns:cx="http://schemas.microsoft.com/office/drawing/2014/chartex" xmlns:cx1="http://schemas.microsoft.com/office/drawing/2015/9/8/chartex" xmlns:cx2="http://schemas.microsoft.com/office/drawing/2015/10/21/chartex" xmlns:mc="http://schemas.openxmlformats.org/markup-compatibility/2006" xmlns:o="urn:schemas-microsoft-com:office:office" xmlns:r="http://schemas.openxmlformats.org/officeDocument/2006/relationships" xmlns:m="http://schemas.openxmlformats.org/officeDocument/2006/math" xmlns:v="urn:schemas-microsoft-com:vml" xmlns:wp14="http://schemas.microsoft.com/office/word/2010/wordprocessingDrawing" xmlns:wp="http://schemas.openxmlformats.org/drawingml/2006/wordprocessingDrawing" xmlns:w10="urn:schemas-microsoft-com:office:word" xmlns:w="http://schemas.openxmlformats.org/wordprocessingml/2006/main" xmlns:w14="http://schemas.microsoft.com/office/word/2010/wordml" xmlns:w15="http://schemas.microsoft.com/office/word/2012/wordml" xmlns:w16se="http://schemas.microsoft.com/office/word/2015/wordml/symex" xmlns:wpg="http://schemas.microsoft.com/office/word/2010/wordprocessingGroup" xmlns:wpi="http://schemas.microsoft.com/office/word/2010/wordprocessingInk" xmlns:wne="http://schemas.microsoft.com/office/word/2006/wordml" xmlns:wps="http://schemas.microsoft.com/office/word/2010/wordprocessingShape" mc:Ignorable="w14 w15 w16se wp14">
   <w:p>
     <w:pPr>
       <w:pStyle w:val="Footer"/>
@@ -3368,7 +3383,7 @@
 </file>
 
 <file path=word/footer2.xml><?xml version="1.0" encoding="utf-8"?>
-<w:ftr xmlns:wpc="http://schemas.microsoft.com/office/word/2010/wordprocessingCanvas" xmlns:cx="http://schemas.microsoft.com/office/drawing/2014/chartex" xmlns:cx1="http://schemas.microsoft.com/office/drawing/2015/9/8/chartex" xmlns:mc="http://schemas.openxmlformats.org/markup-compatibility/2006" xmlns:o="urn:schemas-microsoft-com:office:office" xmlns:r="http://schemas.openxmlformats.org/officeDocument/2006/relationships" xmlns:m="http://schemas.openxmlformats.org/officeDocument/2006/math" xmlns:v="urn:schemas-microsoft-com:vml" xmlns:wp14="http://schemas.microsoft.com/office/word/2010/wordprocessingDrawing" xmlns:wp="http://schemas.openxmlformats.org/drawingml/2006/wordprocessingDrawing" xmlns:w10="urn:schemas-microsoft-com:office:word" xmlns:w="http://schemas.openxmlformats.org/wordprocessingml/2006/main" xmlns:w14="http://schemas.microsoft.com/office/word/2010/wordml" xmlns:w15="http://schemas.microsoft.com/office/word/2012/wordml" xmlns:w16se="http://schemas.microsoft.com/office/word/2015/wordml/symex" xmlns:wpg="http://schemas.microsoft.com/office/word/2010/wordprocessingGroup" xmlns:wpi="http://schemas.microsoft.com/office/word/2010/wordprocessingInk" xmlns:wne="http://schemas.microsoft.com/office/word/2006/wordml" xmlns:wps="http://schemas.microsoft.com/office/word/2010/wordprocessingShape" mc:Ignorable="w14 w15 w16se wp14">
+<w:ftr xmlns:wpc="http://schemas.microsoft.com/office/word/2010/wordprocessingCanvas" xmlns:cx="http://schemas.microsoft.com/office/drawing/2014/chartex" xmlns:cx1="http://schemas.microsoft.com/office/drawing/2015/9/8/chartex" xmlns:cx2="http://schemas.microsoft.com/office/drawing/2015/10/21/chartex" xmlns:mc="http://schemas.openxmlformats.org/markup-compatibility/2006" xmlns:o="urn:schemas-microsoft-com:office:office" xmlns:r="http://schemas.openxmlformats.org/officeDocument/2006/relationships" xmlns:m="http://schemas.openxmlformats.org/officeDocument/2006/math" xmlns:v="urn:schemas-microsoft-com:vml" xmlns:wp14="http://schemas.microsoft.com/office/word/2010/wordprocessingDrawing" xmlns:wp="http://schemas.openxmlformats.org/drawingml/2006/wordprocessingDrawing" xmlns:w10="urn:schemas-microsoft-com:office:word" xmlns:w="http://schemas.openxmlformats.org/wordprocessingml/2006/main" xmlns:w14="http://schemas.microsoft.com/office/word/2010/wordml" xmlns:w15="http://schemas.microsoft.com/office/word/2012/wordml" xmlns:w16se="http://schemas.microsoft.com/office/word/2015/wordml/symex" xmlns:wpg="http://schemas.microsoft.com/office/word/2010/wordprocessingGroup" xmlns:wpi="http://schemas.microsoft.com/office/word/2010/wordprocessingInk" xmlns:wne="http://schemas.microsoft.com/office/word/2006/wordml" xmlns:wps="http://schemas.microsoft.com/office/word/2010/wordprocessingShape" mc:Ignorable="w14 w15 w16se wp14">
   <w:p>
     <w:pPr>
       <w:pStyle w:val="Footer"/>
@@ -3378,7 +3393,7 @@
 </file>
 
 <file path=word/footer3.xml><?xml version="1.0" encoding="utf-8"?>
-<w:ftr xmlns:wpc="http://schemas.microsoft.com/office/word/2010/wordprocessingCanvas" xmlns:cx="http://schemas.microsoft.com/office/drawing/2014/chartex" xmlns:cx1="http://schemas.microsoft.com/office/drawing/2015/9/8/chartex" xmlns:mc="http://schemas.openxmlformats.org/markup-compatibility/2006" xmlns:o="urn:schemas-microsoft-com:office:office" xmlns:r="http://schemas.openxmlformats.org/officeDocument/2006/relationships" xmlns:m="http://schemas.openxmlformats.org/officeDocument/2006/math" xmlns:v="urn:schemas-microsoft-com:vml" xmlns:wp14="http://schemas.microsoft.com/office/word/2010/wordprocessingDrawing" xmlns:wp="http://schemas.openxmlformats.org/drawingml/2006/wordprocessingDrawing" xmlns:w10="urn:schemas-microsoft-com:office:word" xmlns:w="http://schemas.openxmlformats.org/wordprocessingml/2006/main" xmlns:w14="http://schemas.microsoft.com/office/word/2010/wordml" xmlns:w15="http://schemas.microsoft.com/office/word/2012/wordml" xmlns:w16se="http://schemas.microsoft.com/office/word/2015/wordml/symex" xmlns:wpg="http://schemas.microsoft.com/office/word/2010/wordprocessingGroup" xmlns:wpi="http://schemas.microsoft.com/office/word/2010/wordprocessingInk" xmlns:wne="http://schemas.microsoft.com/office/word/2006/wordml" xmlns:wps="http://schemas.microsoft.com/office/word/2010/wordprocessingShape" mc:Ignorable="w14 w15 w16se wp14">
+<w:ftr xmlns:wpc="http://schemas.microsoft.com/office/word/2010/wordprocessingCanvas" xmlns:cx="http://schemas.microsoft.com/office/drawing/2014/chartex" xmlns:cx1="http://schemas.microsoft.com/office/drawing/2015/9/8/chartex" xmlns:cx2="http://schemas.microsoft.com/office/drawing/2015/10/21/chartex" xmlns:mc="http://schemas.openxmlformats.org/markup-compatibility/2006" xmlns:o="urn:schemas-microsoft-com:office:office" xmlns:r="http://schemas.openxmlformats.org/officeDocument/2006/relationships" xmlns:m="http://schemas.openxmlformats.org/officeDocument/2006/math" xmlns:v="urn:schemas-microsoft-com:vml" xmlns:wp14="http://schemas.microsoft.com/office/word/2010/wordprocessingDrawing" xmlns:wp="http://schemas.openxmlformats.org/drawingml/2006/wordprocessingDrawing" xmlns:w10="urn:schemas-microsoft-com:office:word" xmlns:w="http://schemas.openxmlformats.org/wordprocessingml/2006/main" xmlns:w14="http://schemas.microsoft.com/office/word/2010/wordml" xmlns:w15="http://schemas.microsoft.com/office/word/2012/wordml" xmlns:w16se="http://schemas.microsoft.com/office/word/2015/wordml/symex" xmlns:wpg="http://schemas.microsoft.com/office/word/2010/wordprocessingGroup" xmlns:wpi="http://schemas.microsoft.com/office/word/2010/wordprocessingInk" xmlns:wne="http://schemas.microsoft.com/office/word/2006/wordml" xmlns:wps="http://schemas.microsoft.com/office/word/2010/wordprocessingShape" mc:Ignorable="w14 w15 w16se wp14">
   <w:p>
     <w:pPr>
       <w:pStyle w:val="Footer"/>
@@ -3388,7 +3403,7 @@
 </file>
 
 <file path=word/footnotes.xml><?xml version="1.0" encoding="utf-8"?>
-<w:footnotes xmlns:wpc="http://schemas.microsoft.com/office/word/2010/wordprocessingCanvas" xmlns:cx="http://schemas.microsoft.com/office/drawing/2014/chartex" xmlns:cx1="http://schemas.microsoft.com/office/drawing/2015/9/8/chartex" xmlns:mc="http://schemas.openxmlformats.org/markup-compatibility/2006" xmlns:o="urn:schemas-microsoft-com:office:office" xmlns:r="http://schemas.openxmlformats.org/officeDocument/2006/relationships" xmlns:m="http://schemas.openxmlformats.org/officeDocument/2006/math" xmlns:v="urn:schemas-microsoft-com:vml" xmlns:wp14="http://schemas.microsoft.com/office/word/2010/wordprocessingDrawing" xmlns:wp="http://schemas.openxmlformats.org/drawingml/2006/wordprocessingDrawing" xmlns:w10="urn:schemas-microsoft-com:office:word" xmlns:w="http://schemas.openxmlformats.org/wordprocessingml/2006/main" xmlns:w14="http://schemas.microsoft.com/office/word/2010/wordml" xmlns:w15="http://schemas.microsoft.com/office/word/2012/wordml" xmlns:w16se="http://schemas.microsoft.com/office/word/2015/wordml/symex" xmlns:wpg="http://schemas.microsoft.com/office/word/2010/wordprocessingGroup" xmlns:wpi="http://schemas.microsoft.com/office/word/2010/wordprocessingInk" xmlns:wne="http://schemas.microsoft.com/office/word/2006/wordml" xmlns:wps="http://schemas.microsoft.com/office/word/2010/wordprocessingShape" mc:Ignorable="w14 w15 w16se wp14">
+<w:footnotes xmlns:wpc="http://schemas.microsoft.com/office/word/2010/wordprocessingCanvas" xmlns:cx="http://schemas.microsoft.com/office/drawing/2014/chartex" xmlns:cx1="http://schemas.microsoft.com/office/drawing/2015/9/8/chartex" xmlns:cx2="http://schemas.microsoft.com/office/drawing/2015/10/21/chartex" xmlns:mc="http://schemas.openxmlformats.org/markup-compatibility/2006" xmlns:o="urn:schemas-microsoft-com:office:office" xmlns:r="http://schemas.openxmlformats.org/officeDocument/2006/relationships" xmlns:m="http://schemas.openxmlformats.org/officeDocument/2006/math" xmlns:v="urn:schemas-microsoft-com:vml" xmlns:wp14="http://schemas.microsoft.com/office/word/2010/wordprocessingDrawing" xmlns:wp="http://schemas.openxmlformats.org/drawingml/2006/wordprocessingDrawing" xmlns:w10="urn:schemas-microsoft-com:office:word" xmlns:w="http://schemas.openxmlformats.org/wordprocessingml/2006/main" xmlns:w14="http://schemas.microsoft.com/office/word/2010/wordml" xmlns:w15="http://schemas.microsoft.com/office/word/2012/wordml" xmlns:w16se="http://schemas.microsoft.com/office/word/2015/wordml/symex" xmlns:wpg="http://schemas.microsoft.com/office/word/2010/wordprocessingGroup" xmlns:wpi="http://schemas.microsoft.com/office/word/2010/wordprocessingInk" xmlns:wne="http://schemas.microsoft.com/office/word/2006/wordml" xmlns:wps="http://schemas.microsoft.com/office/word/2010/wordprocessingShape" mc:Ignorable="w14 w15 w16se wp14">
   <w:footnote w:type="separator" w:id="-1">
     <w:p>
       <w:pPr>
@@ -3413,7 +3428,7 @@
 </file>
 
 <file path=word/header1.xml><?xml version="1.0" encoding="utf-8"?>
-<w:hdr xmlns:wpc="http://schemas.microsoft.com/office/word/2010/wordprocessingCanvas" xmlns:cx="http://schemas.microsoft.com/office/drawing/2014/chartex" xmlns:cx1="http://schemas.microsoft.com/office/drawing/2015/9/8/chartex" xmlns:mc="http://schemas.openxmlformats.org/markup-compatibility/2006" xmlns:o="urn:schemas-microsoft-com:office:office" xmlns:r="http://schemas.openxmlformats.org/officeDocument/2006/relationships" xmlns:m="http://schemas.openxmlformats.org/officeDocument/2006/math" xmlns:v="urn:schemas-microsoft-com:vml" xmlns:wp14="http://schemas.microsoft.com/office/word/2010/wordprocessingDrawing" xmlns:wp="http://schemas.openxmlformats.org/drawingml/2006/wordprocessingDrawing" xmlns:w10="urn:schemas-microsoft-com:office:word" xmlns:w="http://schemas.openxmlformats.org/wordprocessingml/2006/main" xmlns:w14="http://schemas.microsoft.com/office/word/2010/wordml" xmlns:w15="http://schemas.microsoft.com/office/word/2012/wordml" xmlns:w16se="http://schemas.microsoft.com/office/word/2015/wordml/symex" xmlns:wpg="http://schemas.microsoft.com/office/word/2010/wordprocessingGroup" xmlns:wpi="http://schemas.microsoft.com/office/word/2010/wordprocessingInk" xmlns:wne="http://schemas.microsoft.com/office/word/2006/wordml" xmlns:wps="http://schemas.microsoft.com/office/word/2010/wordprocessingShape" mc:Ignorable="w14 w15 w16se wp14">
+<w:hdr xmlns:wpc="http://schemas.microsoft.com/office/word/2010/wordprocessingCanvas" xmlns:cx="http://schemas.microsoft.com/office/drawing/2014/chartex" xmlns:cx1="http://schemas.microsoft.com/office/drawing/2015/9/8/chartex" xmlns:cx2="http://schemas.microsoft.com/office/drawing/2015/10/21/chartex" xmlns:mc="http://schemas.openxmlformats.org/markup-compatibility/2006" xmlns:o="urn:schemas-microsoft-com:office:office" xmlns:r="http://schemas.openxmlformats.org/officeDocument/2006/relationships" xmlns:m="http://schemas.openxmlformats.org/officeDocument/2006/math" xmlns:v="urn:schemas-microsoft-com:vml" xmlns:wp14="http://schemas.microsoft.com/office/word/2010/wordprocessingDrawing" xmlns:wp="http://schemas.openxmlformats.org/drawingml/2006/wordprocessingDrawing" xmlns:w10="urn:schemas-microsoft-com:office:word" xmlns:w="http://schemas.openxmlformats.org/wordprocessingml/2006/main" xmlns:w14="http://schemas.microsoft.com/office/word/2010/wordml" xmlns:w15="http://schemas.microsoft.com/office/word/2012/wordml" xmlns:w16se="http://schemas.microsoft.com/office/word/2015/wordml/symex" xmlns:wpg="http://schemas.microsoft.com/office/word/2010/wordprocessingGroup" xmlns:wpi="http://schemas.microsoft.com/office/word/2010/wordprocessingInk" xmlns:wne="http://schemas.microsoft.com/office/word/2006/wordml" xmlns:wps="http://schemas.microsoft.com/office/word/2010/wordprocessingShape" mc:Ignorable="w14 w15 w16se wp14">
   <w:p>
     <w:pPr>
       <w:pStyle w:val="Header"/>
@@ -3423,7 +3438,7 @@
 </file>
 
 <file path=word/header2.xml><?xml version="1.0" encoding="utf-8"?>
-<w:hdr xmlns:wpc="http://schemas.microsoft.com/office/word/2010/wordprocessingCanvas" xmlns:cx="http://schemas.microsoft.com/office/drawing/2014/chartex" xmlns:cx1="http://schemas.microsoft.com/office/drawing/2015/9/8/chartex" xmlns:mc="http://schemas.openxmlformats.org/markup-compatibility/2006" xmlns:o="urn:schemas-microsoft-com:office:office" xmlns:r="http://schemas.openxmlformats.org/officeDocument/2006/relationships" xmlns:m="http://schemas.openxmlformats.org/officeDocument/2006/math" xmlns:v="urn:schemas-microsoft-com:vml" xmlns:wp14="http://schemas.microsoft.com/office/word/2010/wordprocessingDrawing" xmlns:wp="http://schemas.openxmlformats.org/drawingml/2006/wordprocessingDrawing" xmlns:w10="urn:schemas-microsoft-com:office:word" xmlns:w="http://schemas.openxmlformats.org/wordprocessingml/2006/main" xmlns:w14="http://schemas.microsoft.com/office/word/2010/wordml" xmlns:w15="http://schemas.microsoft.com/office/word/2012/wordml" xmlns:w16se="http://schemas.microsoft.com/office/word/2015/wordml/symex" xmlns:wpg="http://schemas.microsoft.com/office/word/2010/wordprocessingGroup" xmlns:wpi="http://schemas.microsoft.com/office/word/2010/wordprocessingInk" xmlns:wne="http://schemas.microsoft.com/office/word/2006/wordml" xmlns:wps="http://schemas.microsoft.com/office/word/2010/wordprocessingShape" mc:Ignorable="w14 w15 w16se wp14">
+<w:hdr xmlns:wpc="http://schemas.microsoft.com/office/word/2010/wordprocessingCanvas" xmlns:cx="http://schemas.microsoft.com/office/drawing/2014/chartex" xmlns:cx1="http://schemas.microsoft.com/office/drawing/2015/9/8/chartex" xmlns:cx2="http://schemas.microsoft.com/office/drawing/2015/10/21/chartex" xmlns:mc="http://schemas.openxmlformats.org/markup-compatibility/2006" xmlns:o="urn:schemas-microsoft-com:office:office" xmlns:r="http://schemas.openxmlformats.org/officeDocument/2006/relationships" xmlns:m="http://schemas.openxmlformats.org/officeDocument/2006/math" xmlns:v="urn:schemas-microsoft-com:vml" xmlns:wp14="http://schemas.microsoft.com/office/word/2010/wordprocessingDrawing" xmlns:wp="http://schemas.openxmlformats.org/drawingml/2006/wordprocessingDrawing" xmlns:w10="urn:schemas-microsoft-com:office:word" xmlns:w="http://schemas.openxmlformats.org/wordprocessingml/2006/main" xmlns:w14="http://schemas.microsoft.com/office/word/2010/wordml" xmlns:w15="http://schemas.microsoft.com/office/word/2012/wordml" xmlns:w16se="http://schemas.microsoft.com/office/word/2015/wordml/symex" xmlns:wpg="http://schemas.microsoft.com/office/word/2010/wordprocessingGroup" xmlns:wpi="http://schemas.microsoft.com/office/word/2010/wordprocessingInk" xmlns:wne="http://schemas.microsoft.com/office/word/2006/wordml" xmlns:wps="http://schemas.microsoft.com/office/word/2010/wordprocessingShape" mc:Ignorable="w14 w15 w16se wp14">
   <w:p>
     <w:pPr>
       <w:pStyle w:val="Header"/>
@@ -3433,7 +3448,7 @@
 </file>
 
 <file path=word/header3.xml><?xml version="1.0" encoding="utf-8"?>
-<w:hdr xmlns:wpc="http://schemas.microsoft.com/office/word/2010/wordprocessingCanvas" xmlns:cx="http://schemas.microsoft.com/office/drawing/2014/chartex" xmlns:cx1="http://schemas.microsoft.com/office/drawing/2015/9/8/chartex" xmlns:mc="http://schemas.openxmlformats.org/markup-compatibility/2006" xmlns:o="urn:schemas-microsoft-com:office:office" xmlns:r="http://schemas.openxmlformats.org/officeDocument/2006/relationships" xmlns:m="http://schemas.openxmlformats.org/officeDocument/2006/math" xmlns:v="urn:schemas-microsoft-com:vml" xmlns:wp14="http://schemas.microsoft.com/office/word/2010/wordprocessingDrawing" xmlns:wp="http://schemas.openxmlformats.org/drawingml/2006/wordprocessingDrawing" xmlns:w10="urn:schemas-microsoft-com:office:word" xmlns:w="http://schemas.openxmlformats.org/wordprocessingml/2006/main" xmlns:w14="http://schemas.microsoft.com/office/word/2010/wordml" xmlns:w15="http://schemas.microsoft.com/office/word/2012/wordml" xmlns:w16se="http://schemas.microsoft.com/office/word/2015/wordml/symex" xmlns:wpg="http://schemas.microsoft.com/office/word/2010/wordprocessingGroup" xmlns:wpi="http://schemas.microsoft.com/office/word/2010/wordprocessingInk" xmlns:wne="http://schemas.microsoft.com/office/word/2006/wordml" xmlns:wps="http://schemas.microsoft.com/office/word/2010/wordprocessingShape" mc:Ignorable="w14 w15 w16se wp14">
+<w:hdr xmlns:wpc="http://schemas.microsoft.com/office/word/2010/wordprocessingCanvas" xmlns:cx="http://schemas.microsoft.com/office/drawing/2014/chartex" xmlns:cx1="http://schemas.microsoft.com/office/drawing/2015/9/8/chartex" xmlns:cx2="http://schemas.microsoft.com/office/drawing/2015/10/21/chartex" xmlns:mc="http://schemas.openxmlformats.org/markup-compatibility/2006" xmlns:o="urn:schemas-microsoft-com:office:office" xmlns:r="http://schemas.openxmlformats.org/officeDocument/2006/relationships" xmlns:m="http://schemas.openxmlformats.org/officeDocument/2006/math" xmlns:v="urn:schemas-microsoft-com:vml" xmlns:wp14="http://schemas.microsoft.com/office/word/2010/wordprocessingDrawing" xmlns:wp="http://schemas.openxmlformats.org/drawingml/2006/wordprocessingDrawing" xmlns:w10="urn:schemas-microsoft-com:office:word" xmlns:w="http://schemas.openxmlformats.org/wordprocessingml/2006/main" xmlns:w14="http://schemas.microsoft.com/office/word/2010/wordml" xmlns:w15="http://schemas.microsoft.com/office/word/2012/wordml" xmlns:w16se="http://schemas.microsoft.com/office/word/2015/wordml/symex" xmlns:wpg="http://schemas.microsoft.com/office/word/2010/wordprocessingGroup" xmlns:wpi="http://schemas.microsoft.com/office/word/2010/wordprocessingInk" xmlns:wne="http://schemas.microsoft.com/office/word/2006/wordml" xmlns:wps="http://schemas.microsoft.com/office/word/2010/wordprocessingShape" mc:Ignorable="w14 w15 w16se wp14">
   <w:p>
     <w:pPr>
       <w:pStyle w:val="Header"/>
@@ -3443,7 +3458,7 @@
 </file>
 
 <file path=word/numbering.xml><?xml version="1.0" encoding="utf-8"?>
-<w:numbering xmlns:wpc="http://schemas.microsoft.com/office/word/2010/wordprocessingCanvas" xmlns:cx="http://schemas.microsoft.com/office/drawing/2014/chartex" xmlns:cx1="http://schemas.microsoft.com/office/drawing/2015/9/8/chartex" xmlns:mc="http://schemas.openxmlformats.org/markup-compatibility/2006" xmlns:o="urn:schemas-microsoft-com:office:office" xmlns:r="http://schemas.openxmlformats.org/officeDocument/2006/relationships" xmlns:m="http://schemas.openxmlformats.org/officeDocument/2006/math" xmlns:v="urn:schemas-microsoft-com:vml" xmlns:wp14="http://schemas.microsoft.com/office/word/2010/wordprocessingDrawing" xmlns:wp="http://schemas.openxmlformats.org/drawingml/2006/wordprocessingDrawing" xmlns:w10="urn:schemas-microsoft-com:office:word" xmlns:w="http://schemas.openxmlformats.org/wordprocessingml/2006/main" xmlns:w14="http://schemas.microsoft.com/office/word/2010/wordml" xmlns:w15="http://schemas.microsoft.com/office/word/2012/wordml" xmlns:w16se="http://schemas.microsoft.com/office/word/2015/wordml/symex" xmlns:wpg="http://schemas.microsoft.com/office/word/2010/wordprocessingGroup" xmlns:wpi="http://schemas.microsoft.com/office/word/2010/wordprocessingInk" xmlns:wne="http://schemas.microsoft.com/office/word/2006/wordml" xmlns:wps="http://schemas.microsoft.com/office/word/2010/wordprocessingShape" mc:Ignorable="w14 w15 w16se wp14">
+<w:numbering xmlns:wpc="http://schemas.microsoft.com/office/word/2010/wordprocessingCanvas" xmlns:cx="http://schemas.microsoft.com/office/drawing/2014/chartex" xmlns:cx1="http://schemas.microsoft.com/office/drawing/2015/9/8/chartex" xmlns:cx2="http://schemas.microsoft.com/office/drawing/2015/10/21/chartex" xmlns:mc="http://schemas.openxmlformats.org/markup-compatibility/2006" xmlns:o="urn:schemas-microsoft-com:office:office" xmlns:r="http://schemas.openxmlformats.org/officeDocument/2006/relationships" xmlns:m="http://schemas.openxmlformats.org/officeDocument/2006/math" xmlns:v="urn:schemas-microsoft-com:vml" xmlns:wp14="http://schemas.microsoft.com/office/word/2010/wordprocessingDrawing" xmlns:wp="http://schemas.openxmlformats.org/drawingml/2006/wordprocessingDrawing" xmlns:w10="urn:schemas-microsoft-com:office:word" xmlns:w="http://schemas.openxmlformats.org/wordprocessingml/2006/main" xmlns:w14="http://schemas.microsoft.com/office/word/2010/wordml" xmlns:w15="http://schemas.microsoft.com/office/word/2012/wordml" xmlns:w16se="http://schemas.microsoft.com/office/word/2015/wordml/symex" xmlns:wpg="http://schemas.microsoft.com/office/word/2010/wordprocessingGroup" xmlns:wpi="http://schemas.microsoft.com/office/word/2010/wordprocessingInk" xmlns:wne="http://schemas.microsoft.com/office/word/2006/wordml" xmlns:wps="http://schemas.microsoft.com/office/word/2010/wordprocessingShape" mc:Ignorable="w14 w15 w16se wp14">
   <w:abstractNum w:abstractNumId="0" w15:restartNumberingAfterBreak="0">
     <w:nsid w:val="01C47562"/>
     <w:multiLevelType w:val="hybridMultilevel"/>
@@ -4271,7 +4286,7 @@
       </w:pPr>
     </w:pPrDefault>
   </w:docDefaults>
-  <w:latentStyles w:defLockedState="0" w:defUIPriority="99" w:defSemiHidden="0" w:defUnhideWhenUsed="0" w:defQFormat="0" w:count="371">
+  <w:latentStyles w:defLockedState="0" w:defUIPriority="99" w:defSemiHidden="0" w:defUnhideWhenUsed="0" w:defQFormat="0" w:count="372">
     <w:lsdException w:name="Normal" w:uiPriority="0" w:qFormat="1"/>
     <w:lsdException w:name="heading 1" w:uiPriority="9" w:qFormat="1"/>
     <w:lsdException w:name="heading 2" w:semiHidden="1" w:uiPriority="9" w:unhideWhenUsed="1" w:qFormat="1"/>
@@ -4643,6 +4658,7 @@
     <w:lsdException w:name="List Table 5 Dark Accent 6" w:uiPriority="50"/>
     <w:lsdException w:name="List Table 6 Colorful Accent 6" w:uiPriority="51"/>
     <w:lsdException w:name="List Table 7 Colorful Accent 6" w:uiPriority="52"/>
+    <w:lsdException w:name="Mention" w:semiHidden="1" w:unhideWhenUsed="1"/>
   </w:latentStyles>
   <w:style w:type="paragraph" w:default="1" w:styleId="Normal">
     <w:name w:val="Normal"/>
@@ -5270,4 +5286,22 @@
     </a:ext>
   </a:extLst>
 </a:theme>
+</file>
+
+<file path=word/webextensions/taskpanes.xml><?xml version="1.0" encoding="utf-8"?>
+<wetp:taskpanes xmlns:wetp="http://schemas.microsoft.com/office/webextensions/taskpanes/2010/11">
+  <wetp:taskpane dockstate="right" visibility="0" width="350" row="0">
+    <wetp:webextensionref xmlns:r="http://schemas.openxmlformats.org/officeDocument/2006/relationships" r:id="rId1"/>
+  </wetp:taskpane>
+</wetp:taskpanes>
+</file>
+
+<file path=word/webextensions/webextension1.xml><?xml version="1.0" encoding="utf-8"?>
+<we:webextension xmlns:we="http://schemas.microsoft.com/office/webextensions/webextension/2010/11" id="{367437C4-AC55-425B-B378-0C6E28231BB3}">
+  <we:reference id="wa104099688" version="1.3.0.0" store="en-US" storeType="OMEX"/>
+  <we:alternateReferences/>
+  <we:properties/>
+  <we:bindings/>
+  <we:snapshot xmlns:r="http://schemas.openxmlformats.org/officeDocument/2006/relationships"/>
+</we:webextension>
 </file>
</xml_diff>

<commit_message>
Updated Per Monitor DPI APIs
Updated APIs to match the version checked-in.
Updated developer guide.
</commit_message>
<xml_diff>
--- a/PerMonitorDPI/Developer Guide - Per Monitor DPI - WPF Preview.docx
+++ b/PerMonitorDPI/Developer Guide - Per Monitor DPI - WPF Preview.docx
@@ -141,10 +141,16 @@
         <w:jc w:val="both"/>
       </w:pPr>
       <w:r>
-        <w:t xml:space="preserve">In order to enable Per Monitor DPI Awareness in your app, you should be running Windows 8.1 or </w:t>
-      </w:r>
-      <w:r>
-        <w:t>Windows 10.</w:t>
+        <w:t xml:space="preserve">In order to enable Per Monitor DPI Awareness in your app, you should be running </w:t>
+      </w:r>
+      <w:r>
+        <w:t>Windows 10</w:t>
+      </w:r>
+      <w:r>
+        <w:t xml:space="preserve"> RS1 or higher</w:t>
+      </w:r>
+      <w:r>
+        <w:t>.</w:t>
       </w:r>
       <w:r>
         <w:t xml:space="preserve"> </w:t>
@@ -1363,7 +1369,15 @@
         <w:jc w:val="both"/>
       </w:pPr>
       <w:r>
-        <w:t>Run on a PC with 2 monitors, running Windows 8.1 or Windows 10.</w:t>
+        <w:t>Run on a PC with 2 monitors, Windows 10</w:t>
+      </w:r>
+      <w:r>
+        <w:t xml:space="preserve"> RS1 or higher</w:t>
+      </w:r>
+      <w:bookmarkStart w:id="0" w:name="_GoBack"/>
+      <w:bookmarkEnd w:id="0"/>
+      <w:r>
+        <w:t>.</w:t>
       </w:r>
     </w:p>
     <w:p>
@@ -1468,8 +1482,6 @@
       <w:r>
         <w:t xml:space="preserve">es </w:t>
       </w:r>
-      <w:bookmarkStart w:id="0" w:name="_GoBack"/>
-      <w:bookmarkEnd w:id="0"/>
     </w:p>
     <w:p>
       <w:pPr>
@@ -1487,7 +1499,13 @@
         <w:t>RenderTargetBitmap</w:t>
       </w:r>
       <w:r>
-        <w:t xml:space="preserve"> – If you are rendering a set of visuals, which are not part of the main visual tree, via RenderTargetBitmap – WPF should be told the target DPI for that set of visuals. Call VisualTreeHelper.SetRootDpi(rootVisual, dpiScaleInfo) before calling Measure and/or RenderTargetBitmap.</w:t>
+        <w:t xml:space="preserve"> – If you are rendering a set of visuals, which are not part of the main visual tree, via RenderTargetBitmap – WPF should be told the target DPI for that set of visuals. Call VisualTreeHelper.SetRootDpi(rootVisual, </w:t>
+      </w:r>
+      <w:r>
+        <w:t>DpiScale</w:t>
+      </w:r>
+      <w:r>
+        <w:t>) before calling Measure and/or RenderTargetBitmap.</w:t>
       </w:r>
     </w:p>
     <w:p>
@@ -1898,7 +1916,7 @@
                                 <w:szCs w:val="19"/>
                                 <w:highlight w:val="white"/>
                               </w:rPr>
-                              <w:t>DpiScaleInfo</w:t>
+                              <w:t>DpiScale</w:t>
                             </w:r>
                             <w:r>
                               <w:rPr>
@@ -1918,7 +1936,7 @@
                                 <w:szCs w:val="19"/>
                                 <w:highlight w:val="white"/>
                               </w:rPr>
-                              <w:t>DpiScaleInfo</w:t>
+                              <w:t>DpiScale</w:t>
                             </w:r>
                             <w:r>
                               <w:rPr>
@@ -2022,7 +2040,7 @@
                           <w:szCs w:val="19"/>
                           <w:highlight w:val="white"/>
                         </w:rPr>
-                        <w:t>DpiScaleInfo</w:t>
+                        <w:t>DpiScale</w:t>
                       </w:r>
                       <w:r>
                         <w:rPr>
@@ -2042,7 +2060,7 @@
                           <w:szCs w:val="19"/>
                           <w:highlight w:val="white"/>
                         </w:rPr>
-                        <w:t>DpiScaleInfo</w:t>
+                        <w:t>DpiScale</w:t>
                       </w:r>
                       <w:r>
                         <w:rPr>
@@ -2329,7 +2347,7 @@
                                 <w:szCs w:val="19"/>
                                 <w:highlight w:val="white"/>
                               </w:rPr>
-                              <w:t>DpiScaleInfo</w:t>
+                              <w:t>DpiScale</w:t>
                             </w:r>
                             <w:r>
                               <w:rPr>
@@ -2552,7 +2570,7 @@
                           <w:szCs w:val="19"/>
                           <w:highlight w:val="white"/>
                         </w:rPr>
-                        <w:t>DpiScaleInfo</w:t>
+                        <w:t>DpiScale</w:t>
                       </w:r>
                       <w:r>
                         <w:rPr>
@@ -2905,7 +2923,7 @@
                                 <w:szCs w:val="19"/>
                                 <w:highlight w:val="white"/>
                               </w:rPr>
-                              <w:t>DpiScaleInfo</w:t>
+                              <w:t>DpiScale</w:t>
                             </w:r>
                             <w:r>
                               <w:rPr>
@@ -3183,7 +3201,7 @@
                           <w:szCs w:val="19"/>
                           <w:highlight w:val="white"/>
                         </w:rPr>
-                        <w:t>DpiScaleInfo</w:t>
+                        <w:t>DpiScale</w:t>
                       </w:r>
                       <w:r>
                         <w:rPr>
@@ -3282,21 +3300,6 @@
       </w:r>
       <w:r>
         <w:t xml:space="preserve"> on how to do this effectively, see PerMonitorDPI\FormattedTextExample and PerMonitorDPI\TextFormatting samples on github.com/WpfSamples.</w:t>
-      </w:r>
-    </w:p>
-    <w:p>
-      <w:pPr>
-        <w:ind w:left="360"/>
-        <w:jc w:val="both"/>
-      </w:pPr>
-      <w:r>
-        <w:rPr>
-          <w:b/>
-        </w:rPr>
-        <w:t xml:space="preserve">Known Issue: </w:t>
-      </w:r>
-      <w:r>
-        <w:t>DisplayMode text does not render properly on a DPI other than the DPI of the primary monitor. We are currently testing a fix for this, and will provide the fix in the next preview release.</w:t>
       </w:r>
     </w:p>
     <w:p>
@@ -4389,6 +4392,7 @@
     <w:lsdException w:name="HTML Sample" w:semiHidden="1" w:unhideWhenUsed="1"/>
     <w:lsdException w:name="HTML Typewriter" w:semiHidden="1" w:unhideWhenUsed="1"/>
     <w:lsdException w:name="HTML Variable" w:semiHidden="1" w:unhideWhenUsed="1"/>
+    <w:lsdException w:name="Normal Table" w:semiHidden="1" w:unhideWhenUsed="1"/>
     <w:lsdException w:name="annotation subject" w:semiHidden="1" w:unhideWhenUsed="1"/>
     <w:lsdException w:name="No List" w:semiHidden="1" w:unhideWhenUsed="1"/>
     <w:lsdException w:name="Outline List 1" w:semiHidden="1" w:unhideWhenUsed="1"/>
@@ -4435,8 +4439,10 @@
     <w:lsdException w:name="Table Subtle 2" w:semiHidden="1" w:unhideWhenUsed="1"/>
     <w:lsdException w:name="Table Web 1" w:semiHidden="1" w:unhideWhenUsed="1"/>
     <w:lsdException w:name="Table Web 2" w:semiHidden="1" w:unhideWhenUsed="1"/>
+    <w:lsdException w:name="Table Web 3" w:semiHidden="1" w:unhideWhenUsed="1"/>
     <w:lsdException w:name="Balloon Text" w:semiHidden="1" w:unhideWhenUsed="1"/>
     <w:lsdException w:name="Table Grid" w:uiPriority="39"/>
+    <w:lsdException w:name="Table Theme" w:semiHidden="1" w:unhideWhenUsed="1"/>
     <w:lsdException w:name="Placeholder Text" w:semiHidden="1"/>
     <w:lsdException w:name="No Spacing" w:uiPriority="1" w:qFormat="1"/>
     <w:lsdException w:name="Light Shading" w:uiPriority="60"/>
@@ -5280,4 +5286,22 @@
     </a:ext>
   </a:extLst>
 </a:theme>
+</file>
+
+<file path=word/webextensions/taskpanes.xml><?xml version="1.0" encoding="utf-8"?>
+<wetp:taskpanes xmlns:wetp="http://schemas.microsoft.com/office/webextensions/taskpanes/2010/11">
+  <wetp:taskpane dockstate="right" visibility="0" width="350" row="0">
+    <wetp:webextensionref xmlns:r="http://schemas.openxmlformats.org/officeDocument/2006/relationships" r:id="rId1"/>
+  </wetp:taskpane>
+</wetp:taskpanes>
+</file>
+
+<file path=word/webextensions/webextension1.xml><?xml version="1.0" encoding="utf-8"?>
+<we:webextension xmlns:we="http://schemas.microsoft.com/office/webextensions/webextension/2010/11" id="{367437C4-AC55-425B-B378-0C6E28231BB3}">
+  <we:reference id="wa104099688" version="1.3.0.0" store="en-US" storeType="OMEX"/>
+  <we:alternateReferences/>
+  <we:properties/>
+  <we:bindings/>
+  <we:snapshot xmlns:r="http://schemas.openxmlformats.org/officeDocument/2006/relationships"/>
+</we:webextension>
 </file>
</xml_diff>

<commit_message>
Added new manifest setting to support downlevel versions
Modified the app.manifest files of projects so that they run as Per
Monitor DPI aware on Win 10 Anniversary Updates and higher, and as
System DPI aware on lower versions of Windows.
</commit_message>
<xml_diff>
--- a/PerMonitorDPI/Developer Guide - Per Monitor DPI - WPF Preview.docx
+++ b/PerMonitorDPI/Developer Guide - Per Monitor DPI - WPF Preview.docx
@@ -36,7 +36,10 @@
         <w:t>This developer guide provides developer info on how to test your WPF application wi</w:t>
       </w:r>
       <w:r>
-        <w:t>th our Per Monitor DPI feature released in .NET 4.6.2 preview.</w:t>
+        <w:t xml:space="preserve">th our Per Monitor DPI feature released in .NET 4.6.2 </w:t>
+      </w:r>
+      <w:r>
+        <w:t>along with the Windows 10 Anniversary Update.</w:t>
       </w:r>
     </w:p>
     <w:p>
@@ -62,7 +65,13 @@
         <w:t>Windows 10</w:t>
       </w:r>
       <w:r>
-        <w:t xml:space="preserve"> RS1 or higher</w:t>
+        <w:t xml:space="preserve"> </w:t>
+      </w:r>
+      <w:r>
+        <w:t>Anniversary Update</w:t>
+      </w:r>
+      <w:r>
+        <w:t xml:space="preserve"> or higher</w:t>
       </w:r>
       <w:r>
         <w:t>.</w:t>
@@ -145,15 +154,15 @@
         <mc:AlternateContent>
           <mc:Choice Requires="wps">
             <w:drawing>
-              <wp:anchor distT="45720" distB="45720" distL="114300" distR="114300" simplePos="0" relativeHeight="251659264" behindDoc="0" locked="0" layoutInCell="1" allowOverlap="1" wp14:anchorId="1C3C1AC4" wp14:editId="48DB873A">
+              <wp:anchor distT="45720" distB="45720" distL="114300" distR="114300" simplePos="0" relativeHeight="251659264" behindDoc="0" locked="0" layoutInCell="1" allowOverlap="1" wp14:anchorId="1C3C1AC4" wp14:editId="562AF5F2">
                 <wp:simplePos x="0" y="0"/>
                 <wp:positionH relativeFrom="margin">
-                  <wp:posOffset>0</wp:posOffset>
+                  <wp:align>right</wp:align>
                 </wp:positionH>
                 <wp:positionV relativeFrom="paragraph">
-                  <wp:posOffset>240030</wp:posOffset>
+                  <wp:posOffset>240665</wp:posOffset>
                 </wp:positionV>
-                <wp:extent cx="5915025" cy="952500"/>
+                <wp:extent cx="5915025" cy="1714500"/>
                 <wp:effectExtent l="0" t="0" r="28575" b="19050"/>
                 <wp:wrapSquare wrapText="bothSides"/>
                 <wp:docPr id="217" name="Text Box 2"/>
@@ -169,7 +178,7 @@
                       <wps:spPr bwMode="auto">
                         <a:xfrm>
                           <a:off x="0" y="0"/>
-                          <a:ext cx="5915025" cy="952500"/>
+                          <a:ext cx="5915025" cy="1714500"/>
                         </a:xfrm>
                         <a:prstGeom prst="rect">
                           <a:avLst/>
@@ -199,7 +208,6 @@
                                 <w:color w:val="000000"/>
                                 <w:sz w:val="19"/>
                                 <w:szCs w:val="19"/>
-                                <w:highlight w:val="white"/>
                               </w:rPr>
                             </w:pPr>
                             <w:r>
@@ -208,7 +216,6 @@
                                 <w:color w:val="0000FF"/>
                                 <w:sz w:val="19"/>
                                 <w:szCs w:val="19"/>
-                                <w:highlight w:val="white"/>
                               </w:rPr>
                               <w:t>&lt;</w:t>
                             </w:r>
@@ -218,7 +225,6 @@
                                 <w:color w:val="A31515"/>
                                 <w:sz w:val="19"/>
                                 <w:szCs w:val="19"/>
-                                <w:highlight w:val="white"/>
                               </w:rPr>
                               <w:t>application</w:t>
                             </w:r>
@@ -228,7 +234,6 @@
                                 <w:color w:val="0000FF"/>
                                 <w:sz w:val="19"/>
                                 <w:szCs w:val="19"/>
-                                <w:highlight w:val="white"/>
                               </w:rPr>
                               <w:t xml:space="preserve"> </w:t>
                             </w:r>
@@ -238,7 +243,6 @@
                                 <w:color w:val="FF0000"/>
                                 <w:sz w:val="19"/>
                                 <w:szCs w:val="19"/>
-                                <w:highlight w:val="white"/>
                               </w:rPr>
                               <w:t>xmlns</w:t>
                             </w:r>
@@ -248,7 +252,6 @@
                                 <w:color w:val="0000FF"/>
                                 <w:sz w:val="19"/>
                                 <w:szCs w:val="19"/>
-                                <w:highlight w:val="white"/>
                               </w:rPr>
                               <w:t>=</w:t>
                             </w:r>
@@ -258,7 +261,6 @@
                                 <w:color w:val="000000"/>
                                 <w:sz w:val="19"/>
                                 <w:szCs w:val="19"/>
-                                <w:highlight w:val="white"/>
                               </w:rPr>
                               <w:t>"</w:t>
                             </w:r>
@@ -268,7 +270,6 @@
                                 <w:color w:val="0000FF"/>
                                 <w:sz w:val="19"/>
                                 <w:szCs w:val="19"/>
-                                <w:highlight w:val="white"/>
                               </w:rPr>
                               <w:t>urn:schemas-microsoft-com:asm.v3</w:t>
                             </w:r>
@@ -278,7 +279,6 @@
                                 <w:color w:val="000000"/>
                                 <w:sz w:val="19"/>
                                 <w:szCs w:val="19"/>
-                                <w:highlight w:val="white"/>
                               </w:rPr>
                               <w:t>"</w:t>
                             </w:r>
@@ -288,7 +288,6 @@
                                 <w:color w:val="0000FF"/>
                                 <w:sz w:val="19"/>
                                 <w:szCs w:val="19"/>
-                                <w:highlight w:val="white"/>
                               </w:rPr>
                               <w:t>&gt;</w:t>
                             </w:r>
@@ -304,7 +303,6 @@
                                 <w:color w:val="000000"/>
                                 <w:sz w:val="19"/>
                                 <w:szCs w:val="19"/>
-                                <w:highlight w:val="white"/>
                               </w:rPr>
                             </w:pPr>
                             <w:r>
@@ -313,7 +311,6 @@
                                 <w:color w:val="0000FF"/>
                                 <w:sz w:val="19"/>
                                 <w:szCs w:val="19"/>
-                                <w:highlight w:val="white"/>
                               </w:rPr>
                               <w:t xml:space="preserve">    &lt;</w:t>
                             </w:r>
@@ -323,7 +320,6 @@
                                 <w:color w:val="A31515"/>
                                 <w:sz w:val="19"/>
                                 <w:szCs w:val="19"/>
-                                <w:highlight w:val="white"/>
                               </w:rPr>
                               <w:t>windowsSettings</w:t>
                             </w:r>
@@ -333,7 +329,6 @@
                                 <w:color w:val="0000FF"/>
                                 <w:sz w:val="19"/>
                                 <w:szCs w:val="19"/>
-                                <w:highlight w:val="white"/>
                               </w:rPr>
                               <w:t>&gt;</w:t>
                             </w:r>
@@ -349,7 +344,6 @@
                                 <w:color w:val="000000"/>
                                 <w:sz w:val="19"/>
                                 <w:szCs w:val="19"/>
-                                <w:highlight w:val="white"/>
                               </w:rPr>
                             </w:pPr>
                             <w:r>
@@ -358,129 +352,17 @@
                                 <w:color w:val="0000FF"/>
                                 <w:sz w:val="19"/>
                                 <w:szCs w:val="19"/>
-                                <w:highlight w:val="white"/>
-                              </w:rPr>
-                              <w:t xml:space="preserve">      &lt;</w:t>
-                            </w:r>
-                            <w:r>
-                              <w:rPr>
-                                <w:rFonts w:ascii="Consolas" w:hAnsi="Consolas" w:cs="Consolas"/>
-                                <w:color w:val="A31515"/>
-                                <w:sz w:val="19"/>
-                                <w:szCs w:val="19"/>
-                                <w:highlight w:val="white"/>
-                              </w:rPr>
-                              <w:t>dpiAware</w:t>
-                            </w:r>
-                            <w:r>
-                              <w:rPr>
-                                <w:rFonts w:ascii="Consolas" w:hAnsi="Consolas" w:cs="Consolas"/>
-                                <w:color w:val="0000FF"/>
-                                <w:sz w:val="19"/>
-                                <w:szCs w:val="19"/>
-                                <w:highlight w:val="white"/>
-                              </w:rPr>
-                              <w:t xml:space="preserve"> </w:t>
-                            </w:r>
-                            <w:r>
-                              <w:rPr>
-                                <w:rFonts w:ascii="Consolas" w:hAnsi="Consolas" w:cs="Consolas"/>
-                                <w:color w:val="FF0000"/>
-                                <w:sz w:val="19"/>
-                                <w:szCs w:val="19"/>
-                                <w:highlight w:val="white"/>
-                              </w:rPr>
-                              <w:t>xmlns</w:t>
-                            </w:r>
-                            <w:r>
-                              <w:rPr>
-                                <w:rFonts w:ascii="Consolas" w:hAnsi="Consolas" w:cs="Consolas"/>
-                                <w:color w:val="0000FF"/>
-                                <w:sz w:val="19"/>
-                                <w:szCs w:val="19"/>
-                                <w:highlight w:val="white"/>
-                              </w:rPr>
-                              <w:t>=</w:t>
-                            </w:r>
-                            <w:r>
-                              <w:rPr>
-                                <w:rFonts w:ascii="Consolas" w:hAnsi="Consolas" w:cs="Consolas"/>
-                                <w:color w:val="000000"/>
-                                <w:sz w:val="19"/>
-                                <w:szCs w:val="19"/>
-                                <w:highlight w:val="white"/>
-                              </w:rPr>
-                              <w:t>"</w:t>
-                            </w:r>
-                            <w:r>
-                              <w:rPr>
-                                <w:rFonts w:ascii="Consolas" w:hAnsi="Consolas" w:cs="Consolas"/>
-                                <w:color w:val="0000FF"/>
-                                <w:sz w:val="19"/>
-                                <w:szCs w:val="19"/>
-                                <w:highlight w:val="white"/>
-                              </w:rPr>
-                              <w:t>http://schemas.microsoft.com/SMI/2005/WindowsSettings</w:t>
-                            </w:r>
-                            <w:r>
-                              <w:rPr>
-                                <w:rFonts w:ascii="Consolas" w:hAnsi="Consolas" w:cs="Consolas"/>
-                                <w:color w:val="000000"/>
-                                <w:sz w:val="19"/>
-                                <w:szCs w:val="19"/>
-                                <w:highlight w:val="white"/>
-                              </w:rPr>
-                              <w:t>"</w:t>
-                            </w:r>
-                            <w:r>
-                              <w:rPr>
-                                <w:rFonts w:ascii="Consolas" w:hAnsi="Consolas" w:cs="Consolas"/>
-                                <w:color w:val="0000FF"/>
-                                <w:sz w:val="19"/>
-                                <w:szCs w:val="19"/>
-                                <w:highlight w:val="white"/>
-                              </w:rPr>
-                              <w:t>&gt;</w:t>
-                            </w:r>
-                            <w:r>
-                              <w:rPr>
-                                <w:rFonts w:ascii="Consolas" w:hAnsi="Consolas" w:cs="Consolas"/>
-                                <w:color w:val="000000"/>
-                                <w:sz w:val="19"/>
-                                <w:szCs w:val="19"/>
-                                <w:highlight w:val="white"/>
-                              </w:rPr>
-                              <w:t>true/PM</w:t>
-                            </w:r>
-                            <w:r>
-                              <w:rPr>
-                                <w:rFonts w:ascii="Consolas" w:hAnsi="Consolas" w:cs="Consolas"/>
-                                <w:color w:val="0000FF"/>
-                                <w:sz w:val="19"/>
-                                <w:szCs w:val="19"/>
-                                <w:highlight w:val="white"/>
-                              </w:rPr>
-                              <w:t>&lt;/</w:t>
-                            </w:r>
-                            <w:r>
-                              <w:rPr>
-                                <w:rFonts w:ascii="Consolas" w:hAnsi="Consolas" w:cs="Consolas"/>
-                                <w:color w:val="A31515"/>
-                                <w:sz w:val="19"/>
-                                <w:szCs w:val="19"/>
-                                <w:highlight w:val="white"/>
-                              </w:rPr>
-                              <w:t>dpiAware</w:t>
-                            </w:r>
-                            <w:r>
-                              <w:rPr>
-                                <w:rFonts w:ascii="Consolas" w:hAnsi="Consolas" w:cs="Consolas"/>
-                                <w:color w:val="0000FF"/>
-                                <w:sz w:val="19"/>
-                                <w:szCs w:val="19"/>
-                                <w:highlight w:val="white"/>
-                              </w:rPr>
-                              <w:t>&gt;</w:t>
+                              </w:rPr>
+                              <w:t xml:space="preserve">      &lt;!--</w:t>
+                            </w:r>
+                            <w:r>
+                              <w:rPr>
+                                <w:rFonts w:ascii="Consolas" w:hAnsi="Consolas" w:cs="Consolas"/>
+                                <w:color w:val="008000"/>
+                                <w:sz w:val="19"/>
+                                <w:szCs w:val="19"/>
+                              </w:rPr>
+                              <w:t xml:space="preserve"> The combination of below two tags have the following effect : </w:t>
                             </w:r>
                           </w:p>
                           <w:p>
@@ -494,48 +376,371 @@
                                 <w:color w:val="000000"/>
                                 <w:sz w:val="19"/>
                                 <w:szCs w:val="19"/>
-                                <w:highlight w:val="white"/>
                               </w:rPr>
                             </w:pPr>
                             <w:r>
                               <w:rPr>
                                 <w:rFonts w:ascii="Consolas" w:hAnsi="Consolas" w:cs="Consolas"/>
-                                <w:color w:val="0000FF"/>
-                                <w:sz w:val="19"/>
-                                <w:szCs w:val="19"/>
-                                <w:highlight w:val="white"/>
-                              </w:rPr>
-                              <w:t xml:space="preserve">    &lt;/</w:t>
-                            </w:r>
-                            <w:r>
-                              <w:rPr>
-                                <w:rFonts w:ascii="Consolas" w:hAnsi="Consolas" w:cs="Consolas"/>
-                                <w:color w:val="A31515"/>
-                                <w:sz w:val="19"/>
-                                <w:szCs w:val="19"/>
-                                <w:highlight w:val="white"/>
-                              </w:rPr>
-                              <w:t>windowsSettings</w:t>
-                            </w:r>
-                            <w:r>
-                              <w:rPr>
-                                <w:rFonts w:ascii="Consolas" w:hAnsi="Consolas" w:cs="Consolas"/>
-                                <w:color w:val="0000FF"/>
-                                <w:sz w:val="19"/>
-                                <w:szCs w:val="19"/>
-                                <w:highlight w:val="white"/>
-                              </w:rPr>
-                              <w:t>&gt;</w:t>
+                                <w:color w:val="008000"/>
+                                <w:sz w:val="19"/>
+                                <w:szCs w:val="19"/>
+                              </w:rPr>
+                              <w:t xml:space="preserve">      1) Per-Monitor for &gt;= Windows 10 Anniversary Update</w:t>
                             </w:r>
                           </w:p>
                           <w:p>
+                            <w:pPr>
+                              <w:autoSpaceDE w:val="0"/>
+                              <w:autoSpaceDN w:val="0"/>
+                              <w:adjustRightInd w:val="0"/>
+                              <w:spacing w:after="0" w:line="240" w:lineRule="auto"/>
+                              <w:rPr>
+                                <w:rFonts w:ascii="Consolas" w:hAnsi="Consolas" w:cs="Consolas"/>
+                                <w:color w:val="000000"/>
+                                <w:sz w:val="19"/>
+                                <w:szCs w:val="19"/>
+                              </w:rPr>
+                            </w:pPr>
+                            <w:r>
+                              <w:rPr>
+                                <w:rFonts w:ascii="Consolas" w:hAnsi="Consolas" w:cs="Consolas"/>
+                                <w:color w:val="008000"/>
+                                <w:sz w:val="19"/>
+                                <w:szCs w:val="19"/>
+                              </w:rPr>
+                              <w:t xml:space="preserve">      2) System &lt; Windows 10 Anniversary Update</w:t>
+                            </w:r>
+                            <w:bookmarkStart w:id="0" w:name="_GoBack"/>
+                            <w:bookmarkEnd w:id="0"/>
+                            <w:r>
+                              <w:rPr>
+                                <w:rFonts w:ascii="Consolas" w:hAnsi="Consolas" w:cs="Consolas"/>
+                                <w:color w:val="008000"/>
+                                <w:sz w:val="19"/>
+                                <w:szCs w:val="19"/>
+                              </w:rPr>
+                              <w:t xml:space="preserve"> </w:t>
+                            </w:r>
                             <w:r>
                               <w:rPr>
                                 <w:rFonts w:ascii="Consolas" w:hAnsi="Consolas" w:cs="Consolas"/>
                                 <w:color w:val="0000FF"/>
                                 <w:sz w:val="19"/>
                                 <w:szCs w:val="19"/>
-                                <w:highlight w:val="white"/>
+                              </w:rPr>
+                              <w:t>--&gt;</w:t>
+                            </w:r>
+                          </w:p>
+                          <w:p>
+                            <w:pPr>
+                              <w:autoSpaceDE w:val="0"/>
+                              <w:autoSpaceDN w:val="0"/>
+                              <w:adjustRightInd w:val="0"/>
+                              <w:spacing w:after="0" w:line="240" w:lineRule="auto"/>
+                              <w:rPr>
+                                <w:rFonts w:ascii="Consolas" w:hAnsi="Consolas" w:cs="Consolas"/>
+                                <w:color w:val="000000"/>
+                                <w:sz w:val="19"/>
+                                <w:szCs w:val="19"/>
+                              </w:rPr>
+                            </w:pPr>
+                            <w:r>
+                              <w:rPr>
+                                <w:rFonts w:ascii="Consolas" w:hAnsi="Consolas" w:cs="Consolas"/>
+                                <w:color w:val="0000FF"/>
+                                <w:sz w:val="19"/>
+                                <w:szCs w:val="19"/>
+                              </w:rPr>
+                              <w:t xml:space="preserve">      &lt;</w:t>
+                            </w:r>
+                            <w:r>
+                              <w:rPr>
+                                <w:rFonts w:ascii="Consolas" w:hAnsi="Consolas" w:cs="Consolas"/>
+                                <w:color w:val="A31515"/>
+                                <w:sz w:val="19"/>
+                                <w:szCs w:val="19"/>
+                              </w:rPr>
+                              <w:t>dpiAwareness</w:t>
+                            </w:r>
+                            <w:r>
+                              <w:rPr>
+                                <w:rFonts w:ascii="Consolas" w:hAnsi="Consolas" w:cs="Consolas"/>
+                                <w:color w:val="0000FF"/>
+                                <w:sz w:val="19"/>
+                                <w:szCs w:val="19"/>
+                              </w:rPr>
+                              <w:t xml:space="preserve"> </w:t>
+                            </w:r>
+                            <w:r>
+                              <w:rPr>
+                                <w:rFonts w:ascii="Consolas" w:hAnsi="Consolas" w:cs="Consolas"/>
+                                <w:color w:val="FF0000"/>
+                                <w:sz w:val="19"/>
+                                <w:szCs w:val="19"/>
+                              </w:rPr>
+                              <w:t>xmlns</w:t>
+                            </w:r>
+                            <w:r>
+                              <w:rPr>
+                                <w:rFonts w:ascii="Consolas" w:hAnsi="Consolas" w:cs="Consolas"/>
+                                <w:color w:val="0000FF"/>
+                                <w:sz w:val="19"/>
+                                <w:szCs w:val="19"/>
+                              </w:rPr>
+                              <w:t>=</w:t>
+                            </w:r>
+                            <w:r>
+                              <w:rPr>
+                                <w:rFonts w:ascii="Consolas" w:hAnsi="Consolas" w:cs="Consolas"/>
+                                <w:color w:val="000000"/>
+                                <w:sz w:val="19"/>
+                                <w:szCs w:val="19"/>
+                              </w:rPr>
+                              <w:t>"</w:t>
+                            </w:r>
+                            <w:r>
+                              <w:rPr>
+                                <w:rFonts w:ascii="Consolas" w:hAnsi="Consolas" w:cs="Consolas"/>
+                                <w:color w:val="0000FF"/>
+                                <w:sz w:val="19"/>
+                                <w:szCs w:val="19"/>
+                              </w:rPr>
+                              <w:t>http://schemas.microsoft.com/SMI/2016/WindowsSettings</w:t>
+                            </w:r>
+                            <w:r>
+                              <w:rPr>
+                                <w:rFonts w:ascii="Consolas" w:hAnsi="Consolas" w:cs="Consolas"/>
+                                <w:color w:val="000000"/>
+                                <w:sz w:val="19"/>
+                                <w:szCs w:val="19"/>
+                              </w:rPr>
+                              <w:t>"</w:t>
+                            </w:r>
+                            <w:r>
+                              <w:rPr>
+                                <w:rFonts w:ascii="Consolas" w:hAnsi="Consolas" w:cs="Consolas"/>
+                                <w:color w:val="0000FF"/>
+                                <w:sz w:val="19"/>
+                                <w:szCs w:val="19"/>
+                              </w:rPr>
+                              <w:t>&gt;</w:t>
+                            </w:r>
+                            <w:r>
+                              <w:rPr>
+                                <w:rFonts w:ascii="Consolas" w:hAnsi="Consolas" w:cs="Consolas"/>
+                                <w:color w:val="000000"/>
+                                <w:sz w:val="19"/>
+                                <w:szCs w:val="19"/>
+                              </w:rPr>
+                              <w:t xml:space="preserve"> PerMonitor</w:t>
+                            </w:r>
+                            <w:r>
+                              <w:rPr>
+                                <w:rFonts w:ascii="Consolas" w:hAnsi="Consolas" w:cs="Consolas"/>
+                                <w:color w:val="0000FF"/>
+                                <w:sz w:val="19"/>
+                                <w:szCs w:val="19"/>
+                              </w:rPr>
+                              <w:t>&lt;/</w:t>
+                            </w:r>
+                            <w:r>
+                              <w:rPr>
+                                <w:rFonts w:ascii="Consolas" w:hAnsi="Consolas" w:cs="Consolas"/>
+                                <w:color w:val="A31515"/>
+                                <w:sz w:val="19"/>
+                                <w:szCs w:val="19"/>
+                              </w:rPr>
+                              <w:t>dpiAwareness</w:t>
+                            </w:r>
+                            <w:r>
+                              <w:rPr>
+                                <w:rFonts w:ascii="Consolas" w:hAnsi="Consolas" w:cs="Consolas"/>
+                                <w:color w:val="0000FF"/>
+                                <w:sz w:val="19"/>
+                                <w:szCs w:val="19"/>
+                              </w:rPr>
+                              <w:t>&gt;</w:t>
+                            </w:r>
+                          </w:p>
+                          <w:p>
+                            <w:pPr>
+                              <w:autoSpaceDE w:val="0"/>
+                              <w:autoSpaceDN w:val="0"/>
+                              <w:adjustRightInd w:val="0"/>
+                              <w:spacing w:after="0" w:line="240" w:lineRule="auto"/>
+                              <w:rPr>
+                                <w:rFonts w:ascii="Consolas" w:hAnsi="Consolas" w:cs="Consolas"/>
+                                <w:color w:val="000000"/>
+                                <w:sz w:val="19"/>
+                                <w:szCs w:val="19"/>
+                              </w:rPr>
+                            </w:pPr>
+                            <w:r>
+                              <w:rPr>
+                                <w:rFonts w:ascii="Consolas" w:hAnsi="Consolas" w:cs="Consolas"/>
+                                <w:color w:val="0000FF"/>
+                                <w:sz w:val="19"/>
+                                <w:szCs w:val="19"/>
+                              </w:rPr>
+                              <w:t xml:space="preserve">      &lt;</w:t>
+                            </w:r>
+                            <w:r>
+                              <w:rPr>
+                                <w:rFonts w:ascii="Consolas" w:hAnsi="Consolas" w:cs="Consolas"/>
+                                <w:color w:val="A31515"/>
+                                <w:sz w:val="19"/>
+                                <w:szCs w:val="19"/>
+                              </w:rPr>
+                              <w:t>dpiAware</w:t>
+                            </w:r>
+                            <w:r>
+                              <w:rPr>
+                                <w:rFonts w:ascii="Consolas" w:hAnsi="Consolas" w:cs="Consolas"/>
+                                <w:color w:val="0000FF"/>
+                                <w:sz w:val="19"/>
+                                <w:szCs w:val="19"/>
+                              </w:rPr>
+                              <w:t xml:space="preserve"> </w:t>
+                            </w:r>
+                            <w:r>
+                              <w:rPr>
+                                <w:rFonts w:ascii="Consolas" w:hAnsi="Consolas" w:cs="Consolas"/>
+                                <w:color w:val="FF0000"/>
+                                <w:sz w:val="19"/>
+                                <w:szCs w:val="19"/>
+                              </w:rPr>
+                              <w:t>xmlns</w:t>
+                            </w:r>
+                            <w:r>
+                              <w:rPr>
+                                <w:rFonts w:ascii="Consolas" w:hAnsi="Consolas" w:cs="Consolas"/>
+                                <w:color w:val="0000FF"/>
+                                <w:sz w:val="19"/>
+                                <w:szCs w:val="19"/>
+                              </w:rPr>
+                              <w:t>=</w:t>
+                            </w:r>
+                            <w:r>
+                              <w:rPr>
+                                <w:rFonts w:ascii="Consolas" w:hAnsi="Consolas" w:cs="Consolas"/>
+                                <w:color w:val="000000"/>
+                                <w:sz w:val="19"/>
+                                <w:szCs w:val="19"/>
+                              </w:rPr>
+                              <w:t>"</w:t>
+                            </w:r>
+                            <w:r>
+                              <w:rPr>
+                                <w:rFonts w:ascii="Consolas" w:hAnsi="Consolas" w:cs="Consolas"/>
+                                <w:color w:val="0000FF"/>
+                                <w:sz w:val="19"/>
+                                <w:szCs w:val="19"/>
+                              </w:rPr>
+                              <w:t>http://schemas.microsoft.com/SMI/2005/WindowsSettings</w:t>
+                            </w:r>
+                            <w:r>
+                              <w:rPr>
+                                <w:rFonts w:ascii="Consolas" w:hAnsi="Consolas" w:cs="Consolas"/>
+                                <w:color w:val="000000"/>
+                                <w:sz w:val="19"/>
+                                <w:szCs w:val="19"/>
+                              </w:rPr>
+                              <w:t>"</w:t>
+                            </w:r>
+                            <w:r>
+                              <w:rPr>
+                                <w:rFonts w:ascii="Consolas" w:hAnsi="Consolas" w:cs="Consolas"/>
+                                <w:color w:val="0000FF"/>
+                                <w:sz w:val="19"/>
+                                <w:szCs w:val="19"/>
+                              </w:rPr>
+                              <w:t>&gt;</w:t>
+                            </w:r>
+                            <w:r>
+                              <w:rPr>
+                                <w:rFonts w:ascii="Consolas" w:hAnsi="Consolas" w:cs="Consolas"/>
+                                <w:color w:val="000000"/>
+                                <w:sz w:val="19"/>
+                                <w:szCs w:val="19"/>
+                              </w:rPr>
+                              <w:t>true</w:t>
+                            </w:r>
+                            <w:r>
+                              <w:rPr>
+                                <w:rFonts w:ascii="Consolas" w:hAnsi="Consolas" w:cs="Consolas"/>
+                                <w:color w:val="0000FF"/>
+                                <w:sz w:val="19"/>
+                                <w:szCs w:val="19"/>
+                              </w:rPr>
+                              <w:t>&lt;/</w:t>
+                            </w:r>
+                            <w:r>
+                              <w:rPr>
+                                <w:rFonts w:ascii="Consolas" w:hAnsi="Consolas" w:cs="Consolas"/>
+                                <w:color w:val="A31515"/>
+                                <w:sz w:val="19"/>
+                                <w:szCs w:val="19"/>
+                              </w:rPr>
+                              <w:t>dpiAware</w:t>
+                            </w:r>
+                            <w:r>
+                              <w:rPr>
+                                <w:rFonts w:ascii="Consolas" w:hAnsi="Consolas" w:cs="Consolas"/>
+                                <w:color w:val="0000FF"/>
+                                <w:sz w:val="19"/>
+                                <w:szCs w:val="19"/>
+                              </w:rPr>
+                              <w:t>&gt;</w:t>
+                            </w:r>
+                          </w:p>
+                          <w:p>
+                            <w:pPr>
+                              <w:autoSpaceDE w:val="0"/>
+                              <w:autoSpaceDN w:val="0"/>
+                              <w:adjustRightInd w:val="0"/>
+                              <w:spacing w:after="0" w:line="240" w:lineRule="auto"/>
+                              <w:rPr>
+                                <w:rFonts w:ascii="Consolas" w:hAnsi="Consolas" w:cs="Consolas"/>
+                                <w:color w:val="000000"/>
+                                <w:sz w:val="19"/>
+                                <w:szCs w:val="19"/>
+                              </w:rPr>
+                            </w:pPr>
+                            <w:r>
+                              <w:rPr>
+                                <w:rFonts w:ascii="Consolas" w:hAnsi="Consolas" w:cs="Consolas"/>
+                                <w:color w:val="0000FF"/>
+                                <w:sz w:val="19"/>
+                                <w:szCs w:val="19"/>
+                              </w:rPr>
+                              <w:t xml:space="preserve">    &lt;/</w:t>
+                            </w:r>
+                            <w:r>
+                              <w:rPr>
+                                <w:rFonts w:ascii="Consolas" w:hAnsi="Consolas" w:cs="Consolas"/>
+                                <w:color w:val="A31515"/>
+                                <w:sz w:val="19"/>
+                                <w:szCs w:val="19"/>
+                              </w:rPr>
+                              <w:t>windowsSettings</w:t>
+                            </w:r>
+                            <w:r>
+                              <w:rPr>
+                                <w:rFonts w:ascii="Consolas" w:hAnsi="Consolas" w:cs="Consolas"/>
+                                <w:color w:val="0000FF"/>
+                                <w:sz w:val="19"/>
+                                <w:szCs w:val="19"/>
+                              </w:rPr>
+                              <w:t>&gt;</w:t>
+                            </w:r>
+                          </w:p>
+                          <w:p>
+                            <w:r>
+                              <w:rPr>
+                                <w:rFonts w:ascii="Consolas" w:hAnsi="Consolas" w:cs="Consolas"/>
+                                <w:color w:val="0000FF"/>
+                                <w:sz w:val="19"/>
+                                <w:szCs w:val="19"/>
                               </w:rPr>
                               <w:t xml:space="preserve">  &lt;/</w:t>
                             </w:r>
@@ -545,7 +750,6 @@
                                 <w:color w:val="A31515"/>
                                 <w:sz w:val="19"/>
                                 <w:szCs w:val="19"/>
-                                <w:highlight w:val="white"/>
                               </w:rPr>
                               <w:t>application</w:t>
                             </w:r>
@@ -555,7 +759,6 @@
                                 <w:color w:val="0000FF"/>
                                 <w:sz w:val="19"/>
                                 <w:szCs w:val="19"/>
-                                <w:highlight w:val="white"/>
                               </w:rPr>
                               <w:t>&gt;</w:t>
                             </w:r>
@@ -583,7 +786,7 @@
                 <v:stroke joinstyle="miter"/>
                 <v:path gradientshapeok="t" o:connecttype="rect"/>
               </v:shapetype>
-              <v:shape id="_x0000_s1026" type="#_x0000_t202" style="position:absolute;left:0;text-align:left;margin-left:0;margin-top:18.9pt;width:465.75pt;height:75pt;z-index:251659264;visibility:visible;mso-wrap-style:square;mso-width-percent:0;mso-height-percent:0;mso-wrap-distance-left:9pt;mso-wrap-distance-top:3.6pt;mso-wrap-distance-right:9pt;mso-wrap-distance-bottom:3.6pt;mso-position-horizontal:absolute;mso-position-horizontal-relative:margin;mso-position-vertical:absolute;mso-position-vertical-relative:text;mso-width-percent:0;mso-height-percent:0;mso-width-relative:margin;mso-height-relative:margin;v-text-anchor:top" o:gfxdata="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">
+              <v:shape id="_x0000_s1026" type="#_x0000_t202" style="position:absolute;left:0;text-align:left;margin-left:414.55pt;margin-top:18.95pt;width:465.75pt;height:135pt;z-index:251659264;visibility:visible;mso-wrap-style:square;mso-width-percent:0;mso-height-percent:0;mso-wrap-distance-left:9pt;mso-wrap-distance-top:3.6pt;mso-wrap-distance-right:9pt;mso-wrap-distance-bottom:3.6pt;mso-position-horizontal:right;mso-position-horizontal-relative:margin;mso-position-vertical:absolute;mso-position-vertical-relative:text;mso-width-percent:0;mso-height-percent:0;mso-width-relative:margin;mso-height-relative:margin;v-text-anchor:top" o:gfxdata="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">
                 <v:textbox>
                   <w:txbxContent>
                     <w:p>
@@ -597,7 +800,6 @@
                           <w:color w:val="000000"/>
                           <w:sz w:val="19"/>
                           <w:szCs w:val="19"/>
-                          <w:highlight w:val="white"/>
                         </w:rPr>
                       </w:pPr>
                       <w:r>
@@ -606,7 +808,6 @@
                           <w:color w:val="0000FF"/>
                           <w:sz w:val="19"/>
                           <w:szCs w:val="19"/>
-                          <w:highlight w:val="white"/>
                         </w:rPr>
                         <w:t>&lt;</w:t>
                       </w:r>
@@ -616,7 +817,6 @@
                           <w:color w:val="A31515"/>
                           <w:sz w:val="19"/>
                           <w:szCs w:val="19"/>
-                          <w:highlight w:val="white"/>
                         </w:rPr>
                         <w:t>application</w:t>
                       </w:r>
@@ -626,7 +826,6 @@
                           <w:color w:val="0000FF"/>
                           <w:sz w:val="19"/>
                           <w:szCs w:val="19"/>
-                          <w:highlight w:val="white"/>
                         </w:rPr>
                         <w:t xml:space="preserve"> </w:t>
                       </w:r>
@@ -636,7 +835,6 @@
                           <w:color w:val="FF0000"/>
                           <w:sz w:val="19"/>
                           <w:szCs w:val="19"/>
-                          <w:highlight w:val="white"/>
                         </w:rPr>
                         <w:t>xmlns</w:t>
                       </w:r>
@@ -646,7 +844,6 @@
                           <w:color w:val="0000FF"/>
                           <w:sz w:val="19"/>
                           <w:szCs w:val="19"/>
-                          <w:highlight w:val="white"/>
                         </w:rPr>
                         <w:t>=</w:t>
                       </w:r>
@@ -656,7 +853,6 @@
                           <w:color w:val="000000"/>
                           <w:sz w:val="19"/>
                           <w:szCs w:val="19"/>
-                          <w:highlight w:val="white"/>
                         </w:rPr>
                         <w:t>"</w:t>
                       </w:r>
@@ -666,7 +862,6 @@
                           <w:color w:val="0000FF"/>
                           <w:sz w:val="19"/>
                           <w:szCs w:val="19"/>
-                          <w:highlight w:val="white"/>
                         </w:rPr>
                         <w:t>urn:schemas-microsoft-com:asm.v3</w:t>
                       </w:r>
@@ -676,7 +871,6 @@
                           <w:color w:val="000000"/>
                           <w:sz w:val="19"/>
                           <w:szCs w:val="19"/>
-                          <w:highlight w:val="white"/>
                         </w:rPr>
                         <w:t>"</w:t>
                       </w:r>
@@ -686,7 +880,6 @@
                           <w:color w:val="0000FF"/>
                           <w:sz w:val="19"/>
                           <w:szCs w:val="19"/>
-                          <w:highlight w:val="white"/>
                         </w:rPr>
                         <w:t>&gt;</w:t>
                       </w:r>
@@ -702,7 +895,6 @@
                           <w:color w:val="000000"/>
                           <w:sz w:val="19"/>
                           <w:szCs w:val="19"/>
-                          <w:highlight w:val="white"/>
                         </w:rPr>
                       </w:pPr>
                       <w:r>
@@ -711,7 +903,6 @@
                           <w:color w:val="0000FF"/>
                           <w:sz w:val="19"/>
                           <w:szCs w:val="19"/>
-                          <w:highlight w:val="white"/>
                         </w:rPr>
                         <w:t xml:space="preserve">    &lt;</w:t>
                       </w:r>
@@ -721,7 +912,6 @@
                           <w:color w:val="A31515"/>
                           <w:sz w:val="19"/>
                           <w:szCs w:val="19"/>
-                          <w:highlight w:val="white"/>
                         </w:rPr>
                         <w:t>windowsSettings</w:t>
                       </w:r>
@@ -731,7 +921,6 @@
                           <w:color w:val="0000FF"/>
                           <w:sz w:val="19"/>
                           <w:szCs w:val="19"/>
-                          <w:highlight w:val="white"/>
                         </w:rPr>
                         <w:t>&gt;</w:t>
                       </w:r>
@@ -747,7 +936,6 @@
                           <w:color w:val="000000"/>
                           <w:sz w:val="19"/>
                           <w:szCs w:val="19"/>
-                          <w:highlight w:val="white"/>
                         </w:rPr>
                       </w:pPr>
                       <w:r>
@@ -756,129 +944,17 @@
                           <w:color w:val="0000FF"/>
                           <w:sz w:val="19"/>
                           <w:szCs w:val="19"/>
-                          <w:highlight w:val="white"/>
-                        </w:rPr>
-                        <w:t xml:space="preserve">      &lt;</w:t>
-                      </w:r>
-                      <w:r>
-                        <w:rPr>
-                          <w:rFonts w:ascii="Consolas" w:hAnsi="Consolas" w:cs="Consolas"/>
-                          <w:color w:val="A31515"/>
-                          <w:sz w:val="19"/>
-                          <w:szCs w:val="19"/>
-                          <w:highlight w:val="white"/>
-                        </w:rPr>
-                        <w:t>dpiAware</w:t>
-                      </w:r>
-                      <w:r>
-                        <w:rPr>
-                          <w:rFonts w:ascii="Consolas" w:hAnsi="Consolas" w:cs="Consolas"/>
-                          <w:color w:val="0000FF"/>
-                          <w:sz w:val="19"/>
-                          <w:szCs w:val="19"/>
-                          <w:highlight w:val="white"/>
-                        </w:rPr>
-                        <w:t xml:space="preserve"> </w:t>
-                      </w:r>
-                      <w:r>
-                        <w:rPr>
-                          <w:rFonts w:ascii="Consolas" w:hAnsi="Consolas" w:cs="Consolas"/>
-                          <w:color w:val="FF0000"/>
-                          <w:sz w:val="19"/>
-                          <w:szCs w:val="19"/>
-                          <w:highlight w:val="white"/>
-                        </w:rPr>
-                        <w:t>xmlns</w:t>
-                      </w:r>
-                      <w:r>
-                        <w:rPr>
-                          <w:rFonts w:ascii="Consolas" w:hAnsi="Consolas" w:cs="Consolas"/>
-                          <w:color w:val="0000FF"/>
-                          <w:sz w:val="19"/>
-                          <w:szCs w:val="19"/>
-                          <w:highlight w:val="white"/>
-                        </w:rPr>
-                        <w:t>=</w:t>
-                      </w:r>
-                      <w:r>
-                        <w:rPr>
-                          <w:rFonts w:ascii="Consolas" w:hAnsi="Consolas" w:cs="Consolas"/>
-                          <w:color w:val="000000"/>
-                          <w:sz w:val="19"/>
-                          <w:szCs w:val="19"/>
-                          <w:highlight w:val="white"/>
-                        </w:rPr>
-                        <w:t>"</w:t>
-                      </w:r>
-                      <w:r>
-                        <w:rPr>
-                          <w:rFonts w:ascii="Consolas" w:hAnsi="Consolas" w:cs="Consolas"/>
-                          <w:color w:val="0000FF"/>
-                          <w:sz w:val="19"/>
-                          <w:szCs w:val="19"/>
-                          <w:highlight w:val="white"/>
-                        </w:rPr>
-                        <w:t>http://schemas.microsoft.com/SMI/2005/WindowsSettings</w:t>
-                      </w:r>
-                      <w:r>
-                        <w:rPr>
-                          <w:rFonts w:ascii="Consolas" w:hAnsi="Consolas" w:cs="Consolas"/>
-                          <w:color w:val="000000"/>
-                          <w:sz w:val="19"/>
-                          <w:szCs w:val="19"/>
-                          <w:highlight w:val="white"/>
-                        </w:rPr>
-                        <w:t>"</w:t>
-                      </w:r>
-                      <w:r>
-                        <w:rPr>
-                          <w:rFonts w:ascii="Consolas" w:hAnsi="Consolas" w:cs="Consolas"/>
-                          <w:color w:val="0000FF"/>
-                          <w:sz w:val="19"/>
-                          <w:szCs w:val="19"/>
-                          <w:highlight w:val="white"/>
-                        </w:rPr>
-                        <w:t>&gt;</w:t>
-                      </w:r>
-                      <w:r>
-                        <w:rPr>
-                          <w:rFonts w:ascii="Consolas" w:hAnsi="Consolas" w:cs="Consolas"/>
-                          <w:color w:val="000000"/>
-                          <w:sz w:val="19"/>
-                          <w:szCs w:val="19"/>
-                          <w:highlight w:val="white"/>
-                        </w:rPr>
-                        <w:t>true/PM</w:t>
-                      </w:r>
-                      <w:r>
-                        <w:rPr>
-                          <w:rFonts w:ascii="Consolas" w:hAnsi="Consolas" w:cs="Consolas"/>
-                          <w:color w:val="0000FF"/>
-                          <w:sz w:val="19"/>
-                          <w:szCs w:val="19"/>
-                          <w:highlight w:val="white"/>
-                        </w:rPr>
-                        <w:t>&lt;/</w:t>
-                      </w:r>
-                      <w:r>
-                        <w:rPr>
-                          <w:rFonts w:ascii="Consolas" w:hAnsi="Consolas" w:cs="Consolas"/>
-                          <w:color w:val="A31515"/>
-                          <w:sz w:val="19"/>
-                          <w:szCs w:val="19"/>
-                          <w:highlight w:val="white"/>
-                        </w:rPr>
-                        <w:t>dpiAware</w:t>
-                      </w:r>
-                      <w:r>
-                        <w:rPr>
-                          <w:rFonts w:ascii="Consolas" w:hAnsi="Consolas" w:cs="Consolas"/>
-                          <w:color w:val="0000FF"/>
-                          <w:sz w:val="19"/>
-                          <w:szCs w:val="19"/>
-                          <w:highlight w:val="white"/>
-                        </w:rPr>
-                        <w:t>&gt;</w:t>
+                        </w:rPr>
+                        <w:t xml:space="preserve">      &lt;!--</w:t>
+                      </w:r>
+                      <w:r>
+                        <w:rPr>
+                          <w:rFonts w:ascii="Consolas" w:hAnsi="Consolas" w:cs="Consolas"/>
+                          <w:color w:val="008000"/>
+                          <w:sz w:val="19"/>
+                          <w:szCs w:val="19"/>
+                        </w:rPr>
+                        <w:t xml:space="preserve"> The combination of below two tags have the following effect : </w:t>
                       </w:r>
                     </w:p>
                     <w:p>
@@ -892,48 +968,371 @@
                           <w:color w:val="000000"/>
                           <w:sz w:val="19"/>
                           <w:szCs w:val="19"/>
-                          <w:highlight w:val="white"/>
                         </w:rPr>
                       </w:pPr>
                       <w:r>
                         <w:rPr>
                           <w:rFonts w:ascii="Consolas" w:hAnsi="Consolas" w:cs="Consolas"/>
-                          <w:color w:val="0000FF"/>
-                          <w:sz w:val="19"/>
-                          <w:szCs w:val="19"/>
-                          <w:highlight w:val="white"/>
-                        </w:rPr>
-                        <w:t xml:space="preserve">    &lt;/</w:t>
-                      </w:r>
-                      <w:r>
-                        <w:rPr>
-                          <w:rFonts w:ascii="Consolas" w:hAnsi="Consolas" w:cs="Consolas"/>
-                          <w:color w:val="A31515"/>
-                          <w:sz w:val="19"/>
-                          <w:szCs w:val="19"/>
-                          <w:highlight w:val="white"/>
-                        </w:rPr>
-                        <w:t>windowsSettings</w:t>
-                      </w:r>
-                      <w:r>
-                        <w:rPr>
-                          <w:rFonts w:ascii="Consolas" w:hAnsi="Consolas" w:cs="Consolas"/>
-                          <w:color w:val="0000FF"/>
-                          <w:sz w:val="19"/>
-                          <w:szCs w:val="19"/>
-                          <w:highlight w:val="white"/>
-                        </w:rPr>
-                        <w:t>&gt;</w:t>
+                          <w:color w:val="008000"/>
+                          <w:sz w:val="19"/>
+                          <w:szCs w:val="19"/>
+                        </w:rPr>
+                        <w:t xml:space="preserve">      1) Per-Monitor for &gt;= Windows 10 Anniversary Update</w:t>
                       </w:r>
                     </w:p>
                     <w:p>
+                      <w:pPr>
+                        <w:autoSpaceDE w:val="0"/>
+                        <w:autoSpaceDN w:val="0"/>
+                        <w:adjustRightInd w:val="0"/>
+                        <w:spacing w:after="0" w:line="240" w:lineRule="auto"/>
+                        <w:rPr>
+                          <w:rFonts w:ascii="Consolas" w:hAnsi="Consolas" w:cs="Consolas"/>
+                          <w:color w:val="000000"/>
+                          <w:sz w:val="19"/>
+                          <w:szCs w:val="19"/>
+                        </w:rPr>
+                      </w:pPr>
+                      <w:r>
+                        <w:rPr>
+                          <w:rFonts w:ascii="Consolas" w:hAnsi="Consolas" w:cs="Consolas"/>
+                          <w:color w:val="008000"/>
+                          <w:sz w:val="19"/>
+                          <w:szCs w:val="19"/>
+                        </w:rPr>
+                        <w:t xml:space="preserve">      2) System &lt; Windows 10 Anniversary Update</w:t>
+                      </w:r>
+                      <w:bookmarkStart w:id="1" w:name="_GoBack"/>
+                      <w:bookmarkEnd w:id="1"/>
+                      <w:r>
+                        <w:rPr>
+                          <w:rFonts w:ascii="Consolas" w:hAnsi="Consolas" w:cs="Consolas"/>
+                          <w:color w:val="008000"/>
+                          <w:sz w:val="19"/>
+                          <w:szCs w:val="19"/>
+                        </w:rPr>
+                        <w:t xml:space="preserve"> </w:t>
+                      </w:r>
                       <w:r>
                         <w:rPr>
                           <w:rFonts w:ascii="Consolas" w:hAnsi="Consolas" w:cs="Consolas"/>
                           <w:color w:val="0000FF"/>
                           <w:sz w:val="19"/>
                           <w:szCs w:val="19"/>
-                          <w:highlight w:val="white"/>
+                        </w:rPr>
+                        <w:t>--&gt;</w:t>
+                      </w:r>
+                    </w:p>
+                    <w:p>
+                      <w:pPr>
+                        <w:autoSpaceDE w:val="0"/>
+                        <w:autoSpaceDN w:val="0"/>
+                        <w:adjustRightInd w:val="0"/>
+                        <w:spacing w:after="0" w:line="240" w:lineRule="auto"/>
+                        <w:rPr>
+                          <w:rFonts w:ascii="Consolas" w:hAnsi="Consolas" w:cs="Consolas"/>
+                          <w:color w:val="000000"/>
+                          <w:sz w:val="19"/>
+                          <w:szCs w:val="19"/>
+                        </w:rPr>
+                      </w:pPr>
+                      <w:r>
+                        <w:rPr>
+                          <w:rFonts w:ascii="Consolas" w:hAnsi="Consolas" w:cs="Consolas"/>
+                          <w:color w:val="0000FF"/>
+                          <w:sz w:val="19"/>
+                          <w:szCs w:val="19"/>
+                        </w:rPr>
+                        <w:t xml:space="preserve">      &lt;</w:t>
+                      </w:r>
+                      <w:r>
+                        <w:rPr>
+                          <w:rFonts w:ascii="Consolas" w:hAnsi="Consolas" w:cs="Consolas"/>
+                          <w:color w:val="A31515"/>
+                          <w:sz w:val="19"/>
+                          <w:szCs w:val="19"/>
+                        </w:rPr>
+                        <w:t>dpiAwareness</w:t>
+                      </w:r>
+                      <w:r>
+                        <w:rPr>
+                          <w:rFonts w:ascii="Consolas" w:hAnsi="Consolas" w:cs="Consolas"/>
+                          <w:color w:val="0000FF"/>
+                          <w:sz w:val="19"/>
+                          <w:szCs w:val="19"/>
+                        </w:rPr>
+                        <w:t xml:space="preserve"> </w:t>
+                      </w:r>
+                      <w:r>
+                        <w:rPr>
+                          <w:rFonts w:ascii="Consolas" w:hAnsi="Consolas" w:cs="Consolas"/>
+                          <w:color w:val="FF0000"/>
+                          <w:sz w:val="19"/>
+                          <w:szCs w:val="19"/>
+                        </w:rPr>
+                        <w:t>xmlns</w:t>
+                      </w:r>
+                      <w:r>
+                        <w:rPr>
+                          <w:rFonts w:ascii="Consolas" w:hAnsi="Consolas" w:cs="Consolas"/>
+                          <w:color w:val="0000FF"/>
+                          <w:sz w:val="19"/>
+                          <w:szCs w:val="19"/>
+                        </w:rPr>
+                        <w:t>=</w:t>
+                      </w:r>
+                      <w:r>
+                        <w:rPr>
+                          <w:rFonts w:ascii="Consolas" w:hAnsi="Consolas" w:cs="Consolas"/>
+                          <w:color w:val="000000"/>
+                          <w:sz w:val="19"/>
+                          <w:szCs w:val="19"/>
+                        </w:rPr>
+                        <w:t>"</w:t>
+                      </w:r>
+                      <w:r>
+                        <w:rPr>
+                          <w:rFonts w:ascii="Consolas" w:hAnsi="Consolas" w:cs="Consolas"/>
+                          <w:color w:val="0000FF"/>
+                          <w:sz w:val="19"/>
+                          <w:szCs w:val="19"/>
+                        </w:rPr>
+                        <w:t>http://schemas.microsoft.com/SMI/2016/WindowsSettings</w:t>
+                      </w:r>
+                      <w:r>
+                        <w:rPr>
+                          <w:rFonts w:ascii="Consolas" w:hAnsi="Consolas" w:cs="Consolas"/>
+                          <w:color w:val="000000"/>
+                          <w:sz w:val="19"/>
+                          <w:szCs w:val="19"/>
+                        </w:rPr>
+                        <w:t>"</w:t>
+                      </w:r>
+                      <w:r>
+                        <w:rPr>
+                          <w:rFonts w:ascii="Consolas" w:hAnsi="Consolas" w:cs="Consolas"/>
+                          <w:color w:val="0000FF"/>
+                          <w:sz w:val="19"/>
+                          <w:szCs w:val="19"/>
+                        </w:rPr>
+                        <w:t>&gt;</w:t>
+                      </w:r>
+                      <w:r>
+                        <w:rPr>
+                          <w:rFonts w:ascii="Consolas" w:hAnsi="Consolas" w:cs="Consolas"/>
+                          <w:color w:val="000000"/>
+                          <w:sz w:val="19"/>
+                          <w:szCs w:val="19"/>
+                        </w:rPr>
+                        <w:t xml:space="preserve"> PerMonitor</w:t>
+                      </w:r>
+                      <w:r>
+                        <w:rPr>
+                          <w:rFonts w:ascii="Consolas" w:hAnsi="Consolas" w:cs="Consolas"/>
+                          <w:color w:val="0000FF"/>
+                          <w:sz w:val="19"/>
+                          <w:szCs w:val="19"/>
+                        </w:rPr>
+                        <w:t>&lt;/</w:t>
+                      </w:r>
+                      <w:r>
+                        <w:rPr>
+                          <w:rFonts w:ascii="Consolas" w:hAnsi="Consolas" w:cs="Consolas"/>
+                          <w:color w:val="A31515"/>
+                          <w:sz w:val="19"/>
+                          <w:szCs w:val="19"/>
+                        </w:rPr>
+                        <w:t>dpiAwareness</w:t>
+                      </w:r>
+                      <w:r>
+                        <w:rPr>
+                          <w:rFonts w:ascii="Consolas" w:hAnsi="Consolas" w:cs="Consolas"/>
+                          <w:color w:val="0000FF"/>
+                          <w:sz w:val="19"/>
+                          <w:szCs w:val="19"/>
+                        </w:rPr>
+                        <w:t>&gt;</w:t>
+                      </w:r>
+                    </w:p>
+                    <w:p>
+                      <w:pPr>
+                        <w:autoSpaceDE w:val="0"/>
+                        <w:autoSpaceDN w:val="0"/>
+                        <w:adjustRightInd w:val="0"/>
+                        <w:spacing w:after="0" w:line="240" w:lineRule="auto"/>
+                        <w:rPr>
+                          <w:rFonts w:ascii="Consolas" w:hAnsi="Consolas" w:cs="Consolas"/>
+                          <w:color w:val="000000"/>
+                          <w:sz w:val="19"/>
+                          <w:szCs w:val="19"/>
+                        </w:rPr>
+                      </w:pPr>
+                      <w:r>
+                        <w:rPr>
+                          <w:rFonts w:ascii="Consolas" w:hAnsi="Consolas" w:cs="Consolas"/>
+                          <w:color w:val="0000FF"/>
+                          <w:sz w:val="19"/>
+                          <w:szCs w:val="19"/>
+                        </w:rPr>
+                        <w:t xml:space="preserve">      &lt;</w:t>
+                      </w:r>
+                      <w:r>
+                        <w:rPr>
+                          <w:rFonts w:ascii="Consolas" w:hAnsi="Consolas" w:cs="Consolas"/>
+                          <w:color w:val="A31515"/>
+                          <w:sz w:val="19"/>
+                          <w:szCs w:val="19"/>
+                        </w:rPr>
+                        <w:t>dpiAware</w:t>
+                      </w:r>
+                      <w:r>
+                        <w:rPr>
+                          <w:rFonts w:ascii="Consolas" w:hAnsi="Consolas" w:cs="Consolas"/>
+                          <w:color w:val="0000FF"/>
+                          <w:sz w:val="19"/>
+                          <w:szCs w:val="19"/>
+                        </w:rPr>
+                        <w:t xml:space="preserve"> </w:t>
+                      </w:r>
+                      <w:r>
+                        <w:rPr>
+                          <w:rFonts w:ascii="Consolas" w:hAnsi="Consolas" w:cs="Consolas"/>
+                          <w:color w:val="FF0000"/>
+                          <w:sz w:val="19"/>
+                          <w:szCs w:val="19"/>
+                        </w:rPr>
+                        <w:t>xmlns</w:t>
+                      </w:r>
+                      <w:r>
+                        <w:rPr>
+                          <w:rFonts w:ascii="Consolas" w:hAnsi="Consolas" w:cs="Consolas"/>
+                          <w:color w:val="0000FF"/>
+                          <w:sz w:val="19"/>
+                          <w:szCs w:val="19"/>
+                        </w:rPr>
+                        <w:t>=</w:t>
+                      </w:r>
+                      <w:r>
+                        <w:rPr>
+                          <w:rFonts w:ascii="Consolas" w:hAnsi="Consolas" w:cs="Consolas"/>
+                          <w:color w:val="000000"/>
+                          <w:sz w:val="19"/>
+                          <w:szCs w:val="19"/>
+                        </w:rPr>
+                        <w:t>"</w:t>
+                      </w:r>
+                      <w:r>
+                        <w:rPr>
+                          <w:rFonts w:ascii="Consolas" w:hAnsi="Consolas" w:cs="Consolas"/>
+                          <w:color w:val="0000FF"/>
+                          <w:sz w:val="19"/>
+                          <w:szCs w:val="19"/>
+                        </w:rPr>
+                        <w:t>http://schemas.microsoft.com/SMI/2005/WindowsSettings</w:t>
+                      </w:r>
+                      <w:r>
+                        <w:rPr>
+                          <w:rFonts w:ascii="Consolas" w:hAnsi="Consolas" w:cs="Consolas"/>
+                          <w:color w:val="000000"/>
+                          <w:sz w:val="19"/>
+                          <w:szCs w:val="19"/>
+                        </w:rPr>
+                        <w:t>"</w:t>
+                      </w:r>
+                      <w:r>
+                        <w:rPr>
+                          <w:rFonts w:ascii="Consolas" w:hAnsi="Consolas" w:cs="Consolas"/>
+                          <w:color w:val="0000FF"/>
+                          <w:sz w:val="19"/>
+                          <w:szCs w:val="19"/>
+                        </w:rPr>
+                        <w:t>&gt;</w:t>
+                      </w:r>
+                      <w:r>
+                        <w:rPr>
+                          <w:rFonts w:ascii="Consolas" w:hAnsi="Consolas" w:cs="Consolas"/>
+                          <w:color w:val="000000"/>
+                          <w:sz w:val="19"/>
+                          <w:szCs w:val="19"/>
+                        </w:rPr>
+                        <w:t>true</w:t>
+                      </w:r>
+                      <w:r>
+                        <w:rPr>
+                          <w:rFonts w:ascii="Consolas" w:hAnsi="Consolas" w:cs="Consolas"/>
+                          <w:color w:val="0000FF"/>
+                          <w:sz w:val="19"/>
+                          <w:szCs w:val="19"/>
+                        </w:rPr>
+                        <w:t>&lt;/</w:t>
+                      </w:r>
+                      <w:r>
+                        <w:rPr>
+                          <w:rFonts w:ascii="Consolas" w:hAnsi="Consolas" w:cs="Consolas"/>
+                          <w:color w:val="A31515"/>
+                          <w:sz w:val="19"/>
+                          <w:szCs w:val="19"/>
+                        </w:rPr>
+                        <w:t>dpiAware</w:t>
+                      </w:r>
+                      <w:r>
+                        <w:rPr>
+                          <w:rFonts w:ascii="Consolas" w:hAnsi="Consolas" w:cs="Consolas"/>
+                          <w:color w:val="0000FF"/>
+                          <w:sz w:val="19"/>
+                          <w:szCs w:val="19"/>
+                        </w:rPr>
+                        <w:t>&gt;</w:t>
+                      </w:r>
+                    </w:p>
+                    <w:p>
+                      <w:pPr>
+                        <w:autoSpaceDE w:val="0"/>
+                        <w:autoSpaceDN w:val="0"/>
+                        <w:adjustRightInd w:val="0"/>
+                        <w:spacing w:after="0" w:line="240" w:lineRule="auto"/>
+                        <w:rPr>
+                          <w:rFonts w:ascii="Consolas" w:hAnsi="Consolas" w:cs="Consolas"/>
+                          <w:color w:val="000000"/>
+                          <w:sz w:val="19"/>
+                          <w:szCs w:val="19"/>
+                        </w:rPr>
+                      </w:pPr>
+                      <w:r>
+                        <w:rPr>
+                          <w:rFonts w:ascii="Consolas" w:hAnsi="Consolas" w:cs="Consolas"/>
+                          <w:color w:val="0000FF"/>
+                          <w:sz w:val="19"/>
+                          <w:szCs w:val="19"/>
+                        </w:rPr>
+                        <w:t xml:space="preserve">    &lt;/</w:t>
+                      </w:r>
+                      <w:r>
+                        <w:rPr>
+                          <w:rFonts w:ascii="Consolas" w:hAnsi="Consolas" w:cs="Consolas"/>
+                          <w:color w:val="A31515"/>
+                          <w:sz w:val="19"/>
+                          <w:szCs w:val="19"/>
+                        </w:rPr>
+                        <w:t>windowsSettings</w:t>
+                      </w:r>
+                      <w:r>
+                        <w:rPr>
+                          <w:rFonts w:ascii="Consolas" w:hAnsi="Consolas" w:cs="Consolas"/>
+                          <w:color w:val="0000FF"/>
+                          <w:sz w:val="19"/>
+                          <w:szCs w:val="19"/>
+                        </w:rPr>
+                        <w:t>&gt;</w:t>
+                      </w:r>
+                    </w:p>
+                    <w:p>
+                      <w:r>
+                        <w:rPr>
+                          <w:rFonts w:ascii="Consolas" w:hAnsi="Consolas" w:cs="Consolas"/>
+                          <w:color w:val="0000FF"/>
+                          <w:sz w:val="19"/>
+                          <w:szCs w:val="19"/>
                         </w:rPr>
                         <w:t xml:space="preserve">  &lt;/</w:t>
                       </w:r>
@@ -943,7 +1342,6 @@
                           <w:color w:val="A31515"/>
                           <w:sz w:val="19"/>
                           <w:szCs w:val="19"/>
-                          <w:highlight w:val="white"/>
                         </w:rPr>
                         <w:t>application</w:t>
                       </w:r>
@@ -953,7 +1351,6 @@
                           <w:color w:val="0000FF"/>
                           <w:sz w:val="19"/>
                           <w:szCs w:val="19"/>
-                          <w:highlight w:val="white"/>
                         </w:rPr>
                         <w:t>&gt;</w:t>
                       </w:r>
@@ -972,15 +1369,6 @@
     </w:p>
     <w:p>
       <w:pPr>
-        <w:pStyle w:val="ListParagraph"/>
-        <w:jc w:val="both"/>
-      </w:pPr>
-      <w:r>
-        <w:t>(Make sure it is set to “true/PM” where PM stands for Per Monitor)</w:t>
-      </w:r>
-    </w:p>
-    <w:p>
-      <w:pPr>
         <w:pStyle w:val="Heading2"/>
         <w:numPr>
           <w:ilvl w:val="0"/>
@@ -1013,8 +1401,6 @@
       <w:r>
         <w:t xml:space="preserve"> will</w:t>
       </w:r>
-      <w:bookmarkStart w:id="0" w:name="_GoBack"/>
-      <w:bookmarkEnd w:id="0"/>
       <w:r>
         <w:t xml:space="preserve"> also need to add </w:t>
       </w:r>
@@ -1280,6 +1666,7 @@
         <w:pStyle w:val="Heading1"/>
       </w:pPr>
       <w:r>
+        <w:lastRenderedPageBreak/>
         <w:t>Test Environment</w:t>
       </w:r>
     </w:p>
@@ -1291,7 +1678,10 @@
         <w:t>Run on a PC with 2 monitors, Windows 10</w:t>
       </w:r>
       <w:r>
-        <w:t xml:space="preserve"> RS1 or higher</w:t>
+        <w:t xml:space="preserve"> Anniversary Update</w:t>
+      </w:r>
+      <w:r>
+        <w:t xml:space="preserve"> or higher</w:t>
       </w:r>
       <w:r>
         <w:t>.</w:t>
@@ -1302,7 +1692,6 @@
         <w:jc w:val="both"/>
       </w:pPr>
       <w:r>
-        <w:lastRenderedPageBreak/>
         <w:t>Set the 2 monitors DPI so that they are different (DPI of 100 on one and 150 on the other).</w:t>
       </w:r>
     </w:p>
@@ -3207,6 +3596,395 @@
     </w:p>
     <w:p>
       <w:pPr>
+        <w:pStyle w:val="Heading2"/>
+        <w:rPr>
+          <w:lang w:val="en"/>
+        </w:rPr>
+      </w:pPr>
+    </w:p>
+    <w:p>
+      <w:pPr>
+        <w:pStyle w:val="Heading2"/>
+      </w:pPr>
+      <w:r>
+        <w:rPr>
+          <w:lang w:val="en"/>
+        </w:rPr>
+        <w:t>New DPI Awareness Manifest Setting</w:t>
+      </w:r>
+    </w:p>
+    <w:p>
+      <w:r>
+        <w:t xml:space="preserve">It has always been recommended that applications specify their DPI awareness using the application manifest rather than using the equivalent programmatic APIs.  Use of the manifest forces the awareness to be fixed before </w:t>
+      </w:r>
+      <w:r>
+        <w:rPr>
+          <w:i/>
+        </w:rPr>
+        <w:t>any</w:t>
+      </w:r>
+      <w:r>
+        <w:t xml:space="preserve"> application code runs and avoids any ordering issues with respect to what code runs first at process startup (e.g. the DllMain in any statically referenced DLL will run before the application’s main). </w:t>
+      </w:r>
+    </w:p>
+    <w:p>
+      <w:r>
+        <w:t xml:space="preserve">A new manifest element, &lt;dpiAwareness&gt;, has been added to the Windows 10 Anniversary Update.  This element will supersede the older &lt;dpiAware&gt; element.  The old element will still be supported for backwards compatibility.  The new element allows you to indicate that you want different DPI awareness behavior for the current version of Windows than should be used on downlevel systems. </w:t>
+      </w:r>
+    </w:p>
+    <w:p>
+      <w:r>
+        <w:t xml:space="preserve">For example, here is a manifest containing both the old and new DPI elements.  This manifest will result in per-monitor DPI awareness on Win 10 Anniversary Update, and system DPI awareness for all earlier versions of windows.  </w:t>
+      </w:r>
+    </w:p>
+    <w:p/>
+    <w:p/>
+    <w:tbl>
+      <w:tblPr>
+        <w:tblStyle w:val="TableGrid"/>
+        <w:tblW w:w="0" w:type="auto"/>
+        <w:tblLook w:val="04A0" w:firstRow="1" w:lastRow="0" w:firstColumn="1" w:lastColumn="0" w:noHBand="0" w:noVBand="1"/>
+      </w:tblPr>
+      <w:tblGrid>
+        <w:gridCol w:w="9350"/>
+      </w:tblGrid>
+      <w:tr>
+        <w:tc>
+          <w:tcPr>
+            <w:tcW w:w="10502" w:type="dxa"/>
+            <w:tcBorders>
+              <w:top w:val="single" w:sz="4" w:space="0" w:color="auto"/>
+              <w:left w:val="single" w:sz="4" w:space="0" w:color="auto"/>
+              <w:bottom w:val="single" w:sz="4" w:space="0" w:color="auto"/>
+              <w:right w:val="single" w:sz="4" w:space="0" w:color="auto"/>
+            </w:tcBorders>
+          </w:tcPr>
+          <w:p>
+            <w:pPr>
+              <w:rPr>
+                <w:rFonts w:ascii="Consolas" w:hAnsi="Consolas"/>
+                <w:lang w:val="en"/>
+              </w:rPr>
+            </w:pPr>
+          </w:p>
+          <w:p>
+            <w:pPr>
+              <w:pStyle w:val="Code"/>
+              <w:ind w:left="0"/>
+              <w:rPr>
+                <w:sz w:val="16"/>
+                <w:lang w:val="en"/>
+              </w:rPr>
+            </w:pPr>
+            <w:r>
+              <w:rPr>
+                <w:sz w:val="16"/>
+                <w:lang w:val="en"/>
+              </w:rPr>
+              <w:t>&lt;assembly xmlns="urn:schemas-microsoft-com:asm.v1" manifestVersion="1.0"&gt;</w:t>
+            </w:r>
+          </w:p>
+          <w:p>
+            <w:pPr>
+              <w:pStyle w:val="Code"/>
+              <w:ind w:left="0"/>
+              <w:rPr>
+                <w:sz w:val="16"/>
+                <w:lang w:val="en"/>
+              </w:rPr>
+            </w:pPr>
+            <w:r>
+              <w:rPr>
+                <w:sz w:val="16"/>
+                <w:lang w:val="en"/>
+              </w:rPr>
+              <w:t>...</w:t>
+            </w:r>
+          </w:p>
+          <w:p>
+            <w:pPr>
+              <w:pStyle w:val="Code"/>
+              <w:ind w:left="0"/>
+              <w:rPr>
+                <w:sz w:val="16"/>
+                <w:lang w:val="en"/>
+              </w:rPr>
+            </w:pPr>
+            <w:r>
+              <w:rPr>
+                <w:sz w:val="16"/>
+                <w:lang w:val="en"/>
+              </w:rPr>
+              <w:t xml:space="preserve">    &lt;application xmlns="urn:schemas-microsoft-com:asm.v3"&gt;</w:t>
+            </w:r>
+          </w:p>
+          <w:p>
+            <w:pPr>
+              <w:pStyle w:val="Code"/>
+              <w:ind w:left="0"/>
+              <w:rPr>
+                <w:sz w:val="16"/>
+                <w:lang w:val="en"/>
+              </w:rPr>
+            </w:pPr>
+            <w:r>
+              <w:rPr>
+                <w:sz w:val="16"/>
+                <w:lang w:val="en"/>
+              </w:rPr>
+              <w:t xml:space="preserve">        &lt;windowsSettings&gt;</w:t>
+            </w:r>
+          </w:p>
+          <w:p>
+            <w:pPr>
+              <w:pStyle w:val="Code"/>
+              <w:ind w:left="0"/>
+              <w:rPr>
+                <w:sz w:val="16"/>
+                <w:lang w:val="en"/>
+              </w:rPr>
+            </w:pPr>
+            <w:r>
+              <w:rPr>
+                <w:sz w:val="16"/>
+                <w:lang w:val="en"/>
+              </w:rPr>
+              <w:t xml:space="preserve">            &lt;dpiAware xmlns="http://schemas.microsoft.com/SMI/2005/WindowsSettings"&gt;true&lt;/dpiAware&gt;</w:t>
+            </w:r>
+          </w:p>
+          <w:p>
+            <w:pPr>
+              <w:pStyle w:val="Code"/>
+              <w:rPr>
+                <w:sz w:val="16"/>
+                <w:lang w:val="en"/>
+              </w:rPr>
+            </w:pPr>
+            <w:r>
+              <w:rPr>
+                <w:sz w:val="16"/>
+                <w:lang w:val="en"/>
+              </w:rPr>
+              <w:t xml:space="preserve">     &lt;dpiAwareness xmlns="http://schemas.microsoft.com/SMI/2016/WindowsSettings"&gt;</w:t>
+            </w:r>
+          </w:p>
+          <w:p>
+            <w:pPr>
+              <w:pStyle w:val="Code"/>
+              <w:rPr>
+                <w:sz w:val="16"/>
+                <w:lang w:val="en"/>
+              </w:rPr>
+            </w:pPr>
+            <w:r>
+              <w:rPr>
+                <w:sz w:val="16"/>
+                <w:lang w:val="en"/>
+              </w:rPr>
+              <w:t xml:space="preserve">         PerMonitor   </w:t>
+            </w:r>
+          </w:p>
+          <w:p>
+            <w:pPr>
+              <w:pStyle w:val="Code"/>
+              <w:rPr>
+                <w:sz w:val="16"/>
+                <w:lang w:val="en"/>
+              </w:rPr>
+            </w:pPr>
+            <w:r>
+              <w:rPr>
+                <w:sz w:val="16"/>
+                <w:lang w:val="en"/>
+              </w:rPr>
+              <w:t xml:space="preserve">     &lt;/dpiAwareness&gt;</w:t>
+            </w:r>
+          </w:p>
+          <w:p>
+            <w:pPr>
+              <w:pStyle w:val="Code"/>
+              <w:ind w:left="0"/>
+              <w:rPr>
+                <w:sz w:val="16"/>
+                <w:lang w:val="en"/>
+              </w:rPr>
+            </w:pPr>
+            <w:r>
+              <w:rPr>
+                <w:sz w:val="16"/>
+                <w:lang w:val="en"/>
+              </w:rPr>
+              <w:t xml:space="preserve">        &lt;/windowsSettings&gt;</w:t>
+            </w:r>
+          </w:p>
+          <w:p>
+            <w:pPr>
+              <w:pStyle w:val="Code"/>
+              <w:ind w:left="0"/>
+              <w:rPr>
+                <w:sz w:val="16"/>
+                <w:lang w:val="en"/>
+              </w:rPr>
+            </w:pPr>
+            <w:r>
+              <w:rPr>
+                <w:sz w:val="16"/>
+                <w:lang w:val="en"/>
+              </w:rPr>
+              <w:t xml:space="preserve">    &lt;/application&gt;</w:t>
+            </w:r>
+          </w:p>
+          <w:p>
+            <w:pPr>
+              <w:pStyle w:val="Code"/>
+              <w:ind w:left="0"/>
+              <w:rPr>
+                <w:sz w:val="16"/>
+                <w:lang w:val="en"/>
+              </w:rPr>
+            </w:pPr>
+            <w:r>
+              <w:rPr>
+                <w:sz w:val="16"/>
+                <w:lang w:val="en"/>
+              </w:rPr>
+              <w:t>...</w:t>
+            </w:r>
+          </w:p>
+          <w:p>
+            <w:pPr>
+              <w:pStyle w:val="Code"/>
+              <w:ind w:left="0"/>
+              <w:rPr>
+                <w:sz w:val="16"/>
+                <w:lang w:val="en"/>
+              </w:rPr>
+            </w:pPr>
+            <w:r>
+              <w:rPr>
+                <w:sz w:val="16"/>
+                <w:lang w:val="en"/>
+              </w:rPr>
+              <w:t>&lt;/assembly&gt;</w:t>
+            </w:r>
+          </w:p>
+          <w:p/>
+        </w:tc>
+      </w:tr>
+    </w:tbl>
+    <w:p/>
+    <w:p>
+      <w:r>
+        <w:t>Characteristics of the new element:</w:t>
+      </w:r>
+    </w:p>
+    <w:p>
+      <w:pPr>
+        <w:pStyle w:val="ListParagraph"/>
+        <w:numPr>
+          <w:ilvl w:val="0"/>
+          <w:numId w:val="14"/>
+        </w:numPr>
+        <w:spacing w:line="256" w:lineRule="auto"/>
+      </w:pPr>
+      <w:r>
+        <w:t xml:space="preserve">The set of valid names are </w:t>
+      </w:r>
+      <w:r>
+        <w:rPr>
+          <w:rFonts w:ascii="Consolas" w:eastAsia="Consolas" w:hAnsi="Consolas" w:cs="Consolas"/>
+          <w:b/>
+        </w:rPr>
+        <w:t>PerMonitor</w:t>
+      </w:r>
+      <w:r>
+        <w:t xml:space="preserve">, </w:t>
+      </w:r>
+      <w:r>
+        <w:rPr>
+          <w:rFonts w:ascii="Consolas" w:eastAsia="Consolas" w:hAnsi="Consolas" w:cs="Consolas"/>
+          <w:b/>
+        </w:rPr>
+        <w:t>System</w:t>
+      </w:r>
+      <w:r>
+        <w:t xml:space="preserve">, and </w:t>
+      </w:r>
+      <w:r>
+        <w:rPr>
+          <w:rFonts w:ascii="Consolas" w:eastAsia="Consolas" w:hAnsi="Consolas" w:cs="Consolas"/>
+          <w:b/>
+        </w:rPr>
+        <w:t>Unaware</w:t>
+      </w:r>
+      <w:r>
+        <w:t xml:space="preserve">.  Names are case insensitive, and whitespace is ignored.  </w:t>
+      </w:r>
+    </w:p>
+    <w:p>
+      <w:pPr>
+        <w:pStyle w:val="ListParagraph"/>
+        <w:numPr>
+          <w:ilvl w:val="0"/>
+          <w:numId w:val="14"/>
+        </w:numPr>
+        <w:spacing w:line="256" w:lineRule="auto"/>
+      </w:pPr>
+      <w:r>
+        <w:t xml:space="preserve">The system will now completely ignore the older element (&lt;dpiAware&gt;) if </w:t>
+      </w:r>
+      <w:r>
+        <w:rPr>
+          <w:i/>
+        </w:rPr>
+        <w:t>both</w:t>
+      </w:r>
+      <w:r>
+        <w:t xml:space="preserve"> are present.  The older element is used alongside the newer one </w:t>
+      </w:r>
+      <w:r>
+        <w:rPr>
+          <w:i/>
+        </w:rPr>
+        <w:t>only</w:t>
+      </w:r>
+      <w:r>
+        <w:t xml:space="preserve"> for down-level support.  </w:t>
+      </w:r>
+    </w:p>
+    <w:p>
+      <w:pPr>
+        <w:pStyle w:val="ListParagraph"/>
+        <w:numPr>
+          <w:ilvl w:val="0"/>
+          <w:numId w:val="14"/>
+        </w:numPr>
+        <w:spacing w:line="256" w:lineRule="auto"/>
+      </w:pPr>
+      <w:r>
+        <w:t>As with the older element, the new element is only meaningful within the manifest of an exe.  It has no significance within a dll.</w:t>
+      </w:r>
+    </w:p>
+    <w:p>
+      <w:pPr>
+        <w:pStyle w:val="ListParagraph"/>
+        <w:numPr>
+          <w:ilvl w:val="0"/>
+          <w:numId w:val="14"/>
+        </w:numPr>
+        <w:spacing w:line="256" w:lineRule="auto"/>
+      </w:pPr>
+      <w:r>
+        <w:t>Note that the new element uses a different XML namespace than the old one.</w:t>
+      </w:r>
+    </w:p>
+    <w:p>
+      <w:r>
+        <w:t>Note that nothing about the older &lt;dpiAware&gt; element changes in Windows 10 Anniversary Update, with the exception that the system now ignores it if the newer element is present.  If the newer element is not present, then the older element is used and it has the same semantics and behavior as in the previous versions of Windows.</w:t>
+      </w:r>
+    </w:p>
+    <w:p>
+      <w:pPr>
         <w:pStyle w:val="Heading1"/>
       </w:pPr>
       <w:r>
@@ -3452,6 +4230,119 @@
     </w:lvl>
   </w:abstractNum>
   <w:abstractNum w:abstractNumId="1" w15:restartNumberingAfterBreak="0">
+    <w:nsid w:val="161028C7"/>
+    <w:multiLevelType w:val="hybridMultilevel"/>
+    <w:tmpl w:val="41FE2422"/>
+    <w:lvl w:ilvl="0" w:tplc="04090001">
+      <w:start w:val="1"/>
+      <w:numFmt w:val="bullet"/>
+      <w:lvlText w:val=""/>
+      <w:lvlJc w:val="left"/>
+      <w:pPr>
+        <w:ind w:left="360" w:hanging="360"/>
+      </w:pPr>
+      <w:rPr>
+        <w:rFonts w:ascii="Symbol" w:hAnsi="Symbol" w:hint="default"/>
+      </w:rPr>
+    </w:lvl>
+    <w:lvl w:ilvl="1" w:tplc="04090003" w:tentative="1">
+      <w:start w:val="1"/>
+      <w:numFmt w:val="bullet"/>
+      <w:lvlText w:val="o"/>
+      <w:lvlJc w:val="left"/>
+      <w:pPr>
+        <w:ind w:left="1080" w:hanging="360"/>
+      </w:pPr>
+      <w:rPr>
+        <w:rFonts w:ascii="Courier New" w:hAnsi="Courier New" w:cs="Courier New" w:hint="default"/>
+      </w:rPr>
+    </w:lvl>
+    <w:lvl w:ilvl="2" w:tplc="04090005" w:tentative="1">
+      <w:start w:val="1"/>
+      <w:numFmt w:val="bullet"/>
+      <w:lvlText w:val=""/>
+      <w:lvlJc w:val="left"/>
+      <w:pPr>
+        <w:ind w:left="1800" w:hanging="360"/>
+      </w:pPr>
+      <w:rPr>
+        <w:rFonts w:ascii="Wingdings" w:hAnsi="Wingdings" w:hint="default"/>
+      </w:rPr>
+    </w:lvl>
+    <w:lvl w:ilvl="3" w:tplc="04090001" w:tentative="1">
+      <w:start w:val="1"/>
+      <w:numFmt w:val="bullet"/>
+      <w:lvlText w:val=""/>
+      <w:lvlJc w:val="left"/>
+      <w:pPr>
+        <w:ind w:left="2520" w:hanging="360"/>
+      </w:pPr>
+      <w:rPr>
+        <w:rFonts w:ascii="Symbol" w:hAnsi="Symbol" w:hint="default"/>
+      </w:rPr>
+    </w:lvl>
+    <w:lvl w:ilvl="4" w:tplc="04090003" w:tentative="1">
+      <w:start w:val="1"/>
+      <w:numFmt w:val="bullet"/>
+      <w:lvlText w:val="o"/>
+      <w:lvlJc w:val="left"/>
+      <w:pPr>
+        <w:ind w:left="3240" w:hanging="360"/>
+      </w:pPr>
+      <w:rPr>
+        <w:rFonts w:ascii="Courier New" w:hAnsi="Courier New" w:cs="Courier New" w:hint="default"/>
+      </w:rPr>
+    </w:lvl>
+    <w:lvl w:ilvl="5" w:tplc="04090005" w:tentative="1">
+      <w:start w:val="1"/>
+      <w:numFmt w:val="bullet"/>
+      <w:lvlText w:val=""/>
+      <w:lvlJc w:val="left"/>
+      <w:pPr>
+        <w:ind w:left="3960" w:hanging="360"/>
+      </w:pPr>
+      <w:rPr>
+        <w:rFonts w:ascii="Wingdings" w:hAnsi="Wingdings" w:hint="default"/>
+      </w:rPr>
+    </w:lvl>
+    <w:lvl w:ilvl="6" w:tplc="04090001" w:tentative="1">
+      <w:start w:val="1"/>
+      <w:numFmt w:val="bullet"/>
+      <w:lvlText w:val=""/>
+      <w:lvlJc w:val="left"/>
+      <w:pPr>
+        <w:ind w:left="4680" w:hanging="360"/>
+      </w:pPr>
+      <w:rPr>
+        <w:rFonts w:ascii="Symbol" w:hAnsi="Symbol" w:hint="default"/>
+      </w:rPr>
+    </w:lvl>
+    <w:lvl w:ilvl="7" w:tplc="04090003" w:tentative="1">
+      <w:start w:val="1"/>
+      <w:numFmt w:val="bullet"/>
+      <w:lvlText w:val="o"/>
+      <w:lvlJc w:val="left"/>
+      <w:pPr>
+        <w:ind w:left="5400" w:hanging="360"/>
+      </w:pPr>
+      <w:rPr>
+        <w:rFonts w:ascii="Courier New" w:hAnsi="Courier New" w:cs="Courier New" w:hint="default"/>
+      </w:rPr>
+    </w:lvl>
+    <w:lvl w:ilvl="8" w:tplc="04090005" w:tentative="1">
+      <w:start w:val="1"/>
+      <w:numFmt w:val="bullet"/>
+      <w:lvlText w:val=""/>
+      <w:lvlJc w:val="left"/>
+      <w:pPr>
+        <w:ind w:left="6120" w:hanging="360"/>
+      </w:pPr>
+      <w:rPr>
+        <w:rFonts w:ascii="Wingdings" w:hAnsi="Wingdings" w:hint="default"/>
+      </w:rPr>
+    </w:lvl>
+  </w:abstractNum>
+  <w:abstractNum w:abstractNumId="2" w15:restartNumberingAfterBreak="0">
     <w:nsid w:val="22EA18D5"/>
     <w:multiLevelType w:val="hybridMultilevel"/>
     <w:tmpl w:val="E77AD038"/>
@@ -3540,7 +4431,7 @@
       </w:pPr>
     </w:lvl>
   </w:abstractNum>
-  <w:abstractNum w:abstractNumId="2" w15:restartNumberingAfterBreak="0">
+  <w:abstractNum w:abstractNumId="3" w15:restartNumberingAfterBreak="0">
     <w:nsid w:val="2F8B1D47"/>
     <w:multiLevelType w:val="hybridMultilevel"/>
     <w:tmpl w:val="3CD29E5C"/>
@@ -3629,7 +4520,120 @@
       </w:pPr>
     </w:lvl>
   </w:abstractNum>
-  <w:abstractNum w:abstractNumId="3" w15:restartNumberingAfterBreak="0">
+  <w:abstractNum w:abstractNumId="4" w15:restartNumberingAfterBreak="0">
+    <w:nsid w:val="3939052B"/>
+    <w:multiLevelType w:val="hybridMultilevel"/>
+    <w:tmpl w:val="C8F60274"/>
+    <w:lvl w:ilvl="0" w:tplc="04090001">
+      <w:start w:val="1"/>
+      <w:numFmt w:val="bullet"/>
+      <w:lvlText w:val=""/>
+      <w:lvlJc w:val="left"/>
+      <w:pPr>
+        <w:ind w:left="360" w:hanging="360"/>
+      </w:pPr>
+      <w:rPr>
+        <w:rFonts w:ascii="Symbol" w:hAnsi="Symbol" w:hint="default"/>
+      </w:rPr>
+    </w:lvl>
+    <w:lvl w:ilvl="1" w:tplc="04090003" w:tentative="1">
+      <w:start w:val="1"/>
+      <w:numFmt w:val="bullet"/>
+      <w:lvlText w:val="o"/>
+      <w:lvlJc w:val="left"/>
+      <w:pPr>
+        <w:ind w:left="1080" w:hanging="360"/>
+      </w:pPr>
+      <w:rPr>
+        <w:rFonts w:ascii="Courier New" w:hAnsi="Courier New" w:cs="Courier New" w:hint="default"/>
+      </w:rPr>
+    </w:lvl>
+    <w:lvl w:ilvl="2" w:tplc="04090005" w:tentative="1">
+      <w:start w:val="1"/>
+      <w:numFmt w:val="bullet"/>
+      <w:lvlText w:val=""/>
+      <w:lvlJc w:val="left"/>
+      <w:pPr>
+        <w:ind w:left="1800" w:hanging="360"/>
+      </w:pPr>
+      <w:rPr>
+        <w:rFonts w:ascii="Wingdings" w:hAnsi="Wingdings" w:hint="default"/>
+      </w:rPr>
+    </w:lvl>
+    <w:lvl w:ilvl="3" w:tplc="04090001" w:tentative="1">
+      <w:start w:val="1"/>
+      <w:numFmt w:val="bullet"/>
+      <w:lvlText w:val=""/>
+      <w:lvlJc w:val="left"/>
+      <w:pPr>
+        <w:ind w:left="2520" w:hanging="360"/>
+      </w:pPr>
+      <w:rPr>
+        <w:rFonts w:ascii="Symbol" w:hAnsi="Symbol" w:hint="default"/>
+      </w:rPr>
+    </w:lvl>
+    <w:lvl w:ilvl="4" w:tplc="04090003" w:tentative="1">
+      <w:start w:val="1"/>
+      <w:numFmt w:val="bullet"/>
+      <w:lvlText w:val="o"/>
+      <w:lvlJc w:val="left"/>
+      <w:pPr>
+        <w:ind w:left="3240" w:hanging="360"/>
+      </w:pPr>
+      <w:rPr>
+        <w:rFonts w:ascii="Courier New" w:hAnsi="Courier New" w:cs="Courier New" w:hint="default"/>
+      </w:rPr>
+    </w:lvl>
+    <w:lvl w:ilvl="5" w:tplc="04090005" w:tentative="1">
+      <w:start w:val="1"/>
+      <w:numFmt w:val="bullet"/>
+      <w:lvlText w:val=""/>
+      <w:lvlJc w:val="left"/>
+      <w:pPr>
+        <w:ind w:left="3960" w:hanging="360"/>
+      </w:pPr>
+      <w:rPr>
+        <w:rFonts w:ascii="Wingdings" w:hAnsi="Wingdings" w:hint="default"/>
+      </w:rPr>
+    </w:lvl>
+    <w:lvl w:ilvl="6" w:tplc="04090001" w:tentative="1">
+      <w:start w:val="1"/>
+      <w:numFmt w:val="bullet"/>
+      <w:lvlText w:val=""/>
+      <w:lvlJc w:val="left"/>
+      <w:pPr>
+        <w:ind w:left="4680" w:hanging="360"/>
+      </w:pPr>
+      <w:rPr>
+        <w:rFonts w:ascii="Symbol" w:hAnsi="Symbol" w:hint="default"/>
+      </w:rPr>
+    </w:lvl>
+    <w:lvl w:ilvl="7" w:tplc="04090003" w:tentative="1">
+      <w:start w:val="1"/>
+      <w:numFmt w:val="bullet"/>
+      <w:lvlText w:val="o"/>
+      <w:lvlJc w:val="left"/>
+      <w:pPr>
+        <w:ind w:left="5400" w:hanging="360"/>
+      </w:pPr>
+      <w:rPr>
+        <w:rFonts w:ascii="Courier New" w:hAnsi="Courier New" w:cs="Courier New" w:hint="default"/>
+      </w:rPr>
+    </w:lvl>
+    <w:lvl w:ilvl="8" w:tplc="04090005" w:tentative="1">
+      <w:start w:val="1"/>
+      <w:numFmt w:val="bullet"/>
+      <w:lvlText w:val=""/>
+      <w:lvlJc w:val="left"/>
+      <w:pPr>
+        <w:ind w:left="6120" w:hanging="360"/>
+      </w:pPr>
+      <w:rPr>
+        <w:rFonts w:ascii="Wingdings" w:hAnsi="Wingdings" w:hint="default"/>
+      </w:rPr>
+    </w:lvl>
+  </w:abstractNum>
+  <w:abstractNum w:abstractNumId="5" w15:restartNumberingAfterBreak="0">
     <w:nsid w:val="3E8377B9"/>
     <w:multiLevelType w:val="hybridMultilevel"/>
     <w:tmpl w:val="DBC8158A"/>
@@ -3741,7 +4745,7 @@
       </w:rPr>
     </w:lvl>
   </w:abstractNum>
-  <w:abstractNum w:abstractNumId="4" w15:restartNumberingAfterBreak="0">
+  <w:abstractNum w:abstractNumId="6" w15:restartNumberingAfterBreak="0">
     <w:nsid w:val="40C05A79"/>
     <w:multiLevelType w:val="hybridMultilevel"/>
     <w:tmpl w:val="2578F222"/>
@@ -3854,7 +4858,120 @@
       </w:rPr>
     </w:lvl>
   </w:abstractNum>
-  <w:abstractNum w:abstractNumId="5" w15:restartNumberingAfterBreak="0">
+  <w:abstractNum w:abstractNumId="7" w15:restartNumberingAfterBreak="0">
+    <w:nsid w:val="44A4184E"/>
+    <w:multiLevelType w:val="hybridMultilevel"/>
+    <w:tmpl w:val="B5F89E08"/>
+    <w:lvl w:ilvl="0" w:tplc="04090001">
+      <w:start w:val="1"/>
+      <w:numFmt w:val="bullet"/>
+      <w:lvlText w:val=""/>
+      <w:lvlJc w:val="left"/>
+      <w:pPr>
+        <w:ind w:left="720" w:hanging="360"/>
+      </w:pPr>
+      <w:rPr>
+        <w:rFonts w:ascii="Symbol" w:hAnsi="Symbol" w:hint="default"/>
+      </w:rPr>
+    </w:lvl>
+    <w:lvl w:ilvl="1" w:tplc="04090003">
+      <w:start w:val="1"/>
+      <w:numFmt w:val="bullet"/>
+      <w:lvlText w:val="o"/>
+      <w:lvlJc w:val="left"/>
+      <w:pPr>
+        <w:ind w:left="1440" w:hanging="360"/>
+      </w:pPr>
+      <w:rPr>
+        <w:rFonts w:ascii="Courier New" w:hAnsi="Courier New" w:cs="Courier New" w:hint="default"/>
+      </w:rPr>
+    </w:lvl>
+    <w:lvl w:ilvl="2" w:tplc="04090005" w:tentative="1">
+      <w:start w:val="1"/>
+      <w:numFmt w:val="bullet"/>
+      <w:lvlText w:val=""/>
+      <w:lvlJc w:val="left"/>
+      <w:pPr>
+        <w:ind w:left="2160" w:hanging="360"/>
+      </w:pPr>
+      <w:rPr>
+        <w:rFonts w:ascii="Wingdings" w:hAnsi="Wingdings" w:hint="default"/>
+      </w:rPr>
+    </w:lvl>
+    <w:lvl w:ilvl="3" w:tplc="04090001" w:tentative="1">
+      <w:start w:val="1"/>
+      <w:numFmt w:val="bullet"/>
+      <w:lvlText w:val=""/>
+      <w:lvlJc w:val="left"/>
+      <w:pPr>
+        <w:ind w:left="2880" w:hanging="360"/>
+      </w:pPr>
+      <w:rPr>
+        <w:rFonts w:ascii="Symbol" w:hAnsi="Symbol" w:hint="default"/>
+      </w:rPr>
+    </w:lvl>
+    <w:lvl w:ilvl="4" w:tplc="04090003" w:tentative="1">
+      <w:start w:val="1"/>
+      <w:numFmt w:val="bullet"/>
+      <w:lvlText w:val="o"/>
+      <w:lvlJc w:val="left"/>
+      <w:pPr>
+        <w:ind w:left="3600" w:hanging="360"/>
+      </w:pPr>
+      <w:rPr>
+        <w:rFonts w:ascii="Courier New" w:hAnsi="Courier New" w:cs="Courier New" w:hint="default"/>
+      </w:rPr>
+    </w:lvl>
+    <w:lvl w:ilvl="5" w:tplc="04090005" w:tentative="1">
+      <w:start w:val="1"/>
+      <w:numFmt w:val="bullet"/>
+      <w:lvlText w:val=""/>
+      <w:lvlJc w:val="left"/>
+      <w:pPr>
+        <w:ind w:left="4320" w:hanging="360"/>
+      </w:pPr>
+      <w:rPr>
+        <w:rFonts w:ascii="Wingdings" w:hAnsi="Wingdings" w:hint="default"/>
+      </w:rPr>
+    </w:lvl>
+    <w:lvl w:ilvl="6" w:tplc="04090001" w:tentative="1">
+      <w:start w:val="1"/>
+      <w:numFmt w:val="bullet"/>
+      <w:lvlText w:val=""/>
+      <w:lvlJc w:val="left"/>
+      <w:pPr>
+        <w:ind w:left="5040" w:hanging="360"/>
+      </w:pPr>
+      <w:rPr>
+        <w:rFonts w:ascii="Symbol" w:hAnsi="Symbol" w:hint="default"/>
+      </w:rPr>
+    </w:lvl>
+    <w:lvl w:ilvl="7" w:tplc="04090003" w:tentative="1">
+      <w:start w:val="1"/>
+      <w:numFmt w:val="bullet"/>
+      <w:lvlText w:val="o"/>
+      <w:lvlJc w:val="left"/>
+      <w:pPr>
+        <w:ind w:left="5760" w:hanging="360"/>
+      </w:pPr>
+      <w:rPr>
+        <w:rFonts w:ascii="Courier New" w:hAnsi="Courier New" w:cs="Courier New" w:hint="default"/>
+      </w:rPr>
+    </w:lvl>
+    <w:lvl w:ilvl="8" w:tplc="04090005" w:tentative="1">
+      <w:start w:val="1"/>
+      <w:numFmt w:val="bullet"/>
+      <w:lvlText w:val=""/>
+      <w:lvlJc w:val="left"/>
+      <w:pPr>
+        <w:ind w:left="6480" w:hanging="360"/>
+      </w:pPr>
+      <w:rPr>
+        <w:rFonts w:ascii="Wingdings" w:hAnsi="Wingdings" w:hint="default"/>
+      </w:rPr>
+    </w:lvl>
+  </w:abstractNum>
+  <w:abstractNum w:abstractNumId="8" w15:restartNumberingAfterBreak="0">
     <w:nsid w:val="5FF74F6D"/>
     <w:multiLevelType w:val="hybridMultilevel"/>
     <w:tmpl w:val="A5DEC9C4"/>
@@ -3943,7 +5060,7 @@
       </w:pPr>
     </w:lvl>
   </w:abstractNum>
-  <w:abstractNum w:abstractNumId="6" w15:restartNumberingAfterBreak="0">
+  <w:abstractNum w:abstractNumId="9" w15:restartNumberingAfterBreak="0">
     <w:nsid w:val="652B7FFD"/>
     <w:multiLevelType w:val="hybridMultilevel"/>
     <w:tmpl w:val="C8C23D94"/>
@@ -4032,7 +5149,233 @@
       </w:pPr>
     </w:lvl>
   </w:abstractNum>
-  <w:abstractNum w:abstractNumId="7" w15:restartNumberingAfterBreak="0">
+  <w:abstractNum w:abstractNumId="10" w15:restartNumberingAfterBreak="0">
+    <w:nsid w:val="69871BE9"/>
+    <w:multiLevelType w:val="hybridMultilevel"/>
+    <w:tmpl w:val="F2EE33CE"/>
+    <w:lvl w:ilvl="0" w:tplc="04090001">
+      <w:start w:val="1"/>
+      <w:numFmt w:val="bullet"/>
+      <w:lvlText w:val=""/>
+      <w:lvlJc w:val="left"/>
+      <w:pPr>
+        <w:ind w:left="360" w:hanging="360"/>
+      </w:pPr>
+      <w:rPr>
+        <w:rFonts w:ascii="Symbol" w:hAnsi="Symbol" w:hint="default"/>
+      </w:rPr>
+    </w:lvl>
+    <w:lvl w:ilvl="1" w:tplc="04090003" w:tentative="1">
+      <w:start w:val="1"/>
+      <w:numFmt w:val="bullet"/>
+      <w:lvlText w:val="o"/>
+      <w:lvlJc w:val="left"/>
+      <w:pPr>
+        <w:ind w:left="1080" w:hanging="360"/>
+      </w:pPr>
+      <w:rPr>
+        <w:rFonts w:ascii="Courier New" w:hAnsi="Courier New" w:cs="Courier New" w:hint="default"/>
+      </w:rPr>
+    </w:lvl>
+    <w:lvl w:ilvl="2" w:tplc="04090005" w:tentative="1">
+      <w:start w:val="1"/>
+      <w:numFmt w:val="bullet"/>
+      <w:lvlText w:val=""/>
+      <w:lvlJc w:val="left"/>
+      <w:pPr>
+        <w:ind w:left="1800" w:hanging="360"/>
+      </w:pPr>
+      <w:rPr>
+        <w:rFonts w:ascii="Wingdings" w:hAnsi="Wingdings" w:hint="default"/>
+      </w:rPr>
+    </w:lvl>
+    <w:lvl w:ilvl="3" w:tplc="04090001" w:tentative="1">
+      <w:start w:val="1"/>
+      <w:numFmt w:val="bullet"/>
+      <w:lvlText w:val=""/>
+      <w:lvlJc w:val="left"/>
+      <w:pPr>
+        <w:ind w:left="2520" w:hanging="360"/>
+      </w:pPr>
+      <w:rPr>
+        <w:rFonts w:ascii="Symbol" w:hAnsi="Symbol" w:hint="default"/>
+      </w:rPr>
+    </w:lvl>
+    <w:lvl w:ilvl="4" w:tplc="04090003" w:tentative="1">
+      <w:start w:val="1"/>
+      <w:numFmt w:val="bullet"/>
+      <w:lvlText w:val="o"/>
+      <w:lvlJc w:val="left"/>
+      <w:pPr>
+        <w:ind w:left="3240" w:hanging="360"/>
+      </w:pPr>
+      <w:rPr>
+        <w:rFonts w:ascii="Courier New" w:hAnsi="Courier New" w:cs="Courier New" w:hint="default"/>
+      </w:rPr>
+    </w:lvl>
+    <w:lvl w:ilvl="5" w:tplc="04090005" w:tentative="1">
+      <w:start w:val="1"/>
+      <w:numFmt w:val="bullet"/>
+      <w:lvlText w:val=""/>
+      <w:lvlJc w:val="left"/>
+      <w:pPr>
+        <w:ind w:left="3960" w:hanging="360"/>
+      </w:pPr>
+      <w:rPr>
+        <w:rFonts w:ascii="Wingdings" w:hAnsi="Wingdings" w:hint="default"/>
+      </w:rPr>
+    </w:lvl>
+    <w:lvl w:ilvl="6" w:tplc="04090001" w:tentative="1">
+      <w:start w:val="1"/>
+      <w:numFmt w:val="bullet"/>
+      <w:lvlText w:val=""/>
+      <w:lvlJc w:val="left"/>
+      <w:pPr>
+        <w:ind w:left="4680" w:hanging="360"/>
+      </w:pPr>
+      <w:rPr>
+        <w:rFonts w:ascii="Symbol" w:hAnsi="Symbol" w:hint="default"/>
+      </w:rPr>
+    </w:lvl>
+    <w:lvl w:ilvl="7" w:tplc="04090003" w:tentative="1">
+      <w:start w:val="1"/>
+      <w:numFmt w:val="bullet"/>
+      <w:lvlText w:val="o"/>
+      <w:lvlJc w:val="left"/>
+      <w:pPr>
+        <w:ind w:left="5400" w:hanging="360"/>
+      </w:pPr>
+      <w:rPr>
+        <w:rFonts w:ascii="Courier New" w:hAnsi="Courier New" w:cs="Courier New" w:hint="default"/>
+      </w:rPr>
+    </w:lvl>
+    <w:lvl w:ilvl="8" w:tplc="04090005" w:tentative="1">
+      <w:start w:val="1"/>
+      <w:numFmt w:val="bullet"/>
+      <w:lvlText w:val=""/>
+      <w:lvlJc w:val="left"/>
+      <w:pPr>
+        <w:ind w:left="6120" w:hanging="360"/>
+      </w:pPr>
+      <w:rPr>
+        <w:rFonts w:ascii="Wingdings" w:hAnsi="Wingdings" w:hint="default"/>
+      </w:rPr>
+    </w:lvl>
+  </w:abstractNum>
+  <w:abstractNum w:abstractNumId="11" w15:restartNumberingAfterBreak="0">
+    <w:nsid w:val="6B51542C"/>
+    <w:multiLevelType w:val="hybridMultilevel"/>
+    <w:tmpl w:val="B2E8F526"/>
+    <w:lvl w:ilvl="0" w:tplc="04090001">
+      <w:start w:val="1"/>
+      <w:numFmt w:val="bullet"/>
+      <w:lvlText w:val=""/>
+      <w:lvlJc w:val="left"/>
+      <w:pPr>
+        <w:ind w:left="360" w:hanging="360"/>
+      </w:pPr>
+      <w:rPr>
+        <w:rFonts w:ascii="Symbol" w:hAnsi="Symbol" w:hint="default"/>
+      </w:rPr>
+    </w:lvl>
+    <w:lvl w:ilvl="1" w:tplc="04090003" w:tentative="1">
+      <w:start w:val="1"/>
+      <w:numFmt w:val="bullet"/>
+      <w:lvlText w:val="o"/>
+      <w:lvlJc w:val="left"/>
+      <w:pPr>
+        <w:ind w:left="1080" w:hanging="360"/>
+      </w:pPr>
+      <w:rPr>
+        <w:rFonts w:ascii="Courier New" w:hAnsi="Courier New" w:cs="Courier New" w:hint="default"/>
+      </w:rPr>
+    </w:lvl>
+    <w:lvl w:ilvl="2" w:tplc="04090005" w:tentative="1">
+      <w:start w:val="1"/>
+      <w:numFmt w:val="bullet"/>
+      <w:lvlText w:val=""/>
+      <w:lvlJc w:val="left"/>
+      <w:pPr>
+        <w:ind w:left="1800" w:hanging="360"/>
+      </w:pPr>
+      <w:rPr>
+        <w:rFonts w:ascii="Wingdings" w:hAnsi="Wingdings" w:hint="default"/>
+      </w:rPr>
+    </w:lvl>
+    <w:lvl w:ilvl="3" w:tplc="04090001" w:tentative="1">
+      <w:start w:val="1"/>
+      <w:numFmt w:val="bullet"/>
+      <w:lvlText w:val=""/>
+      <w:lvlJc w:val="left"/>
+      <w:pPr>
+        <w:ind w:left="2520" w:hanging="360"/>
+      </w:pPr>
+      <w:rPr>
+        <w:rFonts w:ascii="Symbol" w:hAnsi="Symbol" w:hint="default"/>
+      </w:rPr>
+    </w:lvl>
+    <w:lvl w:ilvl="4" w:tplc="04090003" w:tentative="1">
+      <w:start w:val="1"/>
+      <w:numFmt w:val="bullet"/>
+      <w:lvlText w:val="o"/>
+      <w:lvlJc w:val="left"/>
+      <w:pPr>
+        <w:ind w:left="3240" w:hanging="360"/>
+      </w:pPr>
+      <w:rPr>
+        <w:rFonts w:ascii="Courier New" w:hAnsi="Courier New" w:cs="Courier New" w:hint="default"/>
+      </w:rPr>
+    </w:lvl>
+    <w:lvl w:ilvl="5" w:tplc="04090005" w:tentative="1">
+      <w:start w:val="1"/>
+      <w:numFmt w:val="bullet"/>
+      <w:lvlText w:val=""/>
+      <w:lvlJc w:val="left"/>
+      <w:pPr>
+        <w:ind w:left="3960" w:hanging="360"/>
+      </w:pPr>
+      <w:rPr>
+        <w:rFonts w:ascii="Wingdings" w:hAnsi="Wingdings" w:hint="default"/>
+      </w:rPr>
+    </w:lvl>
+    <w:lvl w:ilvl="6" w:tplc="04090001" w:tentative="1">
+      <w:start w:val="1"/>
+      <w:numFmt w:val="bullet"/>
+      <w:lvlText w:val=""/>
+      <w:lvlJc w:val="left"/>
+      <w:pPr>
+        <w:ind w:left="4680" w:hanging="360"/>
+      </w:pPr>
+      <w:rPr>
+        <w:rFonts w:ascii="Symbol" w:hAnsi="Symbol" w:hint="default"/>
+      </w:rPr>
+    </w:lvl>
+    <w:lvl w:ilvl="7" w:tplc="04090003" w:tentative="1">
+      <w:start w:val="1"/>
+      <w:numFmt w:val="bullet"/>
+      <w:lvlText w:val="o"/>
+      <w:lvlJc w:val="left"/>
+      <w:pPr>
+        <w:ind w:left="5400" w:hanging="360"/>
+      </w:pPr>
+      <w:rPr>
+        <w:rFonts w:ascii="Courier New" w:hAnsi="Courier New" w:cs="Courier New" w:hint="default"/>
+      </w:rPr>
+    </w:lvl>
+    <w:lvl w:ilvl="8" w:tplc="04090005" w:tentative="1">
+      <w:start w:val="1"/>
+      <w:numFmt w:val="bullet"/>
+      <w:lvlText w:val=""/>
+      <w:lvlJc w:val="left"/>
+      <w:pPr>
+        <w:ind w:left="6120" w:hanging="360"/>
+      </w:pPr>
+      <w:rPr>
+        <w:rFonts w:ascii="Wingdings" w:hAnsi="Wingdings" w:hint="default"/>
+      </w:rPr>
+    </w:lvl>
+  </w:abstractNum>
+  <w:abstractNum w:abstractNumId="12" w15:restartNumberingAfterBreak="0">
     <w:nsid w:val="73623E24"/>
     <w:multiLevelType w:val="hybridMultilevel"/>
     <w:tmpl w:val="BF301304"/>
@@ -4146,28 +5489,55 @@
     </w:lvl>
   </w:abstractNum>
   <w:num w:numId="1">
-    <w:abstractNumId w:val="3"/>
+    <w:abstractNumId w:val="5"/>
   </w:num>
   <w:num w:numId="2">
     <w:abstractNumId w:val="0"/>
   </w:num>
   <w:num w:numId="3">
+    <w:abstractNumId w:val="3"/>
+  </w:num>
+  <w:num w:numId="4">
+    <w:abstractNumId w:val="8"/>
+  </w:num>
+  <w:num w:numId="5">
     <w:abstractNumId w:val="2"/>
   </w:num>
-  <w:num w:numId="4">
-    <w:abstractNumId w:val="5"/>
+  <w:num w:numId="6">
+    <w:abstractNumId w:val="12"/>
   </w:num>
-  <w:num w:numId="5">
+  <w:num w:numId="7">
+    <w:abstractNumId w:val="9"/>
+  </w:num>
+  <w:num w:numId="8">
+    <w:abstractNumId w:val="6"/>
+  </w:num>
+  <w:num w:numId="9">
+    <w:abstractNumId w:val="7"/>
+  </w:num>
+  <w:num w:numId="10">
+    <w:abstractNumId w:val="11"/>
+  </w:num>
+  <w:num w:numId="11">
     <w:abstractNumId w:val="1"/>
   </w:num>
-  <w:num w:numId="6">
+  <w:num w:numId="12">
+    <w:abstractNumId w:val="10"/>
+  </w:num>
+  <w:num w:numId="13">
+    <w:abstractNumId w:val="4"/>
+  </w:num>
+  <w:num w:numId="14">
     <w:abstractNumId w:val="7"/>
-  </w:num>
-  <w:num w:numId="7">
-    <w:abstractNumId w:val="6"/>
-  </w:num>
-  <w:num w:numId="8">
-    <w:abstractNumId w:val="4"/>
+    <w:lvlOverride w:ilvl="0"/>
+    <w:lvlOverride w:ilvl="1"/>
+    <w:lvlOverride w:ilvl="2"/>
+    <w:lvlOverride w:ilvl="3"/>
+    <w:lvlOverride w:ilvl="4"/>
+    <w:lvlOverride w:ilvl="5"/>
+    <w:lvlOverride w:ilvl="6"/>
+    <w:lvlOverride w:ilvl="7"/>
+    <w:lvlOverride w:ilvl="8"/>
   </w:num>
 </w:numbering>
 </file>
@@ -4189,7 +5559,7 @@
       </w:pPr>
     </w:pPrDefault>
   </w:docDefaults>
-  <w:latentStyles w:defLockedState="0" w:defUIPriority="99" w:defSemiHidden="0" w:defUnhideWhenUsed="0" w:defQFormat="0" w:count="372">
+  <w:latentStyles w:defLockedState="0" w:defUIPriority="99" w:defSemiHidden="0" w:defUnhideWhenUsed="0" w:defQFormat="0" w:count="373">
     <w:lsdException w:name="Normal" w:uiPriority="0" w:qFormat="1"/>
     <w:lsdException w:name="heading 1" w:uiPriority="9" w:qFormat="1"/>
     <w:lsdException w:name="heading 2" w:semiHidden="1" w:uiPriority="9" w:unhideWhenUsed="1" w:qFormat="1"/>
@@ -4562,6 +5932,7 @@
     <w:lsdException w:name="List Table 6 Colorful Accent 6" w:uiPriority="51"/>
     <w:lsdException w:name="List Table 7 Colorful Accent 6" w:uiPriority="52"/>
     <w:lsdException w:name="Mention" w:semiHidden="1" w:unhideWhenUsed="1"/>
+    <w:lsdException w:name="Smart Hyperlink" w:semiHidden="1" w:unhideWhenUsed="1"/>
   </w:latentStyles>
   <w:style w:type="paragraph" w:default="1" w:styleId="Normal">
     <w:name w:val="Normal"/>
@@ -4675,6 +6046,7 @@
   <w:style w:type="paragraph" w:styleId="ListParagraph">
     <w:name w:val="List Paragraph"/>
     <w:basedOn w:val="Normal"/>
+    <w:link w:val="ListParagraphChar"/>
     <w:uiPriority w:val="34"/>
     <w:qFormat/>
     <w:rsid w:val="00022E77"/>
@@ -4926,6 +6298,113 @@
     <w:link w:val="Footer"/>
     <w:uiPriority w:val="99"/>
     <w:rsid w:val="004B3472"/>
+  </w:style>
+  <w:style w:type="table" w:styleId="TableGrid">
+    <w:name w:val="Table Grid"/>
+    <w:basedOn w:val="TableNormal"/>
+    <w:uiPriority w:val="39"/>
+    <w:rsid w:val="00693B31"/>
+    <w:pPr>
+      <w:spacing w:after="0" w:line="240" w:lineRule="auto"/>
+    </w:pPr>
+    <w:tblPr>
+      <w:tblBorders>
+        <w:top w:val="single" w:sz="4" w:space="0" w:color="auto"/>
+        <w:left w:val="single" w:sz="4" w:space="0" w:color="auto"/>
+        <w:bottom w:val="single" w:sz="4" w:space="0" w:color="auto"/>
+        <w:right w:val="single" w:sz="4" w:space="0" w:color="auto"/>
+        <w:insideH w:val="single" w:sz="4" w:space="0" w:color="auto"/>
+        <w:insideV w:val="single" w:sz="4" w:space="0" w:color="auto"/>
+      </w:tblBorders>
+    </w:tblPr>
+  </w:style>
+  <w:style w:type="character" w:customStyle="1" w:styleId="ListParagraphChar">
+    <w:name w:val="List Paragraph Char"/>
+    <w:basedOn w:val="DefaultParagraphFont"/>
+    <w:link w:val="ListParagraph"/>
+    <w:uiPriority w:val="34"/>
+    <w:rsid w:val="00693B31"/>
+  </w:style>
+  <w:style w:type="paragraph" w:customStyle="1" w:styleId="APIHeader">
+    <w:name w:val="API Header"/>
+    <w:basedOn w:val="Normal"/>
+    <w:link w:val="APIHeaderChar"/>
+    <w:qFormat/>
+    <w:rsid w:val="00693B31"/>
+    <w:pPr>
+      <w:spacing w:before="120" w:after="0" w:line="240" w:lineRule="auto"/>
+    </w:pPr>
+    <w:rPr>
+      <w:rFonts w:ascii="Segoe UI" w:hAnsi="Segoe UI"/>
+      <w:b/>
+      <w:color w:val="0070C0"/>
+      <w:sz w:val="20"/>
+    </w:rPr>
+  </w:style>
+  <w:style w:type="table" w:customStyle="1" w:styleId="APITableStyle">
+    <w:name w:val="API Table Style"/>
+    <w:basedOn w:val="TableNormal"/>
+    <w:uiPriority w:val="99"/>
+    <w:rsid w:val="00693B31"/>
+    <w:pPr>
+      <w:spacing w:after="0" w:line="240" w:lineRule="auto"/>
+    </w:pPr>
+    <w:tblPr>
+      <w:tblBorders>
+        <w:top w:val="single" w:sz="4" w:space="0" w:color="auto"/>
+        <w:left w:val="single" w:sz="4" w:space="0" w:color="auto"/>
+        <w:bottom w:val="single" w:sz="4" w:space="0" w:color="auto"/>
+        <w:right w:val="single" w:sz="4" w:space="0" w:color="auto"/>
+      </w:tblBorders>
+      <w:tblCellMar>
+        <w:top w:w="144" w:type="dxa"/>
+        <w:left w:w="360" w:type="dxa"/>
+        <w:bottom w:w="144" w:type="dxa"/>
+        <w:right w:w="360" w:type="dxa"/>
+      </w:tblCellMar>
+    </w:tblPr>
+  </w:style>
+  <w:style w:type="character" w:customStyle="1" w:styleId="APIHeaderChar">
+    <w:name w:val="API Header Char"/>
+    <w:basedOn w:val="DefaultParagraphFont"/>
+    <w:link w:val="APIHeader"/>
+    <w:rsid w:val="00693B31"/>
+    <w:rPr>
+      <w:rFonts w:ascii="Segoe UI" w:hAnsi="Segoe UI"/>
+      <w:b/>
+      <w:color w:val="0070C0"/>
+      <w:sz w:val="20"/>
+    </w:rPr>
+  </w:style>
+  <w:style w:type="paragraph" w:customStyle="1" w:styleId="Code">
+    <w:name w:val="Code"/>
+    <w:basedOn w:val="Normal"/>
+    <w:link w:val="CodeChar"/>
+    <w:qFormat/>
+    <w:rsid w:val="00693B31"/>
+    <w:pPr>
+      <w:spacing w:before="120" w:after="120" w:line="360" w:lineRule="auto"/>
+      <w:ind w:left="720"/>
+      <w:contextualSpacing/>
+    </w:pPr>
+    <w:rPr>
+      <w:rFonts w:ascii="Consolas" w:hAnsi="Consolas"/>
+      <w:noProof/>
+      <w:sz w:val="18"/>
+      <w:szCs w:val="18"/>
+    </w:rPr>
+  </w:style>
+  <w:style w:type="character" w:customStyle="1" w:styleId="CodeChar">
+    <w:name w:val="Code Char"/>
+    <w:basedOn w:val="DefaultParagraphFont"/>
+    <w:link w:val="Code"/>
+    <w:rsid w:val="00693B31"/>
+    <w:rPr>
+      <w:rFonts w:ascii="Consolas" w:hAnsi="Consolas"/>
+      <w:noProof/>
+      <w:sz w:val="18"/>
+      <w:szCs w:val="18"/>
+    </w:rPr>
   </w:style>
 </w:styles>
 </file>

</xml_diff>